<commit_message>
finished Workshop 10. Forms
implemented:
- 'Login' page - form's validations;
- 'Register' page - form's validations;
- 'New Theme' page - form's validations;
- 'Profile' page - form's validations & 'Edit' functionality;
</commit_message>
<xml_diff>
--- a/Angular/10. Workshop - Forms/Angular - Workshop - Part 3.docx
+++ b/Angular/10. Workshop - Forms/Angular - Workshop - Part 3.docx
@@ -1,6 +1,6 @@
 
 <file path=word/document.xml><?xml version="1.0" encoding="utf-8"?>
-<w:document xmlns:ve="http://schemas.openxmlformats.org/markup-compatibility/2006" xmlns:o="urn:schemas-microsoft-com:office:office" xmlns:r="http://schemas.openxmlformats.org/officeDocument/2006/relationships" xmlns:m="http://schemas.openxmlformats.org/officeDocument/2006/math" xmlns:v="urn:schemas-microsoft-com:vml" xmlns:wp="http://schemas.openxmlformats.org/drawingml/2006/wordprocessingDrawing" xmlns:w10="urn:schemas-microsoft-com:office:word" xmlns:w="http://schemas.openxmlformats.org/wordprocessingml/2006/main" xmlns:wne="http://schemas.microsoft.com/office/word/2006/wordml">
+<w:document xmlns:wpc="http://schemas.microsoft.com/office/word/2010/wordprocessingCanvas" xmlns:cx="http://schemas.microsoft.com/office/drawing/2014/chartex" xmlns:cx1="http://schemas.microsoft.com/office/drawing/2015/9/8/chartex" xmlns:cx2="http://schemas.microsoft.com/office/drawing/2015/10/21/chartex" xmlns:cx3="http://schemas.microsoft.com/office/drawing/2016/5/9/chartex" xmlns:cx4="http://schemas.microsoft.com/office/drawing/2016/5/10/chartex" xmlns:cx5="http://schemas.microsoft.com/office/drawing/2016/5/11/chartex" xmlns:cx6="http://schemas.microsoft.com/office/drawing/2016/5/12/chartex" xmlns:cx7="http://schemas.microsoft.com/office/drawing/2016/5/13/chartex" xmlns:cx8="http://schemas.microsoft.com/office/drawing/2016/5/14/chartex" xmlns:mc="http://schemas.openxmlformats.org/markup-compatibility/2006" xmlns:aink="http://schemas.microsoft.com/office/drawing/2016/ink" xmlns:am3d="http://schemas.microsoft.com/office/drawing/2017/model3d" xmlns:o="urn:schemas-microsoft-com:office:office" xmlns:oel="http://schemas.microsoft.com/office/2019/extlst" xmlns:r="http://schemas.openxmlformats.org/officeDocument/2006/relationships" xmlns:m="http://schemas.openxmlformats.org/officeDocument/2006/math" xmlns:v="urn:schemas-microsoft-com:vml" xmlns:wp14="http://schemas.microsoft.com/office/word/2010/wordprocessingDrawing" xmlns:wp="http://schemas.openxmlformats.org/drawingml/2006/wordprocessingDrawing" xmlns:w10="urn:schemas-microsoft-com:office:word" xmlns:w="http://schemas.openxmlformats.org/wordprocessingml/2006/main" xmlns:w14="http://schemas.microsoft.com/office/word/2010/wordml" xmlns:w15="http://schemas.microsoft.com/office/word/2012/wordml" xmlns:w16cex="http://schemas.microsoft.com/office/word/2018/wordml/cex" xmlns:w16cid="http://schemas.microsoft.com/office/word/2016/wordml/cid" xmlns:w16="http://schemas.microsoft.com/office/word/2018/wordml" xmlns:w16sdtdh="http://schemas.microsoft.com/office/word/2020/wordml/sdtdatahash" xmlns:w16se="http://schemas.microsoft.com/office/word/2015/wordml/symex" xmlns:wpg="http://schemas.microsoft.com/office/word/2010/wordprocessingGroup" xmlns:wpi="http://schemas.microsoft.com/office/word/2010/wordprocessingInk" xmlns:wne="http://schemas.microsoft.com/office/word/2006/wordml" xmlns:wps="http://schemas.microsoft.com/office/word/2010/wordprocessingShape" mc:Ignorable="w14 w15 w16se w16cid w16 w16cex w16sdtdh wp14">
   <w:body>
     <w:p>
       <w:pPr>
@@ -215,17 +215,20 @@
           <w:numId w:val="47"/>
         </w:numPr>
         <w:rPr>
-          <w:lang w:val="en-GB"/>
-        </w:rPr>
-      </w:pPr>
-      <w:r>
-        <w:rPr>
+          <w:color w:val="00B050"/>
+          <w:lang w:val="en-GB"/>
+        </w:rPr>
+      </w:pPr>
+      <w:r>
+        <w:rPr>
+          <w:color w:val="00B050"/>
           <w:lang w:val="en-GB"/>
         </w:rPr>
         <w:t>T</w:t>
       </w:r>
       <w:r>
         <w:rPr>
+          <w:color w:val="00B050"/>
           <w:lang w:val="en-GB"/>
         </w:rPr>
         <w:t xml:space="preserve">he input fields are </w:t>
@@ -234,24 +237,28 @@
         <w:rPr>
           <w:b/>
           <w:bCs/>
+          <w:color w:val="00B050"/>
           <w:lang w:val="en-GB"/>
         </w:rPr>
         <w:t>neutral</w:t>
       </w:r>
       <w:r>
         <w:rPr>
+          <w:color w:val="00B050"/>
           <w:lang w:val="en-GB"/>
         </w:rPr>
         <w:t xml:space="preserve"> (neither valid nor invalid). If some of the fields </w:t>
       </w:r>
       <w:r>
         <w:rPr>
+          <w:color w:val="00B050"/>
           <w:lang w:val="en-GB"/>
         </w:rPr>
         <w:t>are</w:t>
       </w:r>
       <w:r>
         <w:rPr>
+          <w:color w:val="00B050"/>
           <w:lang w:val="en-GB"/>
         </w:rPr>
         <w:t xml:space="preserve"> </w:t>
@@ -260,12 +267,14 @@
         <w:rPr>
           <w:b/>
           <w:bCs/>
+          <w:color w:val="00B050"/>
           <w:lang w:val="en-GB"/>
         </w:rPr>
         <w:t>touched</w:t>
       </w:r>
       <w:r>
         <w:rPr>
+          <w:color w:val="00B050"/>
           <w:lang w:val="en-GB"/>
         </w:rPr>
         <w:t>, you should determinate the status of validation from the given data inside it</w:t>
@@ -279,11 +288,13 @@
           <w:numId w:val="47"/>
         </w:numPr>
         <w:rPr>
-          <w:lang w:val="en-GB"/>
-        </w:rPr>
-      </w:pPr>
-      <w:r>
-        <w:rPr>
+          <w:color w:val="00B050"/>
+          <w:lang w:val="en-GB"/>
+        </w:rPr>
+      </w:pPr>
+      <w:r>
+        <w:rPr>
+          <w:color w:val="00B050"/>
           <w:lang w:val="en-GB"/>
         </w:rPr>
         <w:t xml:space="preserve">Each input field is </w:t>
@@ -292,6 +303,7 @@
         <w:rPr>
           <w:b/>
           <w:bCs/>
+          <w:color w:val="00B050"/>
           <w:lang w:val="en-GB"/>
         </w:rPr>
         <w:t>required</w:t>
@@ -300,31 +312,36 @@
     <w:p>
       <w:pPr>
         <w:rPr>
-          <w:lang w:val="en-GB"/>
-        </w:rPr>
-      </w:pPr>
-      <w:r>
-        <w:rPr>
-          <w:b/>
-          <w:bCs/>
+          <w:color w:val="00B050"/>
+          <w:lang w:val="en-GB"/>
+        </w:rPr>
+      </w:pPr>
+      <w:r>
+        <w:rPr>
+          <w:b/>
+          <w:bCs/>
+          <w:color w:val="00B050"/>
           <w:lang w:val="en-GB"/>
         </w:rPr>
         <w:t>Notifications</w:t>
       </w:r>
       <w:r>
         <w:rPr>
+          <w:color w:val="00B050"/>
           <w:lang w:val="en-GB"/>
         </w:rPr>
         <w:t xml:space="preserve"> should be</w:t>
       </w:r>
       <w:r>
         <w:rPr>
+          <w:color w:val="00B050"/>
           <w:lang w:val="en-GB"/>
         </w:rPr>
         <w:t xml:space="preserve"> shown as</w:t>
       </w:r>
       <w:r>
         <w:rPr>
+          <w:color w:val="00B050"/>
           <w:lang w:val="en-GB"/>
         </w:rPr>
         <w:t xml:space="preserve"> paragraph ("</w:t>
@@ -334,24 +351,28 @@
           <w:rFonts w:ascii="Consolas" w:hAnsi="Consolas"/>
           <w:b/>
           <w:bCs/>
+          <w:color w:val="00B050"/>
           <w:lang w:val="en-GB"/>
         </w:rPr>
         <w:t>&lt;p&gt;</w:t>
       </w:r>
       <w:r>
         <w:rPr>
+          <w:color w:val="00B050"/>
           <w:lang w:val="en-GB"/>
         </w:rPr>
         <w:t>") element</w:t>
       </w:r>
       <w:r>
         <w:rPr>
+          <w:color w:val="00B050"/>
           <w:lang w:val="en-GB"/>
         </w:rPr>
         <w:t>s</w:t>
       </w:r>
       <w:r>
         <w:rPr>
+          <w:color w:val="00B050"/>
           <w:lang w:val="en-GB"/>
         </w:rPr>
         <w:t xml:space="preserve"> </w:t>
@@ -360,12 +381,14 @@
         <w:rPr>
           <w:b/>
           <w:bCs/>
+          <w:color w:val="00B050"/>
           <w:lang w:val="en-GB"/>
         </w:rPr>
         <w:t>below</w:t>
       </w:r>
       <w:r>
         <w:rPr>
+          <w:color w:val="00B050"/>
           <w:lang w:val="en-GB"/>
         </w:rPr>
         <w:t xml:space="preserve"> each input field or button.</w:t>
@@ -422,55 +445,81 @@
           <w:ilvl w:val="0"/>
           <w:numId w:val="49"/>
         </w:numPr>
-      </w:pPr>
-      <w:r>
+        <w:rPr>
+          <w:highlight w:val="yellow"/>
+        </w:rPr>
+      </w:pPr>
+      <w:r>
+        <w:rPr>
+          <w:highlight w:val="yellow"/>
+        </w:rPr>
         <w:t xml:space="preserve">If the status is </w:t>
       </w:r>
       <w:r>
         <w:rPr>
           <w:b/>
+          <w:highlight w:val="yellow"/>
         </w:rPr>
         <w:t>untouched</w:t>
       </w:r>
       <w:r>
+        <w:rPr>
+          <w:highlight w:val="yellow"/>
+        </w:rPr>
         <w:t xml:space="preserve"> or </w:t>
       </w:r>
       <w:r>
         <w:rPr>
           <w:b/>
+          <w:highlight w:val="yellow"/>
         </w:rPr>
         <w:t>valid</w:t>
       </w:r>
       <w:r>
+        <w:rPr>
+          <w:highlight w:val="yellow"/>
+        </w:rPr>
         <w:t xml:space="preserve"> the </w:t>
       </w:r>
       <w:r>
         <w:rPr>
           <w:b/>
+          <w:highlight w:val="yellow"/>
         </w:rPr>
         <w:t>left border</w:t>
       </w:r>
       <w:r>
+        <w:rPr>
+          <w:highlight w:val="yellow"/>
+        </w:rPr>
         <w:t xml:space="preserve"> of the input field must be </w:t>
       </w:r>
       <w:r>
         <w:rPr>
           <w:b/>
           <w:color w:val="00B050"/>
+          <w:highlight w:val="yellow"/>
         </w:rPr>
         <w:t>green</w:t>
       </w:r>
       <w:r>
+        <w:rPr>
+          <w:highlight w:val="yellow"/>
+        </w:rPr>
         <w:t xml:space="preserve">, else </w:t>
       </w:r>
       <w:r>
         <w:rPr>
           <w:b/>
           <w:color w:val="FF0000"/>
+          <w:highlight w:val="yellow"/>
         </w:rPr>
         <w:t>red</w:t>
       </w:r>
       <w:r>
+        <w:rPr>
+          <w:highlight w:val="yellow"/>
+        </w:rPr>
         <w:t>.</w:t>
       </w:r>
     </w:p>
@@ -572,58 +621,84 @@
           <w:ilvl w:val="0"/>
           <w:numId w:val="46"/>
         </w:numPr>
-      </w:pPr>
-      <w:r>
+        <w:rPr>
+          <w:color w:val="00B050"/>
+        </w:rPr>
+      </w:pPr>
+      <w:r>
+        <w:rPr>
+          <w:color w:val="00B050"/>
+        </w:rPr>
         <w:t xml:space="preserve">If the status is </w:t>
       </w:r>
       <w:r>
         <w:rPr>
           <w:b/>
           <w:bCs/>
+          <w:color w:val="00B050"/>
         </w:rPr>
         <w:t>valid</w:t>
       </w:r>
       <w:r>
+        <w:rPr>
+          <w:color w:val="00B050"/>
+        </w:rPr>
         <w:t xml:space="preserve"> just </w:t>
       </w:r>
       <w:r>
         <w:rPr>
           <w:b/>
           <w:bCs/>
+          <w:color w:val="00B050"/>
         </w:rPr>
         <w:t>remove</w:t>
       </w:r>
       <w:r>
+        <w:rPr>
+          <w:color w:val="00B050"/>
+        </w:rPr>
         <w:t xml:space="preserve"> the </w:t>
       </w:r>
       <w:r>
         <w:rPr>
           <w:b/>
           <w:bCs/>
+          <w:color w:val="00B050"/>
         </w:rPr>
         <w:t>notification</w:t>
       </w:r>
       <w:r>
+        <w:rPr>
+          <w:color w:val="00B050"/>
+        </w:rPr>
         <w:t xml:space="preserve"> and </w:t>
       </w:r>
       <w:r>
         <w:rPr>
           <w:b/>
           <w:bCs/>
+          <w:color w:val="00B050"/>
         </w:rPr>
         <w:t>enable</w:t>
       </w:r>
       <w:r>
+        <w:rPr>
+          <w:color w:val="00B050"/>
+        </w:rPr>
         <w:t xml:space="preserve"> the </w:t>
       </w:r>
       <w:r>
         <w:rPr>
           <w:b/>
           <w:bCs/>
+          <w:color w:val="00B050"/>
         </w:rPr>
         <w:t>button</w:t>
       </w:r>
       <w:r>
+        <w:rPr>
+          <w:color w:val="00B050"/>
+        </w:rPr>
         <w:t>.</w:t>
       </w:r>
     </w:p>
@@ -649,23 +724,27 @@
         </w:numPr>
         <w:ind w:left="360" w:hanging="360"/>
         <w:rPr>
-          <w:lang w:val="en-GB"/>
-        </w:rPr>
-      </w:pPr>
-      <w:r>
-        <w:rPr>
+          <w:highlight w:val="yellow"/>
+          <w:lang w:val="en-GB"/>
+        </w:rPr>
+      </w:pPr>
+      <w:r>
+        <w:rPr>
+          <w:highlight w:val="yellow"/>
           <w:lang w:val="en-GB"/>
         </w:rPr>
         <w:t xml:space="preserve">Invalid </w:t>
       </w:r>
       <w:r>
         <w:rPr>
+          <w:highlight w:val="yellow"/>
           <w:lang w:val="en-GB"/>
         </w:rPr>
         <w:t>C</w:t>
       </w:r>
       <w:r>
         <w:rPr>
+          <w:highlight w:val="yellow"/>
           <w:lang w:val="en-GB"/>
         </w:rPr>
         <w:t>ases</w:t>
@@ -674,62 +753,75 @@
     <w:p>
       <w:pPr>
         <w:rPr>
-          <w:lang w:val="en-GB"/>
-        </w:rPr>
-      </w:pPr>
-      <w:r>
-        <w:rPr>
+          <w:highlight w:val="yellow"/>
+          <w:lang w:val="en-GB"/>
+        </w:rPr>
+      </w:pPr>
+      <w:r>
+        <w:rPr>
+          <w:highlight w:val="yellow"/>
           <w:lang w:val="en-GB"/>
         </w:rPr>
         <w:t>In case</w:t>
       </w:r>
       <w:r>
         <w:rPr>
+          <w:highlight w:val="yellow"/>
           <w:lang w:val="en-GB"/>
         </w:rPr>
         <w:t xml:space="preserve"> some of the input fields </w:t>
       </w:r>
       <w:r>
         <w:rPr>
+          <w:highlight w:val="yellow"/>
           <w:lang w:val="bg-BG"/>
         </w:rPr>
         <w:t>а</w:t>
       </w:r>
       <w:r>
+        <w:rPr>
+          <w:highlight w:val="yellow"/>
+        </w:rPr>
         <w:t>r</w:t>
       </w:r>
       <w:r>
         <w:rPr>
+          <w:highlight w:val="yellow"/>
           <w:lang w:val="bg-BG"/>
         </w:rPr>
         <w:t>е</w:t>
       </w:r>
       <w:r>
         <w:rPr>
+          <w:highlight w:val="yellow"/>
           <w:lang w:val="en-GB"/>
         </w:rPr>
         <w:t xml:space="preserve"> invalid</w:t>
       </w:r>
       <w:r>
         <w:rPr>
+          <w:highlight w:val="yellow"/>
           <w:lang w:val="en-GB"/>
         </w:rPr>
         <w:t>,</w:t>
       </w:r>
       <w:r>
         <w:rPr>
+          <w:highlight w:val="yellow"/>
           <w:lang w:val="en-GB"/>
         </w:rPr>
         <w:t xml:space="preserve"> </w:t>
       </w:r>
       <w:r>
         <w:rPr>
+          <w:highlight w:val="yellow"/>
           <w:lang w:val="en-GB"/>
         </w:rPr>
         <w:t>t</w:t>
       </w:r>
       <w:r>
         <w:rPr>
+          <w:highlight w:val="yellow"/>
           <w:lang w:val="en-GB"/>
         </w:rPr>
         <w:t xml:space="preserve">he following </w:t>
@@ -738,24 +830,28 @@
         <w:rPr>
           <w:b/>
           <w:bCs/>
+          <w:highlight w:val="yellow"/>
           <w:lang w:val="en-GB"/>
         </w:rPr>
         <w:t>input field</w:t>
       </w:r>
       <w:r>
         <w:rPr>
+          <w:highlight w:val="yellow"/>
           <w:lang w:val="en-GB"/>
         </w:rPr>
         <w:t xml:space="preserve"> should be styled </w:t>
       </w:r>
       <w:r>
         <w:rPr>
+          <w:highlight w:val="yellow"/>
           <w:lang w:val="en-GB"/>
         </w:rPr>
         <w:t>with</w:t>
       </w:r>
       <w:r>
         <w:rPr>
+          <w:highlight w:val="yellow"/>
           <w:lang w:val="en-GB"/>
         </w:rPr>
         <w:t xml:space="preserve"> class </w:t>
@@ -763,6 +859,7 @@
       <w:r>
         <w:rPr>
           <w:b/>
+          <w:highlight w:val="yellow"/>
           <w:lang w:val="en-GB"/>
         </w:rPr>
         <w:t>input-</w:t>
@@ -770,18 +867,21 @@
       <w:r>
         <w:rPr>
           <w:b/>
+          <w:highlight w:val="yellow"/>
           <w:lang w:val="en-GB"/>
         </w:rPr>
         <w:t>error</w:t>
       </w:r>
       <w:r>
         <w:rPr>
+          <w:highlight w:val="yellow"/>
           <w:lang w:val="en-GB"/>
         </w:rPr>
         <w:t>, which has the following style</w:t>
       </w:r>
       <w:r>
         <w:rPr>
+          <w:highlight w:val="yellow"/>
           <w:lang w:val="en-GB"/>
         </w:rPr>
         <w:t>:</w:t>
@@ -797,10 +897,12 @@
         <w:rPr>
           <w:b/>
           <w:bCs/>
-        </w:rPr>
-      </w:pPr>
-      <w:r>
-        <w:rPr>
+          <w:highlight w:val="yellow"/>
+        </w:rPr>
+      </w:pPr>
+      <w:r>
+        <w:rPr>
+          <w:highlight w:val="yellow"/>
           <w:lang w:val="en-GB"/>
         </w:rPr>
         <w:t>"</w:t>
@@ -810,6 +912,7 @@
           <w:rFonts w:ascii="Consolas" w:hAnsi="Consolas"/>
           <w:b/>
           <w:bCs/>
+          <w:highlight w:val="yellow"/>
           <w:lang w:val="en-GB"/>
         </w:rPr>
         <w:t>border</w:t>
@@ -819,6 +922,7 @@
           <w:rFonts w:ascii="Consolas" w:hAnsi="Consolas"/>
           <w:b/>
           <w:bCs/>
+          <w:highlight w:val="yellow"/>
           <w:lang w:val="en-GB"/>
         </w:rPr>
         <w:t>-left-color</w:t>
@@ -828,6 +932,7 @@
           <w:rFonts w:ascii="Consolas" w:hAnsi="Consolas"/>
           <w:b/>
           <w:bCs/>
+          <w:highlight w:val="yellow"/>
           <w:lang w:val="en-GB"/>
         </w:rPr>
         <w:t>:</w:t>
@@ -835,6 +940,7 @@
       <w:r>
         <w:rPr>
           <w:rFonts w:ascii="Consolas" w:hAnsi="Consolas"/>
+          <w:highlight w:val="yellow"/>
           <w:lang w:val="en-GB"/>
         </w:rPr>
         <w:t xml:space="preserve"> </w:t>
@@ -844,6 +950,7 @@
           <w:rFonts w:ascii="Consolas" w:hAnsi="Consolas"/>
           <w:b/>
           <w:bCs/>
+          <w:highlight w:val="yellow"/>
           <w:lang w:val="en-GB"/>
         </w:rPr>
         <w:t>red</w:t>
@@ -853,12 +960,14 @@
           <w:rFonts w:ascii="Consolas" w:hAnsi="Consolas"/>
           <w:b/>
           <w:bCs/>
+          <w:highlight w:val="yellow"/>
           <w:lang w:val="en-GB"/>
         </w:rPr>
         <w:t>;</w:t>
       </w:r>
       <w:r>
         <w:rPr>
+          <w:highlight w:val="yellow"/>
           <w:lang w:val="en-GB"/>
         </w:rPr>
         <w:t>"</w:t>
@@ -872,19 +981,29 @@
         </w:rPr>
       </w:pPr>
       <w:r>
+        <w:rPr>
+          <w:highlight w:val="yellow"/>
+        </w:rPr>
         <w:t>And</w:t>
       </w:r>
       <w:r>
+        <w:rPr>
+          <w:highlight w:val="yellow"/>
+        </w:rPr>
         <w:t xml:space="preserve"> </w:t>
       </w:r>
       <w:r>
         <w:rPr>
           <w:b/>
           <w:bCs/>
+          <w:highlight w:val="yellow"/>
         </w:rPr>
         <w:t>notification</w:t>
       </w:r>
       <w:r>
+        <w:rPr>
+          <w:highlight w:val="yellow"/>
+        </w:rPr>
         <w:t xml:space="preserve"> should be shown with information about the validation. The text inside that paragraph also should be </w:t>
       </w:r>
       <w:r>
@@ -892,10 +1011,14 @@
           <w:b/>
           <w:bCs/>
           <w:color w:val="FF0000"/>
+          <w:highlight w:val="yellow"/>
         </w:rPr>
         <w:t>red</w:t>
       </w:r>
       <w:r>
+        <w:rPr>
+          <w:highlight w:val="yellow"/>
+        </w:rPr>
         <w:t>.</w:t>
       </w:r>
     </w:p>
@@ -908,23 +1031,27 @@
         </w:numPr>
         <w:ind w:left="360" w:hanging="360"/>
         <w:rPr>
-          <w:lang w:val="en-GB"/>
-        </w:rPr>
-      </w:pPr>
-      <w:r>
-        <w:rPr>
+          <w:highlight w:val="yellow"/>
+          <w:lang w:val="en-GB"/>
+        </w:rPr>
+      </w:pPr>
+      <w:r>
+        <w:rPr>
+          <w:highlight w:val="yellow"/>
           <w:lang w:val="en-GB"/>
         </w:rPr>
         <w:t xml:space="preserve">Valid </w:t>
       </w:r>
       <w:r>
         <w:rPr>
+          <w:highlight w:val="yellow"/>
           <w:lang w:val="en-GB"/>
         </w:rPr>
         <w:t>C</w:t>
       </w:r>
       <w:r>
         <w:rPr>
+          <w:highlight w:val="yellow"/>
           <w:lang w:val="en-GB"/>
         </w:rPr>
         <w:t>ases</w:t>
@@ -938,6 +1065,7 @@
       </w:pPr>
       <w:r>
         <w:rPr>
+          <w:highlight w:val="yellow"/>
           <w:lang w:val="en-GB"/>
         </w:rPr>
         <w:t xml:space="preserve">When the input field is filled with </w:t>
@@ -946,24 +1074,28 @@
         <w:rPr>
           <w:b/>
           <w:bCs/>
+          <w:highlight w:val="yellow"/>
           <w:lang w:val="en-GB"/>
         </w:rPr>
         <w:t>valid</w:t>
       </w:r>
       <w:r>
         <w:rPr>
+          <w:highlight w:val="yellow"/>
           <w:lang w:val="en-GB"/>
         </w:rPr>
         <w:t xml:space="preserve"> information, t</w:t>
       </w:r>
       <w:r>
         <w:rPr>
+          <w:highlight w:val="yellow"/>
           <w:lang w:val="en-GB"/>
         </w:rPr>
         <w:t>he</w:t>
       </w:r>
       <w:r>
         <w:rPr>
+          <w:highlight w:val="yellow"/>
           <w:lang w:val="en-GB"/>
         </w:rPr>
         <w:t xml:space="preserve"> class </w:t>
@@ -971,12 +1103,14 @@
       <w:r>
         <w:rPr>
           <w:b/>
+          <w:highlight w:val="yellow"/>
           <w:lang w:val="en-GB"/>
         </w:rPr>
         <w:t>input-error</w:t>
       </w:r>
       <w:r>
         <w:rPr>
+          <w:highlight w:val="yellow"/>
           <w:lang w:val="en-GB"/>
         </w:rPr>
         <w:t xml:space="preserve"> should be </w:t>
@@ -984,6 +1118,7 @@
       <w:r>
         <w:rPr>
           <w:b/>
+          <w:highlight w:val="yellow"/>
           <w:lang w:val="en-GB"/>
         </w:rPr>
         <w:t>disabled</w:t>
@@ -991,6 +1126,7 @@
       <w:r>
         <w:rPr>
           <w:b/>
+          <w:highlight w:val="yellow"/>
           <w:lang w:val="en-GB"/>
         </w:rPr>
         <w:t xml:space="preserve"> </w:t>
@@ -998,6 +1134,7 @@
       <w:r>
         <w:rPr>
           <w:b/>
+          <w:highlight w:val="yellow"/>
           <w:lang w:val="en-GB"/>
         </w:rPr>
         <w:t>/</w:t>
@@ -1005,6 +1142,7 @@
       <w:r>
         <w:rPr>
           <w:b/>
+          <w:highlight w:val="yellow"/>
           <w:lang w:val="en-GB"/>
         </w:rPr>
         <w:t xml:space="preserve"> </w:t>
@@ -1012,24 +1150,28 @@
       <w:r>
         <w:rPr>
           <w:b/>
+          <w:highlight w:val="yellow"/>
           <w:lang w:val="en-GB"/>
         </w:rPr>
         <w:t>removed</w:t>
       </w:r>
       <w:r>
         <w:rPr>
+          <w:highlight w:val="yellow"/>
           <w:lang w:val="en-GB"/>
         </w:rPr>
         <w:t xml:space="preserve"> so the left border </w:t>
       </w:r>
       <w:r>
         <w:rPr>
+          <w:highlight w:val="yellow"/>
           <w:lang w:val="en-GB"/>
         </w:rPr>
         <w:t>should be</w:t>
       </w:r>
       <w:r>
         <w:rPr>
+          <w:highlight w:val="yellow"/>
           <w:lang w:val="en-GB"/>
         </w:rPr>
         <w:t xml:space="preserve"> </w:t>
@@ -1038,12 +1180,14 @@
         <w:rPr>
           <w:b/>
           <w:color w:val="00B050"/>
+          <w:highlight w:val="yellow"/>
           <w:lang w:val="en-GB"/>
         </w:rPr>
         <w:t>green</w:t>
       </w:r>
       <w:r>
         <w:rPr>
+          <w:highlight w:val="yellow"/>
           <w:lang w:val="en-GB"/>
         </w:rPr>
         <w:t xml:space="preserve"> again.</w:t>
@@ -1241,31 +1385,36 @@
           <w:numId w:val="43"/>
         </w:numPr>
         <w:rPr>
-          <w:lang w:val="en-GB"/>
-        </w:rPr>
-      </w:pPr>
-      <w:r>
-        <w:rPr>
-          <w:b/>
-          <w:bCs/>
+          <w:color w:val="00B050"/>
+          <w:lang w:val="en-GB"/>
+        </w:rPr>
+      </w:pPr>
+      <w:r>
+        <w:rPr>
+          <w:b/>
+          <w:bCs/>
+          <w:color w:val="00B050"/>
           <w:lang w:val="en-GB"/>
         </w:rPr>
         <w:t>Email address</w:t>
       </w:r>
       <w:r>
         <w:rPr>
+          <w:color w:val="00B050"/>
           <w:lang w:val="en-GB"/>
         </w:rPr>
         <w:t xml:space="preserve"> </w:t>
       </w:r>
       <w:r>
         <w:rPr>
+          <w:color w:val="00B050"/>
           <w:lang w:val="en-GB"/>
         </w:rPr>
         <w:t>must have</w:t>
       </w:r>
       <w:r>
         <w:rPr>
+          <w:color w:val="00B050"/>
           <w:lang w:val="en-GB"/>
         </w:rPr>
         <w:t xml:space="preserve"> at least </w:t>
@@ -1274,12 +1423,14 @@
         <w:rPr>
           <w:b/>
           <w:bCs/>
+          <w:color w:val="00B050"/>
           <w:lang w:val="en-GB"/>
         </w:rPr>
         <w:t>6 symbols</w:t>
       </w:r>
       <w:r>
         <w:rPr>
+          <w:color w:val="00B050"/>
           <w:lang w:val="en-GB"/>
         </w:rPr>
         <w:t>, after that the symbol "</w:t>
@@ -1288,12 +1439,14 @@
         <w:rPr>
           <w:b/>
           <w:bCs/>
+          <w:color w:val="00B050"/>
           <w:lang w:val="en-GB"/>
         </w:rPr>
         <w:t>@</w:t>
       </w:r>
       <w:r>
         <w:rPr>
+          <w:color w:val="00B050"/>
           <w:lang w:val="en-GB"/>
         </w:rPr>
         <w:t xml:space="preserve">" is followed. The valid </w:t>
@@ -1302,12 +1455,14 @@
         <w:rPr>
           <w:b/>
           <w:bCs/>
+          <w:color w:val="00B050"/>
           <w:lang w:val="en-GB"/>
         </w:rPr>
         <w:t>domain</w:t>
       </w:r>
       <w:r>
         <w:rPr>
+          <w:color w:val="00B050"/>
           <w:lang w:val="en-GB"/>
         </w:rPr>
         <w:t xml:space="preserve"> </w:t>
@@ -1316,12 +1471,14 @@
         <w:rPr>
           <w:b/>
           <w:bCs/>
+          <w:color w:val="00B050"/>
           <w:lang w:val="en-GB"/>
         </w:rPr>
         <w:t>name</w:t>
       </w:r>
       <w:r>
         <w:rPr>
+          <w:color w:val="00B050"/>
           <w:lang w:val="en-GB"/>
         </w:rPr>
         <w:t xml:space="preserve"> is only "</w:t>
@@ -1330,88 +1487,85 @@
         <w:rPr>
           <w:b/>
           <w:bCs/>
-          <w:lang w:val="en-GB"/>
-        </w:rPr>
-        <w:t>gmai</w:t>
-      </w:r>
-      <w:r>
-        <w:rPr>
-          <w:b/>
-          <w:bCs/>
-          <w:lang w:val="en-GB"/>
-        </w:rPr>
-        <w:t>l</w:t>
-      </w:r>
-      <w:r>
-        <w:rPr>
+          <w:color w:val="00B050"/>
+          <w:lang w:val="en-GB"/>
+        </w:rPr>
+        <w:t>gmail</w:t>
+      </w:r>
+      <w:r>
+        <w:rPr>
+          <w:color w:val="00B050"/>
+          <w:lang w:val="en-GB"/>
+        </w:rPr>
+        <w:t>" again followed by "</w:t>
+      </w:r>
+      <w:r>
+        <w:rPr>
+          <w:b/>
+          <w:bCs/>
+          <w:color w:val="00B050"/>
+          <w:lang w:val="en-GB"/>
+        </w:rPr>
+        <w:t>.</w:t>
+      </w:r>
+      <w:r>
+        <w:rPr>
+          <w:color w:val="00B050"/>
+          <w:lang w:val="en-GB"/>
+        </w:rPr>
+        <w:t xml:space="preserve">". </w:t>
+      </w:r>
+      <w:r>
+        <w:rPr>
+          <w:b/>
+          <w:bCs/>
+          <w:color w:val="00B050"/>
+          <w:lang w:val="en-GB"/>
+        </w:rPr>
+        <w:t>Top level</w:t>
+      </w:r>
+      <w:r>
+        <w:rPr>
+          <w:color w:val="00B050"/>
+          <w:lang w:val="en-GB"/>
+        </w:rPr>
+        <w:t xml:space="preserve"> domain can be "</w:t>
+      </w:r>
+      <w:r>
+        <w:rPr>
+          <w:b/>
+          <w:bCs/>
+          <w:color w:val="00B050"/>
+          <w:lang w:val="en-GB"/>
+        </w:rPr>
+        <w:t>bg</w:t>
+      </w:r>
+      <w:r>
+        <w:rPr>
+          <w:color w:val="00B050"/>
+          <w:lang w:val="en-GB"/>
+        </w:rPr>
+        <w:t>" or "</w:t>
+      </w:r>
+      <w:r>
+        <w:rPr>
+          <w:b/>
+          <w:bCs/>
+          <w:color w:val="00B050"/>
+          <w:lang w:val="en-GB"/>
+        </w:rPr>
+        <w:t>com</w:t>
+      </w:r>
+      <w:r>
+        <w:rPr>
+          <w:color w:val="00B050"/>
           <w:lang w:val="en-GB"/>
         </w:rPr>
         <w:t>"</w:t>
       </w:r>
       <w:r>
         <w:rPr>
-          <w:lang w:val="en-GB"/>
-        </w:rPr>
-        <w:t xml:space="preserve"> again followed by "</w:t>
-      </w:r>
-      <w:r>
-        <w:rPr>
-          <w:b/>
-          <w:bCs/>
-          <w:lang w:val="en-GB"/>
-        </w:rPr>
-        <w:t>.</w:t>
-      </w:r>
-      <w:r>
-        <w:rPr>
-          <w:lang w:val="en-GB"/>
-        </w:rPr>
-        <w:t xml:space="preserve">". </w:t>
-      </w:r>
-      <w:r>
-        <w:rPr>
-          <w:b/>
-          <w:bCs/>
-          <w:lang w:val="en-GB"/>
-        </w:rPr>
-        <w:t>Top level</w:t>
-      </w:r>
-      <w:r>
-        <w:rPr>
-          <w:lang w:val="en-GB"/>
-        </w:rPr>
-        <w:t xml:space="preserve"> domain can be "</w:t>
-      </w:r>
-      <w:r>
-        <w:rPr>
-          <w:b/>
-          <w:bCs/>
-          <w:lang w:val="en-GB"/>
-        </w:rPr>
-        <w:t>bg</w:t>
-      </w:r>
-      <w:r>
-        <w:rPr>
-          <w:lang w:val="en-GB"/>
-        </w:rPr>
-        <w:t>" or "</w:t>
-      </w:r>
-      <w:r>
-        <w:rPr>
-          <w:b/>
-          <w:bCs/>
-          <w:lang w:val="en-GB"/>
-        </w:rPr>
-        <w:t>com</w:t>
-      </w:r>
-      <w:r>
-        <w:rPr>
-          <w:lang w:val="en-GB"/>
-        </w:rPr>
-        <w:t>"</w:t>
-      </w:r>
-      <w:r>
-        <w:rPr>
+          <w:color w:val="00B050"/>
           <w:lang w:val="en-GB"/>
         </w:rPr>
         <w:t>.</w:t>
@@ -1571,19 +1725,22 @@
           <w:numId w:val="43"/>
         </w:numPr>
         <w:rPr>
-          <w:lang w:val="en-GB"/>
-        </w:rPr>
-      </w:pPr>
-      <w:r>
-        <w:rPr>
-          <w:b/>
-          <w:bCs/>
+          <w:color w:val="00B050"/>
+          <w:lang w:val="en-GB"/>
+        </w:rPr>
+      </w:pPr>
+      <w:r>
+        <w:rPr>
+          <w:b/>
+          <w:bCs/>
+          <w:color w:val="00B050"/>
           <w:lang w:val="en-GB"/>
         </w:rPr>
         <w:t xml:space="preserve">Password </w:t>
       </w:r>
       <w:r>
         <w:rPr>
+          <w:color w:val="00B050"/>
           <w:lang w:val="en-GB"/>
         </w:rPr>
         <w:t xml:space="preserve">should be at least </w:t>
@@ -1592,6 +1749,7 @@
         <w:rPr>
           <w:b/>
           <w:bCs/>
+          <w:color w:val="00B050"/>
           <w:lang w:val="en-GB"/>
         </w:rPr>
         <w:t>5</w:t>
@@ -1600,12 +1758,14 @@
         <w:rPr>
           <w:b/>
           <w:bCs/>
+          <w:color w:val="00B050"/>
           <w:lang w:val="en-GB"/>
         </w:rPr>
         <w:t xml:space="preserve"> symbols</w:t>
       </w:r>
       <w:r>
         <w:rPr>
+          <w:color w:val="00B050"/>
           <w:lang w:val="en-GB"/>
         </w:rPr>
         <w:t xml:space="preserve"> as well</w:t>
@@ -1622,7 +1782,7 @@
           <w:noProof/>
         </w:rPr>
         <w:drawing>
-          <wp:inline distT="0" distB="0" distL="0" distR="0">
+          <wp:inline distT="0" distB="0" distL="0" distR="0" wp14:anchorId="522BB14E" wp14:editId="713DE09D">
             <wp:extent cx="6626225" cy="3187065"/>
             <wp:effectExtent l="19050" t="0" r="3175" b="0"/>
             <wp:docPr id="4" name="Картина 3" descr="screencapture5.png"/>
@@ -1669,7 +1829,7 @@
           <w:noProof/>
         </w:rPr>
         <w:drawing>
-          <wp:inline distT="0" distB="0" distL="0" distR="0">
+          <wp:inline distT="0" distB="0" distL="0" distR="0" wp14:anchorId="6DDEDAB9" wp14:editId="1979D66F">
             <wp:extent cx="6626225" cy="2910205"/>
             <wp:effectExtent l="19050" t="0" r="3175" b="0"/>
             <wp:docPr id="6" name="Картина 5" descr="screencapture6.png"/>
@@ -1717,7 +1877,7 @@
         </w:rPr>
         <w:lastRenderedPageBreak/>
         <w:drawing>
-          <wp:inline distT="0" distB="0" distL="0" distR="0">
+          <wp:inline distT="0" distB="0" distL="0" distR="0" wp14:anchorId="7224111A" wp14:editId="6CB0F5CC">
             <wp:extent cx="6626225" cy="3187065"/>
             <wp:effectExtent l="19050" t="0" r="3175" b="0"/>
             <wp:docPr id="15" name="Картина 14" descr="screencapture7.png"/>
@@ -1777,11 +1937,13 @@
     <w:p>
       <w:pPr>
         <w:rPr>
-          <w:lang w:val="en-GB"/>
-        </w:rPr>
-      </w:pPr>
-      <w:r>
-        <w:rPr>
+          <w:color w:val="00B050"/>
+          <w:lang w:val="en-GB"/>
+        </w:rPr>
+      </w:pPr>
+      <w:r>
+        <w:rPr>
+          <w:color w:val="00B050"/>
           <w:lang w:val="en-GB"/>
         </w:rPr>
         <w:t xml:space="preserve">The register form expects as input: </w:t>
@@ -1789,12 +1951,14 @@
       <w:r>
         <w:rPr>
           <w:b/>
+          <w:color w:val="00B050"/>
           <w:lang w:val="en-GB"/>
         </w:rPr>
         <w:t>username</w:t>
       </w:r>
       <w:r>
         <w:rPr>
+          <w:color w:val="00B050"/>
           <w:lang w:val="en-GB"/>
         </w:rPr>
         <w:t xml:space="preserve">, </w:t>
@@ -1803,12 +1967,14 @@
         <w:rPr>
           <w:b/>
           <w:bCs/>
+          <w:color w:val="00B050"/>
           <w:lang w:val="en-GB"/>
         </w:rPr>
         <w:t>email</w:t>
       </w:r>
       <w:r>
         <w:rPr>
+          <w:color w:val="00B050"/>
           <w:lang w:val="en-GB"/>
         </w:rPr>
         <w:t xml:space="preserve">, </w:t>
@@ -1817,6 +1983,7 @@
         <w:rPr>
           <w:b/>
           <w:bCs/>
+          <w:color w:val="00B050"/>
           <w:lang w:val="en-GB"/>
         </w:rPr>
         <w:t>password</w:t>
@@ -1825,6 +1992,7 @@
         <w:rPr>
           <w:b/>
           <w:bCs/>
+          <w:color w:val="00B050"/>
         </w:rPr>
         <w:t xml:space="preserve">, </w:t>
       </w:r>
@@ -1832,12 +2000,14 @@
         <w:rPr>
           <w:b/>
           <w:bCs/>
+          <w:color w:val="00B050"/>
           <w:lang w:val="en-GB"/>
         </w:rPr>
         <w:t>repeat password</w:t>
       </w:r>
       <w:r>
         <w:rPr>
+          <w:color w:val="00B050"/>
           <w:lang w:val="en-GB"/>
         </w:rPr>
         <w:t xml:space="preserve"> and </w:t>
@@ -1845,6 +2015,7 @@
       <w:r>
         <w:rPr>
           <w:b/>
+          <w:color w:val="00B050"/>
           <w:lang w:val="en-GB"/>
         </w:rPr>
         <w:t>telephone number</w:t>
@@ -1852,18 +2023,21 @@
       <w:r>
         <w:rPr>
           <w:b/>
+          <w:color w:val="00B050"/>
           <w:lang w:val="en-GB"/>
         </w:rPr>
         <w:t xml:space="preserve"> </w:t>
       </w:r>
       <w:r>
         <w:rPr>
+          <w:color w:val="00B050"/>
           <w:lang w:val="en-GB"/>
         </w:rPr>
         <w:t>(not required)</w:t>
       </w:r>
       <w:r>
         <w:rPr>
+          <w:color w:val="00B050"/>
           <w:lang w:val="en-GB"/>
         </w:rPr>
         <w:t>.</w:t>
@@ -1872,27 +2046,22 @@
     <w:p>
       <w:pPr>
         <w:rPr>
-          <w:lang w:val="en-GB"/>
-        </w:rPr>
-      </w:pPr>
-      <w:r>
-        <w:rPr>
-          <w:b/>
-          <w:bCs/>
-          <w:lang w:val="en-GB"/>
-        </w:rPr>
-        <w:t>Username</w:t>
-      </w:r>
-      <w:r>
-        <w:rPr>
-          <w:b/>
-          <w:bCs/>
-          <w:lang w:val="en-GB"/>
-        </w:rPr>
-        <w:t xml:space="preserve"> validation</w:t>
-      </w:r>
-      <w:r>
-        <w:rPr>
+          <w:color w:val="00B050"/>
+          <w:lang w:val="en-GB"/>
+        </w:rPr>
+      </w:pPr>
+      <w:r>
+        <w:rPr>
+          <w:b/>
+          <w:bCs/>
+          <w:color w:val="00B050"/>
+          <w:lang w:val="en-GB"/>
+        </w:rPr>
+        <w:t>Username validation</w:t>
+      </w:r>
+      <w:r>
+        <w:rPr>
+          <w:color w:val="00B050"/>
           <w:lang w:val="en-GB"/>
         </w:rPr>
         <w:t xml:space="preserve"> here is:</w:t>
@@ -1911,6 +2080,7 @@
       </w:pPr>
       <w:r>
         <w:rPr>
+          <w:color w:val="00B050"/>
           <w:lang w:val="en-GB"/>
         </w:rPr>
         <w:t xml:space="preserve">Should have at least </w:t>
@@ -1919,20 +2089,14 @@
         <w:rPr>
           <w:b/>
           <w:bCs/>
-          <w:lang w:val="en-GB"/>
-        </w:rPr>
-        <w:t>5</w:t>
-      </w:r>
-      <w:r>
-        <w:rPr>
-          <w:b/>
-          <w:bCs/>
-          <w:lang w:val="en-GB"/>
-        </w:rPr>
-        <w:t xml:space="preserve"> symbols</w:t>
-      </w:r>
-      <w:r>
-        <w:rPr>
+          <w:color w:val="00B050"/>
+          <w:lang w:val="en-GB"/>
+        </w:rPr>
+        <w:t>5 symbols</w:t>
+      </w:r>
+      <w:r>
+        <w:rPr>
+          <w:color w:val="00B050"/>
           <w:lang w:val="en-GB"/>
         </w:rPr>
         <w:t xml:space="preserve"> and is </w:t>
@@ -1940,6 +2104,7 @@
       <w:r>
         <w:rPr>
           <w:b/>
+          <w:color w:val="00B050"/>
           <w:lang w:val="en-GB"/>
         </w:rPr>
         <w:t>required</w:t>
@@ -1954,19 +2119,22 @@
     <w:p>
       <w:pPr>
         <w:rPr>
-          <w:lang w:val="en-GB"/>
-        </w:rPr>
-      </w:pPr>
-      <w:r>
-        <w:rPr>
-          <w:b/>
-          <w:bCs/>
+          <w:color w:val="00B050"/>
+          <w:lang w:val="en-GB"/>
+        </w:rPr>
+      </w:pPr>
+      <w:r>
+        <w:rPr>
+          <w:b/>
+          <w:bCs/>
+          <w:color w:val="00B050"/>
           <w:lang w:val="en-GB"/>
         </w:rPr>
         <w:t>Email validation</w:t>
       </w:r>
       <w:r>
         <w:rPr>
+          <w:color w:val="00B050"/>
           <w:lang w:val="en-GB"/>
         </w:rPr>
         <w:t xml:space="preserve"> here is the same as the login case:</w:t>
@@ -1980,11 +2148,13 @@
           <w:numId w:val="43"/>
         </w:numPr>
         <w:rPr>
-          <w:lang w:val="en-GB"/>
-        </w:rPr>
-      </w:pPr>
-      <w:r>
-        <w:rPr>
+          <w:color w:val="00B050"/>
+          <w:lang w:val="en-GB"/>
+        </w:rPr>
+      </w:pPr>
+      <w:r>
+        <w:rPr>
+          <w:color w:val="00B050"/>
           <w:lang w:val="en-GB"/>
         </w:rPr>
         <w:t xml:space="preserve">Should have at least </w:t>
@@ -1993,12 +2163,14 @@
         <w:rPr>
           <w:b/>
           <w:bCs/>
+          <w:color w:val="00B050"/>
           <w:lang w:val="en-GB"/>
         </w:rPr>
         <w:t>6 symbols</w:t>
       </w:r>
       <w:r>
         <w:rPr>
+          <w:color w:val="00B050"/>
           <w:lang w:val="en-GB"/>
         </w:rPr>
         <w:t>, after that the symbol of "</w:t>
@@ -2007,12 +2179,14 @@
         <w:rPr>
           <w:b/>
           <w:bCs/>
+          <w:color w:val="00B050"/>
           <w:lang w:val="en-GB"/>
         </w:rPr>
         <w:t>@</w:t>
       </w:r>
       <w:r>
         <w:rPr>
+          <w:color w:val="00B050"/>
           <w:lang w:val="en-GB"/>
         </w:rPr>
         <w:t xml:space="preserve">" is followed. The valid </w:t>
@@ -2021,12 +2195,14 @@
         <w:rPr>
           <w:b/>
           <w:bCs/>
+          <w:color w:val="00B050"/>
           <w:lang w:val="en-GB"/>
         </w:rPr>
         <w:t>domain</w:t>
       </w:r>
       <w:r>
         <w:rPr>
+          <w:color w:val="00B050"/>
           <w:lang w:val="en-GB"/>
         </w:rPr>
         <w:t xml:space="preserve"> </w:t>
@@ -2035,12 +2211,14 @@
         <w:rPr>
           <w:b/>
           <w:bCs/>
+          <w:color w:val="00B050"/>
           <w:lang w:val="en-GB"/>
         </w:rPr>
         <w:t>name</w:t>
       </w:r>
       <w:r>
         <w:rPr>
+          <w:color w:val="00B050"/>
           <w:lang w:val="en-GB"/>
         </w:rPr>
         <w:t xml:space="preserve"> is only "</w:t>
@@ -2049,40 +2227,30 @@
         <w:rPr>
           <w:b/>
           <w:bCs/>
-          <w:lang w:val="en-GB"/>
-        </w:rPr>
-        <w:t>gmai</w:t>
-      </w:r>
-      <w:r>
-        <w:rPr>
-          <w:b/>
-          <w:bCs/>
-          <w:lang w:val="en-GB"/>
-        </w:rPr>
-        <w:t>l</w:t>
-      </w:r>
-      <w:r>
-        <w:rPr>
-          <w:lang w:val="en-GB"/>
-        </w:rPr>
-        <w:t>"</w:t>
-      </w:r>
-      <w:r>
-        <w:rPr>
-          <w:lang w:val="en-GB"/>
-        </w:rPr>
-        <w:t xml:space="preserve"> again followed by "</w:t>
-      </w:r>
-      <w:r>
-        <w:rPr>
-          <w:b/>
-          <w:bCs/>
+          <w:color w:val="00B050"/>
+          <w:lang w:val="en-GB"/>
+        </w:rPr>
+        <w:t>gmail</w:t>
+      </w:r>
+      <w:r>
+        <w:rPr>
+          <w:color w:val="00B050"/>
+          <w:lang w:val="en-GB"/>
+        </w:rPr>
+        <w:t>" again followed by "</w:t>
+      </w:r>
+      <w:r>
+        <w:rPr>
+          <w:b/>
+          <w:bCs/>
+          <w:color w:val="00B050"/>
           <w:lang w:val="en-GB"/>
         </w:rPr>
         <w:t>.</w:t>
       </w:r>
       <w:r>
         <w:rPr>
+          <w:color w:val="00B050"/>
           <w:lang w:val="en-GB"/>
         </w:rPr>
         <w:t xml:space="preserve">". </w:t>
@@ -2091,12 +2259,14 @@
         <w:rPr>
           <w:b/>
           <w:bCs/>
+          <w:color w:val="00B050"/>
           <w:lang w:val="en-GB"/>
         </w:rPr>
         <w:t>Top level</w:t>
       </w:r>
       <w:r>
         <w:rPr>
+          <w:color w:val="00B050"/>
           <w:lang w:val="en-GB"/>
         </w:rPr>
         <w:t xml:space="preserve"> domain can be "</w:t>
@@ -2105,12 +2275,14 @@
         <w:rPr>
           <w:b/>
           <w:bCs/>
+          <w:color w:val="00B050"/>
           <w:lang w:val="en-GB"/>
         </w:rPr>
         <w:t>bg</w:t>
       </w:r>
       <w:r>
         <w:rPr>
+          <w:color w:val="00B050"/>
           <w:lang w:val="en-GB"/>
         </w:rPr>
         <w:t>" or "</w:t>
@@ -2119,12 +2291,14 @@
         <w:rPr>
           <w:b/>
           <w:bCs/>
+          <w:color w:val="00B050"/>
           <w:lang w:val="en-GB"/>
         </w:rPr>
         <w:t>com</w:t>
       </w:r>
       <w:r>
         <w:rPr>
+          <w:color w:val="00B050"/>
           <w:lang w:val="en-GB"/>
         </w:rPr>
         <w:t>".</w:t>
@@ -2138,19 +2312,22 @@
           <w:numId w:val="43"/>
         </w:numPr>
         <w:rPr>
-          <w:lang w:val="en-GB"/>
-        </w:rPr>
-      </w:pPr>
-      <w:r>
-        <w:rPr>
-          <w:b/>
-          <w:bCs/>
+          <w:color w:val="00B050"/>
+          <w:lang w:val="en-GB"/>
+        </w:rPr>
+      </w:pPr>
+      <w:r>
+        <w:rPr>
+          <w:b/>
+          <w:bCs/>
+          <w:color w:val="00B050"/>
           <w:lang w:val="en-GB"/>
         </w:rPr>
         <w:t>Valid</w:t>
       </w:r>
       <w:r>
         <w:rPr>
+          <w:color w:val="00B050"/>
           <w:lang w:val="en-GB"/>
         </w:rPr>
         <w:t xml:space="preserve"> email addresses: </w:t>
@@ -2159,6 +2336,7 @@
         <w:r>
           <w:rPr>
             <w:rStyle w:val="a9"/>
+            <w:color w:val="00B050"/>
             <w:lang w:val="en-GB"/>
           </w:rPr>
           <w:t>testing@gmail.com</w:t>
@@ -2166,6 +2344,7 @@
       </w:hyperlink>
       <w:r>
         <w:rPr>
+          <w:color w:val="00B050"/>
           <w:lang w:val="en-GB"/>
         </w:rPr>
         <w:t xml:space="preserve">, </w:t>
@@ -2174,6 +2353,7 @@
         <w:r>
           <w:rPr>
             <w:rStyle w:val="a9"/>
+            <w:color w:val="00B050"/>
             <w:lang w:val="en-GB"/>
           </w:rPr>
           <w:t>testing@gmail.bg</w:t>
@@ -2181,6 +2361,7 @@
       </w:hyperlink>
       <w:r>
         <w:rPr>
+          <w:color w:val="00B050"/>
           <w:lang w:val="en-GB"/>
         </w:rPr>
         <w:t xml:space="preserve">, </w:t>
@@ -2189,6 +2370,7 @@
         <w:r>
           <w:rPr>
             <w:rStyle w:val="a9"/>
+            <w:color w:val="00B050"/>
             <w:lang w:val="en-GB"/>
           </w:rPr>
           <w:t>something.else@gmail.com</w:t>
@@ -2203,19 +2385,22 @@
           <w:numId w:val="43"/>
         </w:numPr>
         <w:rPr>
-          <w:lang w:val="en-GB"/>
-        </w:rPr>
-      </w:pPr>
-      <w:r>
-        <w:rPr>
-          <w:b/>
-          <w:bCs/>
+          <w:color w:val="00B050"/>
+          <w:lang w:val="en-GB"/>
+        </w:rPr>
+      </w:pPr>
+      <w:r>
+        <w:rPr>
+          <w:b/>
+          <w:bCs/>
+          <w:color w:val="00B050"/>
           <w:lang w:val="en-GB"/>
         </w:rPr>
         <w:t>Invalid</w:t>
       </w:r>
       <w:r>
         <w:rPr>
+          <w:color w:val="00B050"/>
           <w:lang w:val="en-GB"/>
         </w:rPr>
         <w:t xml:space="preserve"> email addresses: </w:t>
@@ -2224,6 +2409,7 @@
         <w:r>
           <w:rPr>
             <w:rStyle w:val="a9"/>
+            <w:color w:val="00B050"/>
             <w:lang w:val="en-GB"/>
           </w:rPr>
           <w:t>qwe@gmail.com</w:t>
@@ -2231,6 +2417,7 @@
       </w:hyperlink>
       <w:r>
         <w:rPr>
+          <w:color w:val="00B050"/>
           <w:lang w:val="en-GB"/>
         </w:rPr>
         <w:t xml:space="preserve">, </w:t>
@@ -2239,6 +2426,7 @@
         <w:r>
           <w:rPr>
             <w:rStyle w:val="a9"/>
+            <w:color w:val="00B050"/>
             <w:lang w:val="en-GB"/>
           </w:rPr>
           <w:t>123@gmail.bg</w:t>
@@ -2246,6 +2434,7 @@
       </w:hyperlink>
       <w:r>
         <w:rPr>
+          <w:color w:val="00B050"/>
           <w:lang w:val="en-GB"/>
         </w:rPr>
         <w:t xml:space="preserve">, </w:t>
@@ -2254,6 +2443,7 @@
         <w:r>
           <w:rPr>
             <w:rStyle w:val="a9"/>
+            <w:color w:val="00B050"/>
             <w:lang w:val="en-GB"/>
           </w:rPr>
           <w:t>somethingelse@abv.bg</w:t>
@@ -2261,6 +2451,7 @@
       </w:hyperlink>
       <w:r>
         <w:rPr>
+          <w:color w:val="00B050"/>
           <w:lang w:val="en-GB"/>
         </w:rPr>
         <w:t xml:space="preserve">, </w:t>
@@ -2269,6 +2460,7 @@
         <w:r>
           <w:rPr>
             <w:rStyle w:val="a9"/>
+            <w:color w:val="00B050"/>
             <w:lang w:val="en-GB"/>
           </w:rPr>
           <w:t>another@abv.com</w:t>
@@ -2278,19 +2470,22 @@
     <w:p>
       <w:pPr>
         <w:rPr>
-          <w:lang w:val="en-GB"/>
-        </w:rPr>
-      </w:pPr>
-      <w:r>
-        <w:rPr>
-          <w:b/>
-          <w:bCs/>
+          <w:color w:val="00B050"/>
+          <w:lang w:val="en-GB"/>
+        </w:rPr>
+      </w:pPr>
+      <w:r>
+        <w:rPr>
+          <w:b/>
+          <w:bCs/>
+          <w:color w:val="00B050"/>
           <w:lang w:val="en-GB"/>
         </w:rPr>
         <w:t>Both passwords</w:t>
       </w:r>
       <w:r>
         <w:rPr>
+          <w:color w:val="00B050"/>
           <w:lang w:val="en-GB"/>
         </w:rPr>
         <w:t xml:space="preserve"> should be grouped in "</w:t>
@@ -2300,12 +2495,14 @@
           <w:rFonts w:ascii="Consolas" w:hAnsi="Consolas"/>
           <w:b/>
           <w:bCs/>
+          <w:color w:val="00B050"/>
           <w:lang w:val="en-GB"/>
         </w:rPr>
         <w:t>passwords</w:t>
       </w:r>
       <w:r>
         <w:rPr>
+          <w:color w:val="00B050"/>
           <w:lang w:val="en-GB"/>
         </w:rPr>
         <w:t>" group. The validation here is:</w:t>
@@ -2319,11 +2516,13 @@
           <w:numId w:val="43"/>
         </w:numPr>
         <w:rPr>
-          <w:lang w:val="en-GB"/>
-        </w:rPr>
-      </w:pPr>
-      <w:r>
-        <w:rPr>
+          <w:color w:val="00B050"/>
+          <w:lang w:val="en-GB"/>
+        </w:rPr>
+      </w:pPr>
+      <w:r>
+        <w:rPr>
+          <w:color w:val="00B050"/>
           <w:lang w:val="en-GB"/>
         </w:rPr>
         <w:t xml:space="preserve">The given </w:t>
@@ -2332,12 +2531,14 @@
         <w:rPr>
           <w:b/>
           <w:bCs/>
+          <w:color w:val="00B050"/>
           <w:lang w:val="en-GB"/>
         </w:rPr>
         <w:t>password</w:t>
       </w:r>
       <w:r>
         <w:rPr>
+          <w:color w:val="00B050"/>
           <w:lang w:val="en-GB"/>
         </w:rPr>
         <w:t xml:space="preserve"> should be at </w:t>
@@ -2346,6 +2547,7 @@
         <w:rPr>
           <w:b/>
           <w:bCs/>
+          <w:color w:val="00B050"/>
           <w:lang w:val="en-GB"/>
         </w:rPr>
         <w:t xml:space="preserve">least </w:t>
@@ -2354,6 +2556,7 @@
         <w:rPr>
           <w:b/>
           <w:bCs/>
+          <w:color w:val="00B050"/>
           <w:lang w:val="en-GB"/>
         </w:rPr>
         <w:t>5</w:t>
@@ -2362,39 +2565,31 @@
         <w:rPr>
           <w:b/>
           <w:bCs/>
+          <w:color w:val="00B050"/>
           <w:lang w:val="en-GB"/>
         </w:rPr>
         <w:t xml:space="preserve"> characters</w:t>
       </w:r>
       <w:r>
         <w:rPr>
-          <w:lang w:val="en-GB"/>
-        </w:rPr>
-        <w:t xml:space="preserve"> (</w:t>
-      </w:r>
-      <w:r>
-        <w:rPr>
-          <w:lang w:val="en-GB"/>
-        </w:rPr>
-        <w:t xml:space="preserve">any </w:t>
-      </w:r>
-      <w:r>
-        <w:rPr>
+          <w:color w:val="00B050"/>
+          <w:lang w:val="en-GB"/>
+        </w:rPr>
+        <w:t xml:space="preserve"> (any </w:t>
+      </w:r>
+      <w:r>
+        <w:rPr>
+          <w:color w:val="00B050"/>
           <w:lang w:val="en-GB"/>
         </w:rPr>
         <w:t>English letter and digits are</w:t>
       </w:r>
       <w:r>
         <w:rPr>
-          <w:lang w:val="en-GB"/>
-        </w:rPr>
-        <w:t xml:space="preserve"> allowed</w:t>
-      </w:r>
-      <w:r>
-        <w:rPr>
-          <w:lang w:val="en-GB"/>
-        </w:rPr>
-        <w:t>)</w:t>
+          <w:color w:val="00B050"/>
+          <w:lang w:val="en-GB"/>
+        </w:rPr>
+        <w:t xml:space="preserve"> allowed)</w:t>
       </w:r>
     </w:p>
     <w:p>
@@ -2405,11 +2600,13 @@
           <w:numId w:val="43"/>
         </w:numPr>
         <w:rPr>
-          <w:lang w:val="en-GB"/>
-        </w:rPr>
-      </w:pPr>
-      <w:r>
-        <w:rPr>
+          <w:color w:val="00B050"/>
+          <w:lang w:val="en-GB"/>
+        </w:rPr>
+      </w:pPr>
+      <w:r>
+        <w:rPr>
+          <w:color w:val="00B050"/>
           <w:lang w:val="en-GB"/>
         </w:rPr>
         <w:t xml:space="preserve">The given </w:t>
@@ -2418,12 +2615,14 @@
         <w:rPr>
           <w:b/>
           <w:bCs/>
+          <w:color w:val="00B050"/>
           <w:lang w:val="en-GB"/>
         </w:rPr>
         <w:t>repeat password should</w:t>
       </w:r>
       <w:r>
         <w:rPr>
+          <w:color w:val="00B050"/>
           <w:lang w:val="en-GB"/>
         </w:rPr>
         <w:t xml:space="preserve"> be the </w:t>
@@ -2432,26 +2631,23 @@
         <w:rPr>
           <w:b/>
           <w:bCs/>
+          <w:color w:val="00B050"/>
           <w:lang w:val="en-GB"/>
         </w:rPr>
         <w:t>same</w:t>
       </w:r>
       <w:r>
         <w:rPr>
-          <w:lang w:val="en-GB"/>
-        </w:rPr>
-        <w:t xml:space="preserve"> as the </w:t>
-      </w:r>
-      <w:r>
-        <w:rPr>
-          <w:lang w:val="en-GB"/>
-        </w:rPr>
-        <w:t>given</w:t>
-      </w:r>
-      <w:r>
-        <w:rPr>
-          <w:b/>
-          <w:bCs/>
+          <w:color w:val="00B050"/>
+          <w:lang w:val="en-GB"/>
+        </w:rPr>
+        <w:t xml:space="preserve"> as the given</w:t>
+      </w:r>
+      <w:r>
+        <w:rPr>
+          <w:b/>
+          <w:bCs/>
+          <w:color w:val="00B050"/>
           <w:lang w:val="en-GB"/>
         </w:rPr>
         <w:t xml:space="preserve"> password</w:t>
@@ -2460,19 +2656,22 @@
     <w:p>
       <w:pPr>
         <w:rPr>
-          <w:lang w:val="en-GB"/>
-        </w:rPr>
-      </w:pPr>
-      <w:r>
-        <w:rPr>
-          <w:b/>
-          <w:bCs/>
+          <w:color w:val="00B050"/>
+          <w:lang w:val="en-GB"/>
+        </w:rPr>
+      </w:pPr>
+      <w:r>
+        <w:rPr>
+          <w:b/>
+          <w:bCs/>
+          <w:color w:val="00B050"/>
           <w:lang w:val="en-GB"/>
         </w:rPr>
         <w:t>Both fields</w:t>
       </w:r>
       <w:r>
         <w:rPr>
+          <w:color w:val="00B050"/>
           <w:lang w:val="en-GB"/>
         </w:rPr>
         <w:t xml:space="preserve"> are considered </w:t>
@@ -2481,18 +2680,21 @@
         <w:rPr>
           <w:b/>
           <w:bCs/>
+          <w:color w:val="00B050"/>
           <w:lang w:val="en-GB"/>
         </w:rPr>
         <w:t>invalid</w:t>
       </w:r>
       <w:r>
         <w:rPr>
+          <w:color w:val="00B050"/>
           <w:lang w:val="en-GB"/>
         </w:rPr>
         <w:t xml:space="preserve"> if</w:t>
       </w:r>
       <w:r>
         <w:rPr>
+          <w:color w:val="00B050"/>
           <w:lang w:val="en-GB"/>
         </w:rPr>
         <w:t xml:space="preserve"> some of them </w:t>
@@ -2501,30 +2703,35 @@
         <w:rPr>
           <w:b/>
           <w:bCs/>
+          <w:color w:val="00B050"/>
           <w:lang w:val="en-GB"/>
         </w:rPr>
         <w:t>do not cover</w:t>
       </w:r>
       <w:r>
         <w:rPr>
+          <w:color w:val="00B050"/>
           <w:lang w:val="en-GB"/>
         </w:rPr>
         <w:t xml:space="preserve"> the described validation.</w:t>
       </w:r>
       <w:r>
         <w:rPr>
+          <w:color w:val="00B050"/>
           <w:lang w:val="en-GB"/>
         </w:rPr>
         <w:t xml:space="preserve"> If that happen</w:t>
       </w:r>
       <w:r>
         <w:rPr>
+          <w:color w:val="00B050"/>
           <w:lang w:val="en-GB"/>
         </w:rPr>
         <w:t>s</w:t>
       </w:r>
       <w:r>
         <w:rPr>
+          <w:color w:val="00B050"/>
           <w:lang w:val="en-GB"/>
         </w:rPr>
         <w:t xml:space="preserve"> apply the </w:t>
@@ -2533,12 +2740,14 @@
         <w:rPr>
           <w:b/>
           <w:bCs/>
+          <w:color w:val="00B050"/>
           <w:lang w:val="en-GB"/>
         </w:rPr>
         <w:t>invalid</w:t>
       </w:r>
       <w:r>
         <w:rPr>
+          <w:color w:val="00B050"/>
           <w:lang w:val="en-GB"/>
         </w:rPr>
         <w:t xml:space="preserve"> </w:t>
@@ -2547,12 +2756,14 @@
         <w:rPr>
           <w:b/>
           <w:bCs/>
+          <w:color w:val="00B050"/>
           <w:lang w:val="en-GB"/>
         </w:rPr>
         <w:t>stylization</w:t>
       </w:r>
       <w:r>
         <w:rPr>
+          <w:color w:val="00B050"/>
           <w:lang w:val="en-GB"/>
         </w:rPr>
         <w:t xml:space="preserve"> for </w:t>
@@ -2561,12 +2772,14 @@
         <w:rPr>
           <w:b/>
           <w:bCs/>
+          <w:color w:val="00B050"/>
           <w:lang w:val="en-GB"/>
         </w:rPr>
         <w:t>both</w:t>
       </w:r>
       <w:r>
         <w:rPr>
+          <w:color w:val="00B050"/>
           <w:lang w:val="en-GB"/>
         </w:rPr>
         <w:t xml:space="preserve">. Otherwise the </w:t>
@@ -2575,12 +2788,14 @@
         <w:rPr>
           <w:b/>
           <w:bCs/>
+          <w:color w:val="00B050"/>
           <w:lang w:val="en-GB"/>
         </w:rPr>
         <w:t>valid</w:t>
       </w:r>
       <w:r>
         <w:rPr>
+          <w:color w:val="00B050"/>
           <w:lang w:val="en-GB"/>
         </w:rPr>
         <w:t xml:space="preserve"> </w:t>
@@ -2589,12 +2804,14 @@
         <w:rPr>
           <w:b/>
           <w:bCs/>
+          <w:color w:val="00B050"/>
           <w:lang w:val="en-GB"/>
         </w:rPr>
         <w:t>stylization</w:t>
       </w:r>
       <w:r>
         <w:rPr>
+          <w:color w:val="00B050"/>
           <w:lang w:val="en-GB"/>
         </w:rPr>
         <w:t xml:space="preserve"> is applied.</w:t>
@@ -2612,7 +2829,7 @@
         </w:rPr>
         <w:lastRenderedPageBreak/>
         <w:drawing>
-          <wp:inline distT="0" distB="0" distL="0" distR="0">
+          <wp:inline distT="0" distB="0" distL="0" distR="0" wp14:anchorId="5BD28DEA" wp14:editId="379B3F1F">
             <wp:extent cx="6626225" cy="3187065"/>
             <wp:effectExtent l="19050" t="0" r="3175" b="0"/>
             <wp:docPr id="9" name="Картина 8" descr="screencapture8.png"/>
@@ -2659,7 +2876,7 @@
           <w:noProof/>
         </w:rPr>
         <w:drawing>
-          <wp:inline distT="0" distB="0" distL="0" distR="0">
+          <wp:inline distT="0" distB="0" distL="0" distR="0" wp14:anchorId="59D15E6E" wp14:editId="50207774">
             <wp:extent cx="6626225" cy="3298825"/>
             <wp:effectExtent l="19050" t="0" r="3175" b="0"/>
             <wp:docPr id="10" name="Картина 9" descr="screencapture9.png"/>
@@ -2707,7 +2924,7 @@
         </w:rPr>
         <w:lastRenderedPageBreak/>
         <w:drawing>
-          <wp:inline distT="0" distB="0" distL="0" distR="0">
+          <wp:inline distT="0" distB="0" distL="0" distR="0" wp14:anchorId="089380A6" wp14:editId="1DBB1C2D">
             <wp:extent cx="6626225" cy="3148330"/>
             <wp:effectExtent l="19050" t="0" r="3175" b="0"/>
             <wp:docPr id="16" name="Картина 15" descr="screencapture10.png"/>
@@ -2858,24 +3075,28 @@
     <w:p>
       <w:pPr>
         <w:rPr>
+          <w:color w:val="00B050"/>
           <w:highlight w:val="yellow"/>
           <w:lang w:val="en-GB"/>
         </w:rPr>
       </w:pPr>
       <w:r>
         <w:rPr>
+          <w:color w:val="00B050"/>
           <w:lang w:val="en-GB"/>
         </w:rPr>
         <w:t xml:space="preserve">The </w:t>
       </w:r>
       <w:r>
         <w:rPr>
+          <w:color w:val="00B050"/>
           <w:lang w:val="en-GB"/>
         </w:rPr>
         <w:t>new theme</w:t>
       </w:r>
       <w:r>
         <w:rPr>
+          <w:color w:val="00B050"/>
           <w:lang w:val="en-GB"/>
         </w:rPr>
         <w:t xml:space="preserve"> form expects as input: </w:t>
@@ -2884,6 +3105,7 @@
         <w:rPr>
           <w:b/>
           <w:bCs/>
+          <w:color w:val="00B050"/>
           <w:lang w:val="en-GB"/>
         </w:rPr>
         <w:t>theme</w:t>
@@ -2892,12 +3114,14 @@
         <w:rPr>
           <w:b/>
           <w:bCs/>
+          <w:color w:val="00B050"/>
           <w:lang w:val="en-GB"/>
         </w:rPr>
         <w:t xml:space="preserve"> name</w:t>
       </w:r>
       <w:r>
         <w:rPr>
+          <w:color w:val="00B050"/>
           <w:lang w:val="en-GB"/>
         </w:rPr>
         <w:t xml:space="preserve">, </w:t>
@@ -2906,12 +3130,14 @@
         <w:rPr>
           <w:b/>
           <w:bCs/>
+          <w:color w:val="00B050"/>
           <w:lang w:val="en-GB"/>
         </w:rPr>
         <w:t>post text</w:t>
       </w:r>
       <w:r>
         <w:rPr>
+          <w:color w:val="00B050"/>
           <w:lang w:val="en-GB"/>
         </w:rPr>
         <w:t>.</w:t>
@@ -2920,11 +3146,13 @@
     <w:p>
       <w:pPr>
         <w:rPr>
-          <w:lang w:val="en-GB"/>
-        </w:rPr>
-      </w:pPr>
-      <w:r>
-        <w:rPr>
+          <w:color w:val="00B050"/>
+          <w:lang w:val="en-GB"/>
+        </w:rPr>
+      </w:pPr>
+      <w:r>
+        <w:rPr>
+          <w:color w:val="00B050"/>
           <w:lang w:val="en-GB"/>
         </w:rPr>
         <w:t>Valid data in this case is:</w:t>
@@ -2940,17 +3168,20 @@
         <w:rPr>
           <w:b/>
           <w:bCs/>
-          <w:lang w:val="en-GB"/>
-        </w:rPr>
-      </w:pPr>
-      <w:r>
-        <w:rPr>
+          <w:color w:val="00B050"/>
+          <w:lang w:val="en-GB"/>
+        </w:rPr>
+      </w:pPr>
+      <w:r>
+        <w:rPr>
+          <w:color w:val="00B050"/>
           <w:lang w:val="en-GB"/>
         </w:rPr>
         <w:t>Theme</w:t>
       </w:r>
       <w:r>
         <w:rPr>
+          <w:color w:val="00B050"/>
           <w:lang w:val="en-GB"/>
         </w:rPr>
         <w:t xml:space="preserve"> name - should be at </w:t>
@@ -2959,6 +3190,7 @@
         <w:rPr>
           <w:b/>
           <w:bCs/>
+          <w:color w:val="00B050"/>
           <w:lang w:val="en-GB"/>
         </w:rPr>
         <w:t>least 5 characters</w:t>
@@ -2972,17 +3204,20 @@
           <w:numId w:val="48"/>
         </w:numPr>
         <w:rPr>
-          <w:lang w:val="en-GB"/>
-        </w:rPr>
-      </w:pPr>
-      <w:r>
-        <w:rPr>
+          <w:color w:val="00B050"/>
+          <w:lang w:val="en-GB"/>
+        </w:rPr>
+      </w:pPr>
+      <w:r>
+        <w:rPr>
+          <w:color w:val="00B050"/>
           <w:lang w:val="en-GB"/>
         </w:rPr>
         <w:t>Post text</w:t>
       </w:r>
       <w:r>
         <w:rPr>
+          <w:color w:val="00B050"/>
           <w:lang w:val="en-GB"/>
         </w:rPr>
         <w:t xml:space="preserve"> - should be at </w:t>
@@ -2991,28 +3226,23 @@
         <w:rPr>
           <w:b/>
           <w:bCs/>
-          <w:lang w:val="en-GB"/>
-        </w:rPr>
-        <w:t xml:space="preserve">least </w:t>
-      </w:r>
-      <w:r>
-        <w:rPr>
-          <w:b/>
-          <w:bCs/>
-          <w:lang w:val="en-GB"/>
-        </w:rPr>
-        <w:t>1</w:t>
-      </w:r>
-      <w:r>
-        <w:rPr>
-          <w:b/>
-          <w:bCs/>
+          <w:color w:val="00B050"/>
+          <w:lang w:val="en-GB"/>
+        </w:rPr>
+        <w:t>least 1</w:t>
+      </w:r>
+      <w:r>
+        <w:rPr>
+          <w:b/>
+          <w:bCs/>
+          <w:color w:val="00B050"/>
           <w:lang w:val="en-GB"/>
         </w:rPr>
         <w:t>0 characters</w:t>
       </w:r>
       <w:r>
         <w:rPr>
+          <w:color w:val="00B050"/>
           <w:lang w:val="en-GB"/>
         </w:rPr>
         <w:t xml:space="preserve"> long</w:t>
@@ -3021,11 +3251,13 @@
     <w:p>
       <w:pPr>
         <w:rPr>
-          <w:lang w:val="en-GB"/>
-        </w:rPr>
-      </w:pPr>
-      <w:r>
-        <w:rPr>
+          <w:color w:val="00B050"/>
+          <w:lang w:val="en-GB"/>
+        </w:rPr>
+      </w:pPr>
+      <w:r>
+        <w:rPr>
+          <w:color w:val="00B050"/>
           <w:lang w:val="en-GB"/>
         </w:rPr>
         <w:t xml:space="preserve">The </w:t>
@@ -3033,12 +3265,14 @@
       <w:r>
         <w:rPr>
           <w:b/>
+          <w:color w:val="00B050"/>
           <w:lang w:val="en-GB"/>
         </w:rPr>
         <w:t>"Post"</w:t>
       </w:r>
       <w:r>
         <w:rPr>
+          <w:color w:val="00B050"/>
           <w:lang w:val="en-GB"/>
         </w:rPr>
         <w:t xml:space="preserve"> button should be </w:t>
@@ -3046,12 +3280,14 @@
       <w:r>
         <w:rPr>
           <w:b/>
+          <w:color w:val="00B050"/>
           <w:lang w:val="en-GB"/>
         </w:rPr>
         <w:t>disabled</w:t>
       </w:r>
       <w:r>
         <w:rPr>
+          <w:color w:val="00B050"/>
           <w:lang w:val="en-GB"/>
         </w:rPr>
         <w:t xml:space="preserve"> if the inputs are </w:t>
@@ -3059,6 +3295,7 @@
       <w:r>
         <w:rPr>
           <w:b/>
+          <w:color w:val="00B050"/>
           <w:u w:val="single"/>
           <w:lang w:val="en-GB"/>
         </w:rPr>
@@ -3066,6 +3303,7 @@
       </w:r>
       <w:r>
         <w:rPr>
+          <w:color w:val="00B050"/>
           <w:lang w:val="en-GB"/>
         </w:rPr>
         <w:t xml:space="preserve"> valid.</w:t>
@@ -3083,7 +3321,7 @@
         </w:rPr>
         <w:lastRenderedPageBreak/>
         <w:drawing>
-          <wp:inline distT="0" distB="0" distL="0" distR="0">
+          <wp:inline distT="0" distB="0" distL="0" distR="0" wp14:anchorId="2E34A2D8" wp14:editId="345810A9">
             <wp:extent cx="6626225" cy="5121910"/>
             <wp:effectExtent l="19050" t="0" r="3175" b="0"/>
             <wp:docPr id="11" name="Картина 10" descr="screencapture-16.png"/>
@@ -3131,7 +3369,7 @@
         </w:rPr>
         <w:lastRenderedPageBreak/>
         <w:drawing>
-          <wp:inline distT="0" distB="0" distL="0" distR="0">
+          <wp:inline distT="0" distB="0" distL="0" distR="0" wp14:anchorId="3183F538" wp14:editId="2E63264F">
             <wp:extent cx="6626225" cy="5113655"/>
             <wp:effectExtent l="19050" t="0" r="3175" b="0"/>
             <wp:docPr id="12" name="Картина 11" descr="screencapture17.png"/>
@@ -3226,7 +3464,7 @@
         </w:rPr>
         <w:lastRenderedPageBreak/>
         <w:drawing>
-          <wp:inline distT="0" distB="0" distL="0" distR="0">
+          <wp:inline distT="0" distB="0" distL="0" distR="0" wp14:anchorId="2CC16AAF" wp14:editId="13268814">
             <wp:extent cx="6626225" cy="5121910"/>
             <wp:effectExtent l="19050" t="0" r="3175" b="0"/>
             <wp:docPr id="13" name="Картина 12" descr="screencapture18.png"/>
@@ -3352,7 +3590,7 @@
         </w:rPr>
         <w:lastRenderedPageBreak/>
         <w:drawing>
-          <wp:inline distT="0" distB="0" distL="0" distR="0">
+          <wp:inline distT="0" distB="0" distL="0" distR="0" wp14:anchorId="483F2C33" wp14:editId="3A8F7E90">
             <wp:extent cx="6626225" cy="4853305"/>
             <wp:effectExtent l="19050" t="0" r="3175" b="0"/>
             <wp:docPr id="14" name="Картина 13" descr="screencapture19.png"/>
@@ -4014,7 +4252,7 @@
 </file>
 
 <file path=word/endnotes.xml><?xml version="1.0" encoding="utf-8"?>
-<w:endnotes xmlns:ve="http://schemas.openxmlformats.org/markup-compatibility/2006" xmlns:o="urn:schemas-microsoft-com:office:office" xmlns:r="http://schemas.openxmlformats.org/officeDocument/2006/relationships" xmlns:m="http://schemas.openxmlformats.org/officeDocument/2006/math" xmlns:v="urn:schemas-microsoft-com:vml" xmlns:wp="http://schemas.openxmlformats.org/drawingml/2006/wordprocessingDrawing" xmlns:w10="urn:schemas-microsoft-com:office:word" xmlns:w="http://schemas.openxmlformats.org/wordprocessingml/2006/main" xmlns:wne="http://schemas.microsoft.com/office/word/2006/wordml">
+<w:endnotes xmlns:wpc="http://schemas.microsoft.com/office/word/2010/wordprocessingCanvas" xmlns:cx="http://schemas.microsoft.com/office/drawing/2014/chartex" xmlns:cx1="http://schemas.microsoft.com/office/drawing/2015/9/8/chartex" xmlns:cx2="http://schemas.microsoft.com/office/drawing/2015/10/21/chartex" xmlns:cx3="http://schemas.microsoft.com/office/drawing/2016/5/9/chartex" xmlns:cx4="http://schemas.microsoft.com/office/drawing/2016/5/10/chartex" xmlns:cx5="http://schemas.microsoft.com/office/drawing/2016/5/11/chartex" xmlns:cx6="http://schemas.microsoft.com/office/drawing/2016/5/12/chartex" xmlns:cx7="http://schemas.microsoft.com/office/drawing/2016/5/13/chartex" xmlns:cx8="http://schemas.microsoft.com/office/drawing/2016/5/14/chartex" xmlns:mc="http://schemas.openxmlformats.org/markup-compatibility/2006" xmlns:aink="http://schemas.microsoft.com/office/drawing/2016/ink" xmlns:am3d="http://schemas.microsoft.com/office/drawing/2017/model3d" xmlns:o="urn:schemas-microsoft-com:office:office" xmlns:oel="http://schemas.microsoft.com/office/2019/extlst" xmlns:r="http://schemas.openxmlformats.org/officeDocument/2006/relationships" xmlns:m="http://schemas.openxmlformats.org/officeDocument/2006/math" xmlns:v="urn:schemas-microsoft-com:vml" xmlns:wp14="http://schemas.microsoft.com/office/word/2010/wordprocessingDrawing" xmlns:wp="http://schemas.openxmlformats.org/drawingml/2006/wordprocessingDrawing" xmlns:w10="urn:schemas-microsoft-com:office:word" xmlns:w="http://schemas.openxmlformats.org/wordprocessingml/2006/main" xmlns:w14="http://schemas.microsoft.com/office/word/2010/wordml" xmlns:w15="http://schemas.microsoft.com/office/word/2012/wordml" xmlns:w16cex="http://schemas.microsoft.com/office/word/2018/wordml/cex" xmlns:w16cid="http://schemas.microsoft.com/office/word/2016/wordml/cid" xmlns:w16="http://schemas.microsoft.com/office/word/2018/wordml" xmlns:w16sdtdh="http://schemas.microsoft.com/office/word/2020/wordml/sdtdatahash" xmlns:w16se="http://schemas.microsoft.com/office/word/2015/wordml/symex" xmlns:wpg="http://schemas.microsoft.com/office/word/2010/wordprocessingGroup" xmlns:wpi="http://schemas.microsoft.com/office/word/2010/wordprocessingInk" xmlns:wne="http://schemas.microsoft.com/office/word/2006/wordml" xmlns:wps="http://schemas.microsoft.com/office/word/2010/wordprocessingShape" mc:Ignorable="w14 w15 w16se w16cid w16 w16cex w16sdtdh wp14">
   <w:endnote w:type="separator" w:id="-1">
     <w:p>
       <w:pPr>
@@ -4039,7 +4277,7 @@
 </file>
 
 <file path=word/footer1.xml><?xml version="1.0" encoding="utf-8"?>
-<w:ftr xmlns:ve="http://schemas.openxmlformats.org/markup-compatibility/2006" xmlns:o="urn:schemas-microsoft-com:office:office" xmlns:r="http://schemas.openxmlformats.org/officeDocument/2006/relationships" xmlns:m="http://schemas.openxmlformats.org/officeDocument/2006/math" xmlns:v="urn:schemas-microsoft-com:vml" xmlns:wp="http://schemas.openxmlformats.org/drawingml/2006/wordprocessingDrawing" xmlns:w10="urn:schemas-microsoft-com:office:word" xmlns:w="http://schemas.openxmlformats.org/wordprocessingml/2006/main" xmlns:wne="http://schemas.microsoft.com/office/word/2006/wordml">
+<w:ftr xmlns:wpc="http://schemas.microsoft.com/office/word/2010/wordprocessingCanvas" xmlns:cx="http://schemas.microsoft.com/office/drawing/2014/chartex" xmlns:cx1="http://schemas.microsoft.com/office/drawing/2015/9/8/chartex" xmlns:cx2="http://schemas.microsoft.com/office/drawing/2015/10/21/chartex" xmlns:cx3="http://schemas.microsoft.com/office/drawing/2016/5/9/chartex" xmlns:cx4="http://schemas.microsoft.com/office/drawing/2016/5/10/chartex" xmlns:cx5="http://schemas.microsoft.com/office/drawing/2016/5/11/chartex" xmlns:cx6="http://schemas.microsoft.com/office/drawing/2016/5/12/chartex" xmlns:cx7="http://schemas.microsoft.com/office/drawing/2016/5/13/chartex" xmlns:cx8="http://schemas.microsoft.com/office/drawing/2016/5/14/chartex" xmlns:mc="http://schemas.openxmlformats.org/markup-compatibility/2006" xmlns:aink="http://schemas.microsoft.com/office/drawing/2016/ink" xmlns:am3d="http://schemas.microsoft.com/office/drawing/2017/model3d" xmlns:o="urn:schemas-microsoft-com:office:office" xmlns:oel="http://schemas.microsoft.com/office/2019/extlst" xmlns:r="http://schemas.openxmlformats.org/officeDocument/2006/relationships" xmlns:m="http://schemas.openxmlformats.org/officeDocument/2006/math" xmlns:v="urn:schemas-microsoft-com:vml" xmlns:wp14="http://schemas.microsoft.com/office/word/2010/wordprocessingDrawing" xmlns:wp="http://schemas.openxmlformats.org/drawingml/2006/wordprocessingDrawing" xmlns:w10="urn:schemas-microsoft-com:office:word" xmlns:w="http://schemas.openxmlformats.org/wordprocessingml/2006/main" xmlns:w14="http://schemas.microsoft.com/office/word/2010/wordml" xmlns:w15="http://schemas.microsoft.com/office/word/2012/wordml" xmlns:w16cex="http://schemas.microsoft.com/office/word/2018/wordml/cex" xmlns:w16cid="http://schemas.microsoft.com/office/word/2016/wordml/cid" xmlns:w16="http://schemas.microsoft.com/office/word/2018/wordml" xmlns:w16sdtdh="http://schemas.microsoft.com/office/word/2020/wordml/sdtdatahash" xmlns:w16se="http://schemas.microsoft.com/office/word/2015/wordml/symex" xmlns:wpg="http://schemas.microsoft.com/office/word/2010/wordprocessingGroup" xmlns:wpi="http://schemas.microsoft.com/office/word/2010/wordprocessingInk" xmlns:wne="http://schemas.microsoft.com/office/word/2006/wordml" xmlns:wps="http://schemas.microsoft.com/office/word/2010/wordprocessingShape" mc:Ignorable="w14 w15 w16se w16cid w16 w16cex w16sdtdh wp14">
   <w:p>
     <w:pPr>
       <w:pStyle w:val="a5"/>
@@ -4049,12 +4287,12 @@
         <w:noProof/>
         <w:lang w:val="bg-BG" w:eastAsia="bg-BG"/>
       </w:rPr>
-      <w:pict>
+      <w:pict w14:anchorId="681E716E">
         <v:shapetype id="_x0000_t202" coordsize="21600,21600" o:spt="202" path="m,l,21600r21600,l21600,xe">
           <v:stroke joinstyle="miter"/>
           <v:path gradientshapeok="t" o:connecttype="rect"/>
         </v:shapetype>
-        <v:shape id="Text Box 6" o:spid="_x0000_s2052" type="#_x0000_t202" style="position:absolute;margin-left:109.85pt;margin-top:28.05pt;width:40.15pt;height:13pt;z-index:251660288;visibility:visible;v-text-anchor:middle" o:gfxdata="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" filled="f" stroked="f" strokeweight=".5pt">
+        <v:shape id="Text Box 6" o:spid="_x0000_s1028" type="#_x0000_t202" style="position:absolute;margin-left:109.85pt;margin-top:28.05pt;width:40.15pt;height:13pt;z-index:251660288;visibility:visible;v-text-anchor:middle" o:gfxdata="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" filled="f" stroked="f" strokeweight=".5pt">
           <v:textbox inset=".5mm,0,0,0">
             <w:txbxContent>
               <w:p>
@@ -4083,8 +4321,8 @@
         <w:noProof/>
         <w:lang w:val="bg-BG" w:eastAsia="bg-BG"/>
       </w:rPr>
-      <w:pict>
-        <v:shape id="Text Box 16" o:spid="_x0000_s2051" type="#_x0000_t202" style="position:absolute;margin-left:109pt;margin-top:7pt;width:411.4pt;height:40.45pt;z-index:251657216;visibility:visible" o:gfxdata="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" filled="f" stroked="f">
+      <w:pict w14:anchorId="72F27228">
+        <v:shape id="Text Box 16" o:spid="_x0000_s1027" type="#_x0000_t202" style="position:absolute;margin-left:109pt;margin-top:7pt;width:411.4pt;height:40.45pt;z-index:251657216;visibility:visible" o:gfxdata="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" filled="f" stroked="f">
           <v:textbox inset=".5mm,1.2mm,.5mm,.5mm">
             <w:txbxContent>
               <w:p>
@@ -4230,7 +4468,7 @@
                     <w:szCs w:val="18"/>
                   </w:rPr>
                   <w:drawing>
-                    <wp:inline distT="0" distB="0" distL="0" distR="0">
+                    <wp:inline distT="0" distB="0" distL="0" distR="0" wp14:anchorId="241AA403" wp14:editId="2D12D89D">
                       <wp:extent cx="180000" cy="180000"/>
                       <wp:effectExtent l="0" t="0" r="0" b="0"/>
                       <wp:docPr id="3" name="Picture 3">
@@ -4254,7 +4492,7 @@
                               <a:blip r:embed="rId2">
                                 <a:extLst>
                                   <a:ext uri="{28A0092B-C50C-407E-A947-70E740481C1C}">
-                                    <a14:useLocalDpi xmlns:a14="http://schemas.microsoft.com/office/drawing/2010/main" xmlns:wps="http://schemas.microsoft.com/office/word/2010/wordprocessingShape" xmlns:wpi="http://schemas.microsoft.com/office/word/2010/wordprocessingInk" xmlns:wpg="http://schemas.microsoft.com/office/word/2010/wordprocessingGroup" xmlns:w16se="http://schemas.microsoft.com/office/word/2015/wordml/symex" xmlns:w16="http://schemas.microsoft.com/office/word/2018/wordml" xmlns:w16cid="http://schemas.microsoft.com/office/word/2016/wordml/cid" xmlns:w16cex="http://schemas.microsoft.com/office/word/2018/wordml/cex" xmlns:w15="http://schemas.microsoft.com/office/word/2012/wordml" xmlns:w14="http://schemas.microsoft.com/office/word/2010/wordml" xmlns:w="http://schemas.openxmlformats.org/wordprocessingml/2006/main" xmlns:w10="urn:schemas-microsoft-com:office:word" xmlns:wp14="http://schemas.microsoft.com/office/word/2010/wordprocessingDrawing" xmlns:v="urn:schemas-microsoft-com:vml" xmlns:o="urn:schemas-microsoft-com:office:office" xmlns:am3d="http://schemas.microsoft.com/office/drawing/2017/model3d" xmlns:aink="http://schemas.microsoft.com/office/drawing/2016/ink" xmlns:mc="http://schemas.openxmlformats.org/markup-compatibility/2006" xmlns:cx8="http://schemas.microsoft.com/office/drawing/2016/5/14/chartex" xmlns:cx7="http://schemas.microsoft.com/office/drawing/2016/5/13/chartex" xmlns:cx6="http://schemas.microsoft.com/office/drawing/2016/5/12/chartex" xmlns:cx5="http://schemas.microsoft.com/office/drawing/2016/5/11/chartex" xmlns:cx4="http://schemas.microsoft.com/office/drawing/2016/5/10/chartex" xmlns:cx3="http://schemas.microsoft.com/office/drawing/2016/5/9/chartex" xmlns:cx2="http://schemas.microsoft.com/office/drawing/2015/10/21/chartex" xmlns:cx1="http://schemas.microsoft.com/office/drawing/2015/9/8/chartex" xmlns:cx="http://schemas.microsoft.com/office/drawing/2014/chartex" xmlns:wpc="http://schemas.microsoft.com/office/word/2010/wordprocessingCanvas" xmlns="" val="0"/>
+                                    <a14:useLocalDpi xmlns:a14="http://schemas.microsoft.com/office/drawing/2010/main" val="0"/>
                                   </a:ext>
                                 </a:extLst>
                               </a:blip>
@@ -4296,7 +4534,7 @@
                     <w:szCs w:val="18"/>
                   </w:rPr>
                   <w:drawing>
-                    <wp:inline distT="0" distB="0" distL="0" distR="0">
+                    <wp:inline distT="0" distB="0" distL="0" distR="0" wp14:anchorId="470CCA7D" wp14:editId="50C0F3E0">
                       <wp:extent cx="180000" cy="180000"/>
                       <wp:effectExtent l="0" t="0" r="0" b="0"/>
                       <wp:docPr id="2" name="Picture 2">
@@ -4320,7 +4558,7 @@
                               <a:blip r:embed="rId4">
                                 <a:extLst>
                                   <a:ext uri="{28A0092B-C50C-407E-A947-70E740481C1C}">
-                                    <a14:useLocalDpi xmlns:a14="http://schemas.microsoft.com/office/drawing/2010/main" xmlns:wps="http://schemas.microsoft.com/office/word/2010/wordprocessingShape" xmlns:wpi="http://schemas.microsoft.com/office/word/2010/wordprocessingInk" xmlns:wpg="http://schemas.microsoft.com/office/word/2010/wordprocessingGroup" xmlns:w16se="http://schemas.microsoft.com/office/word/2015/wordml/symex" xmlns:w16="http://schemas.microsoft.com/office/word/2018/wordml" xmlns:w16cid="http://schemas.microsoft.com/office/word/2016/wordml/cid" xmlns:w16cex="http://schemas.microsoft.com/office/word/2018/wordml/cex" xmlns:w15="http://schemas.microsoft.com/office/word/2012/wordml" xmlns:w14="http://schemas.microsoft.com/office/word/2010/wordml" xmlns:w="http://schemas.openxmlformats.org/wordprocessingml/2006/main" xmlns:w10="urn:schemas-microsoft-com:office:word" xmlns:wp14="http://schemas.microsoft.com/office/word/2010/wordprocessingDrawing" xmlns:v="urn:schemas-microsoft-com:vml" xmlns:o="urn:schemas-microsoft-com:office:office" xmlns:am3d="http://schemas.microsoft.com/office/drawing/2017/model3d" xmlns:aink="http://schemas.microsoft.com/office/drawing/2016/ink" xmlns:mc="http://schemas.openxmlformats.org/markup-compatibility/2006" xmlns:cx8="http://schemas.microsoft.com/office/drawing/2016/5/14/chartex" xmlns:cx7="http://schemas.microsoft.com/office/drawing/2016/5/13/chartex" xmlns:cx6="http://schemas.microsoft.com/office/drawing/2016/5/12/chartex" xmlns:cx5="http://schemas.microsoft.com/office/drawing/2016/5/11/chartex" xmlns:cx4="http://schemas.microsoft.com/office/drawing/2016/5/10/chartex" xmlns:cx3="http://schemas.microsoft.com/office/drawing/2016/5/9/chartex" xmlns:cx2="http://schemas.microsoft.com/office/drawing/2015/10/21/chartex" xmlns:cx1="http://schemas.microsoft.com/office/drawing/2015/9/8/chartex" xmlns:cx="http://schemas.microsoft.com/office/drawing/2014/chartex" xmlns:wpc="http://schemas.microsoft.com/office/word/2010/wordprocessingCanvas" xmlns="" val="0"/>
+                                    <a14:useLocalDpi xmlns:a14="http://schemas.microsoft.com/office/drawing/2010/main" val="0"/>
                                   </a:ext>
                                 </a:extLst>
                               </a:blip>
@@ -4362,7 +4600,7 @@
                     <w:szCs w:val="18"/>
                   </w:rPr>
                   <w:drawing>
-                    <wp:inline distT="0" distB="0" distL="0" distR="0">
+                    <wp:inline distT="0" distB="0" distL="0" distR="0" wp14:anchorId="1558C9BF" wp14:editId="0A40510C">
                       <wp:extent cx="180000" cy="180000"/>
                       <wp:effectExtent l="0" t="0" r="0" b="0"/>
                       <wp:docPr id="5" name="Picture 5">
@@ -4415,7 +4653,7 @@
                     <w:szCs w:val="18"/>
                   </w:rPr>
                   <w:drawing>
-                    <wp:inline distT="0" distB="0" distL="0" distR="0">
+                    <wp:inline distT="0" distB="0" distL="0" distR="0" wp14:anchorId="6071F6B9" wp14:editId="0F130E59">
                       <wp:extent cx="180000" cy="180000"/>
                       <wp:effectExtent l="0" t="0" r="0" b="0"/>
                       <wp:docPr id="20" name="Picture 20">
@@ -4439,10 +4677,10 @@
                               <a:blip r:embed="rId8">
                                 <a:extLst>
                                   <a:ext uri="{28A0092B-C50C-407E-A947-70E740481C1C}">
-                                    <a14:useLocalDpi xmlns:a14="http://schemas.microsoft.com/office/drawing/2010/main" xmlns:wps="http://schemas.microsoft.com/office/word/2010/wordprocessingShape" xmlns:wpi="http://schemas.microsoft.com/office/word/2010/wordprocessingInk" xmlns:wpg="http://schemas.microsoft.com/office/word/2010/wordprocessingGroup" xmlns:w16se="http://schemas.microsoft.com/office/word/2015/wordml/symex" xmlns:w16="http://schemas.microsoft.com/office/word/2018/wordml" xmlns:w16cid="http://schemas.microsoft.com/office/word/2016/wordml/cid" xmlns:w16cex="http://schemas.microsoft.com/office/word/2018/wordml/cex" xmlns:w15="http://schemas.microsoft.com/office/word/2012/wordml" xmlns:w14="http://schemas.microsoft.com/office/word/2010/wordml" xmlns:w="http://schemas.openxmlformats.org/wordprocessingml/2006/main" xmlns:w10="urn:schemas-microsoft-com:office:word" xmlns:wp14="http://schemas.microsoft.com/office/word/2010/wordprocessingDrawing" xmlns:v="urn:schemas-microsoft-com:vml" xmlns:o="urn:schemas-microsoft-com:office:office" xmlns:am3d="http://schemas.microsoft.com/office/drawing/2017/model3d" xmlns:aink="http://schemas.microsoft.com/office/drawing/2016/ink" xmlns:mc="http://schemas.openxmlformats.org/markup-compatibility/2006" xmlns:cx8="http://schemas.microsoft.com/office/drawing/2016/5/14/chartex" xmlns:cx7="http://schemas.microsoft.com/office/drawing/2016/5/13/chartex" xmlns:cx6="http://schemas.microsoft.com/office/drawing/2016/5/12/chartex" xmlns:cx5="http://schemas.microsoft.com/office/drawing/2016/5/11/chartex" xmlns:cx4="http://schemas.microsoft.com/office/drawing/2016/5/10/chartex" xmlns:cx3="http://schemas.microsoft.com/office/drawing/2016/5/9/chartex" xmlns:cx2="http://schemas.microsoft.com/office/drawing/2015/10/21/chartex" xmlns:cx1="http://schemas.microsoft.com/office/drawing/2015/9/8/chartex" xmlns:cx="http://schemas.microsoft.com/office/drawing/2014/chartex" xmlns:wpc="http://schemas.microsoft.com/office/word/2010/wordprocessingCanvas" xmlns="" val="0"/>
+                                    <a14:useLocalDpi xmlns:a14="http://schemas.microsoft.com/office/drawing/2010/main" val="0"/>
                                   </a:ext>
                                   <a:ext uri="{837473B0-CC2E-450A-ABE3-18F120FF3D39}">
-                                    <a1611:picAttrSrcUrl xmlns:a1611="http://schemas.microsoft.com/office/drawing/2016/11/main" xmlns:wps="http://schemas.microsoft.com/office/word/2010/wordprocessingShape" xmlns:wpi="http://schemas.microsoft.com/office/word/2010/wordprocessingInk" xmlns:wpg="http://schemas.microsoft.com/office/word/2010/wordprocessingGroup" xmlns:w16se="http://schemas.microsoft.com/office/word/2015/wordml/symex" xmlns:w16="http://schemas.microsoft.com/office/word/2018/wordml" xmlns:w16cid="http://schemas.microsoft.com/office/word/2016/wordml/cid" xmlns:w16cex="http://schemas.microsoft.com/office/word/2018/wordml/cex" xmlns:w15="http://schemas.microsoft.com/office/word/2012/wordml" xmlns:w14="http://schemas.microsoft.com/office/word/2010/wordml" xmlns:w="http://schemas.openxmlformats.org/wordprocessingml/2006/main" xmlns:w10="urn:schemas-microsoft-com:office:word" xmlns:wp14="http://schemas.microsoft.com/office/word/2010/wordprocessingDrawing" xmlns:v="urn:schemas-microsoft-com:vml" xmlns:o="urn:schemas-microsoft-com:office:office" xmlns:am3d="http://schemas.microsoft.com/office/drawing/2017/model3d" xmlns:aink="http://schemas.microsoft.com/office/drawing/2016/ink" xmlns:mc="http://schemas.openxmlformats.org/markup-compatibility/2006" xmlns:cx8="http://schemas.microsoft.com/office/drawing/2016/5/14/chartex" xmlns:cx7="http://schemas.microsoft.com/office/drawing/2016/5/13/chartex" xmlns:cx6="http://schemas.microsoft.com/office/drawing/2016/5/12/chartex" xmlns:cx5="http://schemas.microsoft.com/office/drawing/2016/5/11/chartex" xmlns:cx4="http://schemas.microsoft.com/office/drawing/2016/5/10/chartex" xmlns:cx3="http://schemas.microsoft.com/office/drawing/2016/5/9/chartex" xmlns:cx2="http://schemas.microsoft.com/office/drawing/2015/10/21/chartex" xmlns:cx1="http://schemas.microsoft.com/office/drawing/2015/9/8/chartex" xmlns:cx="http://schemas.microsoft.com/office/drawing/2014/chartex" xmlns:wpc="http://schemas.microsoft.com/office/word/2010/wordprocessingCanvas" xmlns="" r:id="rId9"/>
+                                    <a1611:picAttrSrcUrl xmlns:a1611="http://schemas.microsoft.com/office/drawing/2016/11/main" r:id="rId9"/>
                                   </a:ext>
                                 </a:extLst>
                               </a:blip>
@@ -4484,7 +4722,7 @@
                     <w:szCs w:val="18"/>
                   </w:rPr>
                   <w:drawing>
-                    <wp:inline distT="0" distB="0" distL="0" distR="0">
+                    <wp:inline distT="0" distB="0" distL="0" distR="0" wp14:anchorId="691A1876" wp14:editId="2929668C">
                       <wp:extent cx="180000" cy="180000"/>
                       <wp:effectExtent l="0" t="0" r="0" b="0"/>
                       <wp:docPr id="7" name="Picture 7">
@@ -4537,7 +4775,7 @@
                     <w:szCs w:val="18"/>
                   </w:rPr>
                   <w:drawing>
-                    <wp:inline distT="0" distB="0" distL="0" distR="0">
+                    <wp:inline distT="0" distB="0" distL="0" distR="0" wp14:anchorId="344FD01E" wp14:editId="74EFDEC5">
                       <wp:extent cx="180000" cy="180000"/>
                       <wp:effectExtent l="0" t="0" r="0" b="0"/>
                       <wp:docPr id="17" name="Picture 17">
@@ -4590,7 +4828,7 @@
                     <w:szCs w:val="18"/>
                   </w:rPr>
                   <w:drawing>
-                    <wp:inline distT="0" distB="0" distL="0" distR="0">
+                    <wp:inline distT="0" distB="0" distL="0" distR="0" wp14:anchorId="31421D89" wp14:editId="5073CEE2">
                       <wp:extent cx="180000" cy="180000"/>
                       <wp:effectExtent l="0" t="0" r="0" b="0"/>
                       <wp:docPr id="21" name="Picture 21">
@@ -4614,7 +4852,7 @@
                               <a:blip r:embed="rId15">
                                 <a:extLst>
                                   <a:ext uri="{28A0092B-C50C-407E-A947-70E740481C1C}">
-                                    <a14:useLocalDpi xmlns:a14="http://schemas.microsoft.com/office/drawing/2010/main" xmlns:wps="http://schemas.microsoft.com/office/word/2010/wordprocessingShape" xmlns:wpi="http://schemas.microsoft.com/office/word/2010/wordprocessingInk" xmlns:wpg="http://schemas.microsoft.com/office/word/2010/wordprocessingGroup" xmlns:w16se="http://schemas.microsoft.com/office/word/2015/wordml/symex" xmlns:w16="http://schemas.microsoft.com/office/word/2018/wordml" xmlns:w16cid="http://schemas.microsoft.com/office/word/2016/wordml/cid" xmlns:w16cex="http://schemas.microsoft.com/office/word/2018/wordml/cex" xmlns:w15="http://schemas.microsoft.com/office/word/2012/wordml" xmlns:w14="http://schemas.microsoft.com/office/word/2010/wordml" xmlns:w="http://schemas.openxmlformats.org/wordprocessingml/2006/main" xmlns:w10="urn:schemas-microsoft-com:office:word" xmlns:wp14="http://schemas.microsoft.com/office/word/2010/wordprocessingDrawing" xmlns:v="urn:schemas-microsoft-com:vml" xmlns:o="urn:schemas-microsoft-com:office:office" xmlns:am3d="http://schemas.microsoft.com/office/drawing/2017/model3d" xmlns:aink="http://schemas.microsoft.com/office/drawing/2016/ink" xmlns:mc="http://schemas.openxmlformats.org/markup-compatibility/2006" xmlns:cx8="http://schemas.microsoft.com/office/drawing/2016/5/14/chartex" xmlns:cx7="http://schemas.microsoft.com/office/drawing/2016/5/13/chartex" xmlns:cx6="http://schemas.microsoft.com/office/drawing/2016/5/12/chartex" xmlns:cx5="http://schemas.microsoft.com/office/drawing/2016/5/11/chartex" xmlns:cx4="http://schemas.microsoft.com/office/drawing/2016/5/10/chartex" xmlns:cx3="http://schemas.microsoft.com/office/drawing/2016/5/9/chartex" xmlns:cx2="http://schemas.microsoft.com/office/drawing/2015/10/21/chartex" xmlns:cx1="http://schemas.microsoft.com/office/drawing/2015/9/8/chartex" xmlns:cx="http://schemas.microsoft.com/office/drawing/2014/chartex" xmlns:wpc="http://schemas.microsoft.com/office/word/2010/wordprocessingCanvas" xmlns="" val="0"/>
+                                    <a14:useLocalDpi xmlns:a14="http://schemas.microsoft.com/office/drawing/2010/main" val="0"/>
                                   </a:ext>
                                 </a:extLst>
                               </a:blip>
@@ -4635,7 +4873,7 @@
                               </a:ln>
                               <a:extLst>
                                 <a:ext uri="{53640926-AAD7-44D8-BBD7-CCE9431645EC}">
-                                  <a14:shadowObscured xmlns:a14="http://schemas.microsoft.com/office/drawing/2010/main" xmlns:wps="http://schemas.microsoft.com/office/word/2010/wordprocessingShape" xmlns:wpi="http://schemas.microsoft.com/office/word/2010/wordprocessingInk" xmlns:wpg="http://schemas.microsoft.com/office/word/2010/wordprocessingGroup" xmlns:w16se="http://schemas.microsoft.com/office/word/2015/wordml/symex" xmlns:w16="http://schemas.microsoft.com/office/word/2018/wordml" xmlns:w16cid="http://schemas.microsoft.com/office/word/2016/wordml/cid" xmlns:w16cex="http://schemas.microsoft.com/office/word/2018/wordml/cex" xmlns:w15="http://schemas.microsoft.com/office/word/2012/wordml" xmlns:w14="http://schemas.microsoft.com/office/word/2010/wordml" xmlns:w="http://schemas.openxmlformats.org/wordprocessingml/2006/main" xmlns:w10="urn:schemas-microsoft-com:office:word" xmlns:wp14="http://schemas.microsoft.com/office/word/2010/wordprocessingDrawing" xmlns:v="urn:schemas-microsoft-com:vml" xmlns:o="urn:schemas-microsoft-com:office:office" xmlns:am3d="http://schemas.microsoft.com/office/drawing/2017/model3d" xmlns:aink="http://schemas.microsoft.com/office/drawing/2016/ink" xmlns:mc="http://schemas.openxmlformats.org/markup-compatibility/2006" xmlns:cx8="http://schemas.microsoft.com/office/drawing/2016/5/14/chartex" xmlns:cx7="http://schemas.microsoft.com/office/drawing/2016/5/13/chartex" xmlns:cx6="http://schemas.microsoft.com/office/drawing/2016/5/12/chartex" xmlns:cx5="http://schemas.microsoft.com/office/drawing/2016/5/11/chartex" xmlns:cx4="http://schemas.microsoft.com/office/drawing/2016/5/10/chartex" xmlns:cx3="http://schemas.microsoft.com/office/drawing/2016/5/9/chartex" xmlns:cx2="http://schemas.microsoft.com/office/drawing/2015/10/21/chartex" xmlns:cx1="http://schemas.microsoft.com/office/drawing/2015/9/8/chartex" xmlns:cx="http://schemas.microsoft.com/office/drawing/2014/chartex" xmlns:wpc="http://schemas.microsoft.com/office/word/2010/wordprocessingCanvas" xmlns=""/>
+                                  <a14:shadowObscured xmlns:a14="http://schemas.microsoft.com/office/drawing/2010/main"/>
                                 </a:ext>
                               </a:extLst>
                             </pic:spPr>
@@ -4659,7 +4897,7 @@
                     <w:szCs w:val="18"/>
                   </w:rPr>
                   <w:drawing>
-                    <wp:inline distT="0" distB="0" distL="0" distR="0">
+                    <wp:inline distT="0" distB="0" distL="0" distR="0" wp14:anchorId="05D4A433" wp14:editId="49ABE1D0">
                       <wp:extent cx="180000" cy="180000"/>
                       <wp:effectExtent l="0" t="0" r="0" b="0"/>
                       <wp:docPr id="22" name="Picture 22">
@@ -4683,7 +4921,7 @@
                               <a:blip r:embed="rId17">
                                 <a:extLst>
                                   <a:ext uri="{28A0092B-C50C-407E-A947-70E740481C1C}">
-                                    <a14:useLocalDpi xmlns:a14="http://schemas.microsoft.com/office/drawing/2010/main" xmlns:wps="http://schemas.microsoft.com/office/word/2010/wordprocessingShape" xmlns:wpi="http://schemas.microsoft.com/office/word/2010/wordprocessingInk" xmlns:wpg="http://schemas.microsoft.com/office/word/2010/wordprocessingGroup" xmlns:w16se="http://schemas.microsoft.com/office/word/2015/wordml/symex" xmlns:w16="http://schemas.microsoft.com/office/word/2018/wordml" xmlns:w16cid="http://schemas.microsoft.com/office/word/2016/wordml/cid" xmlns:w16cex="http://schemas.microsoft.com/office/word/2018/wordml/cex" xmlns:w15="http://schemas.microsoft.com/office/word/2012/wordml" xmlns:w14="http://schemas.microsoft.com/office/word/2010/wordml" xmlns:w="http://schemas.openxmlformats.org/wordprocessingml/2006/main" xmlns:w10="urn:schemas-microsoft-com:office:word" xmlns:wp14="http://schemas.microsoft.com/office/word/2010/wordprocessingDrawing" xmlns:v="urn:schemas-microsoft-com:vml" xmlns:o="urn:schemas-microsoft-com:office:office" xmlns:am3d="http://schemas.microsoft.com/office/drawing/2017/model3d" xmlns:aink="http://schemas.microsoft.com/office/drawing/2016/ink" xmlns:mc="http://schemas.openxmlformats.org/markup-compatibility/2006" xmlns:cx8="http://schemas.microsoft.com/office/drawing/2016/5/14/chartex" xmlns:cx7="http://schemas.microsoft.com/office/drawing/2016/5/13/chartex" xmlns:cx6="http://schemas.microsoft.com/office/drawing/2016/5/12/chartex" xmlns:cx5="http://schemas.microsoft.com/office/drawing/2016/5/11/chartex" xmlns:cx4="http://schemas.microsoft.com/office/drawing/2016/5/10/chartex" xmlns:cx3="http://schemas.microsoft.com/office/drawing/2016/5/9/chartex" xmlns:cx2="http://schemas.microsoft.com/office/drawing/2015/10/21/chartex" xmlns:cx1="http://schemas.microsoft.com/office/drawing/2015/9/8/chartex" xmlns:cx="http://schemas.microsoft.com/office/drawing/2014/chartex" xmlns:wpc="http://schemas.microsoft.com/office/word/2010/wordprocessingCanvas" xmlns="" val="0"/>
+                                    <a14:useLocalDpi xmlns:a14="http://schemas.microsoft.com/office/drawing/2010/main" val="0"/>
                                   </a:ext>
                                 </a:extLst>
                               </a:blip>
@@ -4725,7 +4963,7 @@
                     <w:szCs w:val="18"/>
                   </w:rPr>
                   <w:drawing>
-                    <wp:inline distT="0" distB="0" distL="0" distR="0">
+                    <wp:inline distT="0" distB="0" distL="0" distR="0" wp14:anchorId="6202C59F" wp14:editId="1F645588">
                       <wp:extent cx="180000" cy="180000"/>
                       <wp:effectExtent l="0" t="0" r="0" b="0"/>
                       <wp:docPr id="23" name="Picture 23">
@@ -4775,7 +5013,7 @@
         <w:noProof/>
       </w:rPr>
       <w:drawing>
-        <wp:anchor distT="0" distB="0" distL="114300" distR="114300" simplePos="0" relativeHeight="251694080" behindDoc="0" locked="0" layoutInCell="1" allowOverlap="1">
+        <wp:anchor distT="0" distB="0" distL="114300" distR="114300" simplePos="0" relativeHeight="251694080" behindDoc="0" locked="0" layoutInCell="1" allowOverlap="1" wp14:anchorId="5A1269A2" wp14:editId="0F6B447F">
           <wp:simplePos x="0" y="0"/>
           <wp:positionH relativeFrom="column">
             <wp:posOffset>-10795</wp:posOffset>
@@ -4807,7 +5045,7 @@
                   <a:blip r:embed="rId20">
                     <a:extLst>
                       <a:ext uri="{28A0092B-C50C-407E-A947-70E740481C1C}">
-                        <a14:useLocalDpi xmlns:a14="http://schemas.microsoft.com/office/drawing/2010/main" xmlns:wps="http://schemas.microsoft.com/office/word/2010/wordprocessingShape" xmlns:wpi="http://schemas.microsoft.com/office/word/2010/wordprocessingInk" xmlns:wpg="http://schemas.microsoft.com/office/word/2010/wordprocessingGroup" xmlns:w16se="http://schemas.microsoft.com/office/word/2015/wordml/symex" xmlns:w16="http://schemas.microsoft.com/office/word/2018/wordml" xmlns:w16cid="http://schemas.microsoft.com/office/word/2016/wordml/cid" xmlns:w16cex="http://schemas.microsoft.com/office/word/2018/wordml/cex" xmlns:w15="http://schemas.microsoft.com/office/word/2012/wordml" xmlns:w14="http://schemas.microsoft.com/office/word/2010/wordml" xmlns:w="http://schemas.openxmlformats.org/wordprocessingml/2006/main" xmlns:w10="urn:schemas-microsoft-com:office:word" xmlns:wp14="http://schemas.microsoft.com/office/word/2010/wordprocessingDrawing" xmlns:v="urn:schemas-microsoft-com:vml" xmlns:o="urn:schemas-microsoft-com:office:office" xmlns:am3d="http://schemas.microsoft.com/office/drawing/2017/model3d" xmlns:aink="http://schemas.microsoft.com/office/drawing/2016/ink" xmlns:mc="http://schemas.openxmlformats.org/markup-compatibility/2006" xmlns:cx8="http://schemas.microsoft.com/office/drawing/2016/5/14/chartex" xmlns:cx7="http://schemas.microsoft.com/office/drawing/2016/5/13/chartex" xmlns:cx6="http://schemas.microsoft.com/office/drawing/2016/5/12/chartex" xmlns:cx5="http://schemas.microsoft.com/office/drawing/2016/5/11/chartex" xmlns:cx4="http://schemas.microsoft.com/office/drawing/2016/5/10/chartex" xmlns:cx3="http://schemas.microsoft.com/office/drawing/2016/5/9/chartex" xmlns:cx2="http://schemas.microsoft.com/office/drawing/2015/10/21/chartex" xmlns:cx1="http://schemas.microsoft.com/office/drawing/2015/9/8/chartex" xmlns:cx="http://schemas.microsoft.com/office/drawing/2014/chartex" xmlns:wpc="http://schemas.microsoft.com/office/word/2010/wordprocessingCanvas" xmlns="" val="0"/>
+                        <a14:useLocalDpi xmlns:a14="http://schemas.microsoft.com/office/drawing/2010/main" val="0"/>
                       </a:ext>
                     </a:extLst>
                   </a:blip>
@@ -4840,8 +5078,8 @@
         <w:noProof/>
         <w:lang w:val="bg-BG" w:eastAsia="bg-BG"/>
       </w:rPr>
-      <w:pict>
-        <v:line id="Straight Connector 19" o:spid="_x0000_s2050" style="position:absolute;flip:y;z-index:251622400;visibility:visible;mso-position-horizontal-relative:text;mso-position-vertical-relative:text" from="-.1pt,5.2pt" to="520.7pt,5.2pt" o:gfxdata="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" strokecolor="#974706 [1609]" strokeweight="1pt">
+      <w:pict w14:anchorId="212F6B0B">
+        <v:line id="Straight Connector 19" o:spid="_x0000_s1026" style="position:absolute;flip:y;z-index:251622400;visibility:visible;mso-position-horizontal-relative:text;mso-position-vertical-relative:text" from="-.1pt,5.2pt" to="520.7pt,5.2pt" o:gfxdata="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" strokecolor="#974706 [1609]" strokeweight="1pt">
           <v:stroke endcap="round"/>
         </v:line>
       </w:pict>
@@ -4851,8 +5089,8 @@
         <w:noProof/>
         <w:lang w:val="bg-BG" w:eastAsia="bg-BG"/>
       </w:rPr>
-      <w:pict>
-        <v:shape id="Text Box 4" o:spid="_x0000_s2049" type="#_x0000_t202" style="position:absolute;margin-left:444.65pt;margin-top:26.95pt;width:70.9pt;height:15.9pt;z-index:251663360;visibility:visible;mso-position-horizontal-relative:text;mso-position-vertical-relative:text;v-text-anchor:middle" o:gfxdata="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" filled="f" stroked="f" strokeweight=".5pt">
+      <w:pict w14:anchorId="332A5399">
+        <v:shape id="Text Box 4" o:spid="_x0000_s1025" type="#_x0000_t202" style="position:absolute;margin-left:444.65pt;margin-top:26.95pt;width:70.9pt;height:15.9pt;z-index:251663360;visibility:visible;mso-position-horizontal-relative:text;mso-position-vertical-relative:text;v-text-anchor:middle" o:gfxdata="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" filled="f" stroked="f" strokeweight=".5pt">
           <v:textbox inset="0,0,0,0">
             <w:txbxContent>
               <w:p>
@@ -4935,7 +5173,7 @@
 </file>
 
 <file path=word/footnotes.xml><?xml version="1.0" encoding="utf-8"?>
-<w:footnotes xmlns:ve="http://schemas.openxmlformats.org/markup-compatibility/2006" xmlns:o="urn:schemas-microsoft-com:office:office" xmlns:r="http://schemas.openxmlformats.org/officeDocument/2006/relationships" xmlns:m="http://schemas.openxmlformats.org/officeDocument/2006/math" xmlns:v="urn:schemas-microsoft-com:vml" xmlns:wp="http://schemas.openxmlformats.org/drawingml/2006/wordprocessingDrawing" xmlns:w10="urn:schemas-microsoft-com:office:word" xmlns:w="http://schemas.openxmlformats.org/wordprocessingml/2006/main" xmlns:wne="http://schemas.microsoft.com/office/word/2006/wordml">
+<w:footnotes xmlns:wpc="http://schemas.microsoft.com/office/word/2010/wordprocessingCanvas" xmlns:cx="http://schemas.microsoft.com/office/drawing/2014/chartex" xmlns:cx1="http://schemas.microsoft.com/office/drawing/2015/9/8/chartex" xmlns:cx2="http://schemas.microsoft.com/office/drawing/2015/10/21/chartex" xmlns:cx3="http://schemas.microsoft.com/office/drawing/2016/5/9/chartex" xmlns:cx4="http://schemas.microsoft.com/office/drawing/2016/5/10/chartex" xmlns:cx5="http://schemas.microsoft.com/office/drawing/2016/5/11/chartex" xmlns:cx6="http://schemas.microsoft.com/office/drawing/2016/5/12/chartex" xmlns:cx7="http://schemas.microsoft.com/office/drawing/2016/5/13/chartex" xmlns:cx8="http://schemas.microsoft.com/office/drawing/2016/5/14/chartex" xmlns:mc="http://schemas.openxmlformats.org/markup-compatibility/2006" xmlns:aink="http://schemas.microsoft.com/office/drawing/2016/ink" xmlns:am3d="http://schemas.microsoft.com/office/drawing/2017/model3d" xmlns:o="urn:schemas-microsoft-com:office:office" xmlns:oel="http://schemas.microsoft.com/office/2019/extlst" xmlns:r="http://schemas.openxmlformats.org/officeDocument/2006/relationships" xmlns:m="http://schemas.openxmlformats.org/officeDocument/2006/math" xmlns:v="urn:schemas-microsoft-com:vml" xmlns:wp14="http://schemas.microsoft.com/office/word/2010/wordprocessingDrawing" xmlns:wp="http://schemas.openxmlformats.org/drawingml/2006/wordprocessingDrawing" xmlns:w10="urn:schemas-microsoft-com:office:word" xmlns:w="http://schemas.openxmlformats.org/wordprocessingml/2006/main" xmlns:w14="http://schemas.microsoft.com/office/word/2010/wordml" xmlns:w15="http://schemas.microsoft.com/office/word/2012/wordml" xmlns:w16cex="http://schemas.microsoft.com/office/word/2018/wordml/cex" xmlns:w16cid="http://schemas.microsoft.com/office/word/2016/wordml/cid" xmlns:w16="http://schemas.microsoft.com/office/word/2018/wordml" xmlns:w16sdtdh="http://schemas.microsoft.com/office/word/2020/wordml/sdtdatahash" xmlns:w16se="http://schemas.microsoft.com/office/word/2015/wordml/symex" xmlns:wpg="http://schemas.microsoft.com/office/word/2010/wordprocessingGroup" xmlns:wpi="http://schemas.microsoft.com/office/word/2010/wordprocessingInk" xmlns:wne="http://schemas.microsoft.com/office/word/2006/wordml" xmlns:wps="http://schemas.microsoft.com/office/word/2010/wordprocessingShape" mc:Ignorable="w14 w15 w16se w16cid w16 w16cex w16sdtdh wp14">
   <w:footnote w:type="separator" w:id="-1">
     <w:p>
       <w:pPr>
@@ -4960,7 +5198,7 @@
 </file>
 
 <file path=word/header1.xml><?xml version="1.0" encoding="utf-8"?>
-<w:hdr xmlns:ve="http://schemas.openxmlformats.org/markup-compatibility/2006" xmlns:o="urn:schemas-microsoft-com:office:office" xmlns:r="http://schemas.openxmlformats.org/officeDocument/2006/relationships" xmlns:m="http://schemas.openxmlformats.org/officeDocument/2006/math" xmlns:v="urn:schemas-microsoft-com:vml" xmlns:wp="http://schemas.openxmlformats.org/drawingml/2006/wordprocessingDrawing" xmlns:w10="urn:schemas-microsoft-com:office:word" xmlns:w="http://schemas.openxmlformats.org/wordprocessingml/2006/main" xmlns:wne="http://schemas.microsoft.com/office/word/2006/wordml">
+<w:hdr xmlns:wpc="http://schemas.microsoft.com/office/word/2010/wordprocessingCanvas" xmlns:cx="http://schemas.microsoft.com/office/drawing/2014/chartex" xmlns:cx1="http://schemas.microsoft.com/office/drawing/2015/9/8/chartex" xmlns:cx2="http://schemas.microsoft.com/office/drawing/2015/10/21/chartex" xmlns:cx3="http://schemas.microsoft.com/office/drawing/2016/5/9/chartex" xmlns:cx4="http://schemas.microsoft.com/office/drawing/2016/5/10/chartex" xmlns:cx5="http://schemas.microsoft.com/office/drawing/2016/5/11/chartex" xmlns:cx6="http://schemas.microsoft.com/office/drawing/2016/5/12/chartex" xmlns:cx7="http://schemas.microsoft.com/office/drawing/2016/5/13/chartex" xmlns:cx8="http://schemas.microsoft.com/office/drawing/2016/5/14/chartex" xmlns:mc="http://schemas.openxmlformats.org/markup-compatibility/2006" xmlns:aink="http://schemas.microsoft.com/office/drawing/2016/ink" xmlns:am3d="http://schemas.microsoft.com/office/drawing/2017/model3d" xmlns:o="urn:schemas-microsoft-com:office:office" xmlns:oel="http://schemas.microsoft.com/office/2019/extlst" xmlns:r="http://schemas.openxmlformats.org/officeDocument/2006/relationships" xmlns:m="http://schemas.openxmlformats.org/officeDocument/2006/math" xmlns:v="urn:schemas-microsoft-com:vml" xmlns:wp14="http://schemas.microsoft.com/office/word/2010/wordprocessingDrawing" xmlns:wp="http://schemas.openxmlformats.org/drawingml/2006/wordprocessingDrawing" xmlns:w10="urn:schemas-microsoft-com:office:word" xmlns:w="http://schemas.openxmlformats.org/wordprocessingml/2006/main" xmlns:w14="http://schemas.microsoft.com/office/word/2010/wordml" xmlns:w15="http://schemas.microsoft.com/office/word/2012/wordml" xmlns:w16cex="http://schemas.microsoft.com/office/word/2018/wordml/cex" xmlns:w16cid="http://schemas.microsoft.com/office/word/2016/wordml/cid" xmlns:w16="http://schemas.microsoft.com/office/word/2018/wordml" xmlns:w16sdtdh="http://schemas.microsoft.com/office/word/2020/wordml/sdtdatahash" xmlns:w16se="http://schemas.microsoft.com/office/word/2015/wordml/symex" xmlns:wpg="http://schemas.microsoft.com/office/word/2010/wordprocessingGroup" xmlns:wpi="http://schemas.microsoft.com/office/word/2010/wordprocessingInk" xmlns:wne="http://schemas.microsoft.com/office/word/2006/wordml" xmlns:wps="http://schemas.microsoft.com/office/word/2010/wordprocessingShape" mc:Ignorable="w14 w15 w16se w16cid w16 w16cex w16sdtdh wp14">
   <w:p>
     <w:pPr>
       <w:pStyle w:val="a3"/>
@@ -4971,8 +5209,8 @@
 </file>
 
 <file path=word/numbering.xml><?xml version="1.0" encoding="utf-8"?>
-<w:numbering xmlns:ve="http://schemas.openxmlformats.org/markup-compatibility/2006" xmlns:o="urn:schemas-microsoft-com:office:office" xmlns:r="http://schemas.openxmlformats.org/officeDocument/2006/relationships" xmlns:m="http://schemas.openxmlformats.org/officeDocument/2006/math" xmlns:v="urn:schemas-microsoft-com:vml" xmlns:wp="http://schemas.openxmlformats.org/drawingml/2006/wordprocessingDrawing" xmlns:w10="urn:schemas-microsoft-com:office:word" xmlns:w="http://schemas.openxmlformats.org/wordprocessingml/2006/main" xmlns:wne="http://schemas.microsoft.com/office/word/2006/wordml">
-  <w:abstractNum w:abstractNumId="0">
+<w:numbering xmlns:wpc="http://schemas.microsoft.com/office/word/2010/wordprocessingCanvas" xmlns:cx="http://schemas.microsoft.com/office/drawing/2014/chartex" xmlns:cx1="http://schemas.microsoft.com/office/drawing/2015/9/8/chartex" xmlns:cx2="http://schemas.microsoft.com/office/drawing/2015/10/21/chartex" xmlns:cx3="http://schemas.microsoft.com/office/drawing/2016/5/9/chartex" xmlns:cx4="http://schemas.microsoft.com/office/drawing/2016/5/10/chartex" xmlns:cx5="http://schemas.microsoft.com/office/drawing/2016/5/11/chartex" xmlns:cx6="http://schemas.microsoft.com/office/drawing/2016/5/12/chartex" xmlns:cx7="http://schemas.microsoft.com/office/drawing/2016/5/13/chartex" xmlns:cx8="http://schemas.microsoft.com/office/drawing/2016/5/14/chartex" xmlns:mc="http://schemas.openxmlformats.org/markup-compatibility/2006" xmlns:aink="http://schemas.microsoft.com/office/drawing/2016/ink" xmlns:am3d="http://schemas.microsoft.com/office/drawing/2017/model3d" xmlns:o="urn:schemas-microsoft-com:office:office" xmlns:oel="http://schemas.microsoft.com/office/2019/extlst" xmlns:r="http://schemas.openxmlformats.org/officeDocument/2006/relationships" xmlns:m="http://schemas.openxmlformats.org/officeDocument/2006/math" xmlns:v="urn:schemas-microsoft-com:vml" xmlns:wp14="http://schemas.microsoft.com/office/word/2010/wordprocessingDrawing" xmlns:wp="http://schemas.openxmlformats.org/drawingml/2006/wordprocessingDrawing" xmlns:w10="urn:schemas-microsoft-com:office:word" xmlns:w="http://schemas.openxmlformats.org/wordprocessingml/2006/main" xmlns:w14="http://schemas.microsoft.com/office/word/2010/wordml" xmlns:w15="http://schemas.microsoft.com/office/word/2012/wordml" xmlns:w16cex="http://schemas.microsoft.com/office/word/2018/wordml/cex" xmlns:w16cid="http://schemas.microsoft.com/office/word/2016/wordml/cid" xmlns:w16="http://schemas.microsoft.com/office/word/2018/wordml" xmlns:w16sdtdh="http://schemas.microsoft.com/office/word/2020/wordml/sdtdatahash" xmlns:w16se="http://schemas.microsoft.com/office/word/2015/wordml/symex" xmlns:wpg="http://schemas.microsoft.com/office/word/2010/wordprocessingGroup" xmlns:wpi="http://schemas.microsoft.com/office/word/2010/wordprocessingInk" xmlns:wne="http://schemas.microsoft.com/office/word/2006/wordml" xmlns:wps="http://schemas.microsoft.com/office/word/2010/wordprocessingShape" mc:Ignorable="w14 w15 w16se w16cid w16 w16cex w16sdtdh wp14">
+  <w:abstractNum w:abstractNumId="0" w15:restartNumberingAfterBreak="0">
     <w:nsid w:val="04E60920"/>
     <w:multiLevelType w:val="hybridMultilevel"/>
     <w:tmpl w:val="9DB0F662"/>
@@ -5085,7 +5323,7 @@
       </w:rPr>
     </w:lvl>
   </w:abstractNum>
-  <w:abstractNum w:abstractNumId="1">
+  <w:abstractNum w:abstractNumId="1" w15:restartNumberingAfterBreak="0">
     <w:nsid w:val="06A76491"/>
     <w:multiLevelType w:val="hybridMultilevel"/>
     <w:tmpl w:val="BB4616C8"/>
@@ -5198,7 +5436,7 @@
       </w:rPr>
     </w:lvl>
   </w:abstractNum>
-  <w:abstractNum w:abstractNumId="2">
+  <w:abstractNum w:abstractNumId="2" w15:restartNumberingAfterBreak="0">
     <w:nsid w:val="0BCB1966"/>
     <w:multiLevelType w:val="hybridMultilevel"/>
     <w:tmpl w:val="288856D8"/>
@@ -5311,7 +5549,7 @@
       </w:rPr>
     </w:lvl>
   </w:abstractNum>
-  <w:abstractNum w:abstractNumId="3">
+  <w:abstractNum w:abstractNumId="3" w15:restartNumberingAfterBreak="0">
     <w:nsid w:val="0D150978"/>
     <w:multiLevelType w:val="hybridMultilevel"/>
     <w:tmpl w:val="184A0ED8"/>
@@ -5403,7 +5641,7 @@
       </w:pPr>
     </w:lvl>
   </w:abstractNum>
-  <w:abstractNum w:abstractNumId="4">
+  <w:abstractNum w:abstractNumId="4" w15:restartNumberingAfterBreak="0">
     <w:nsid w:val="12D46FE6"/>
     <w:multiLevelType w:val="hybridMultilevel"/>
     <w:tmpl w:val="2E189FDA"/>
@@ -5516,7 +5754,7 @@
       </w:rPr>
     </w:lvl>
   </w:abstractNum>
-  <w:abstractNum w:abstractNumId="5">
+  <w:abstractNum w:abstractNumId="5" w15:restartNumberingAfterBreak="0">
     <w:nsid w:val="130B2E46"/>
     <w:multiLevelType w:val="hybridMultilevel"/>
     <w:tmpl w:val="F7820306"/>
@@ -5629,7 +5867,7 @@
       </w:rPr>
     </w:lvl>
   </w:abstractNum>
-  <w:abstractNum w:abstractNumId="6">
+  <w:abstractNum w:abstractNumId="6" w15:restartNumberingAfterBreak="0">
     <w:nsid w:val="13A00DEC"/>
     <w:multiLevelType w:val="hybridMultilevel"/>
     <w:tmpl w:val="A9E40BD8"/>
@@ -5716,7 +5954,7 @@
       </w:pPr>
     </w:lvl>
   </w:abstractNum>
-  <w:abstractNum w:abstractNumId="7">
+  <w:abstractNum w:abstractNumId="7" w15:restartNumberingAfterBreak="0">
     <w:nsid w:val="19FC108B"/>
     <w:multiLevelType w:val="hybridMultilevel"/>
     <w:tmpl w:val="5AE21E18"/>
@@ -5829,7 +6067,7 @@
       </w:rPr>
     </w:lvl>
   </w:abstractNum>
-  <w:abstractNum w:abstractNumId="8">
+  <w:abstractNum w:abstractNumId="8" w15:restartNumberingAfterBreak="0">
     <w:nsid w:val="1AFF657C"/>
     <w:multiLevelType w:val="hybridMultilevel"/>
     <w:tmpl w:val="25EE991E"/>
@@ -5942,7 +6180,7 @@
       </w:rPr>
     </w:lvl>
   </w:abstractNum>
-  <w:abstractNum w:abstractNumId="9">
+  <w:abstractNum w:abstractNumId="9" w15:restartNumberingAfterBreak="0">
     <w:nsid w:val="1D3C450D"/>
     <w:multiLevelType w:val="hybridMultilevel"/>
     <w:tmpl w:val="0732809A"/>
@@ -6031,7 +6269,7 @@
       </w:pPr>
     </w:lvl>
   </w:abstractNum>
-  <w:abstractNum w:abstractNumId="10">
+  <w:abstractNum w:abstractNumId="10" w15:restartNumberingAfterBreak="0">
     <w:nsid w:val="1DAD2515"/>
     <w:multiLevelType w:val="hybridMultilevel"/>
     <w:tmpl w:val="9C1E9A04"/>
@@ -6144,7 +6382,7 @@
       </w:rPr>
     </w:lvl>
   </w:abstractNum>
-  <w:abstractNum w:abstractNumId="11">
+  <w:abstractNum w:abstractNumId="11" w15:restartNumberingAfterBreak="0">
     <w:nsid w:val="22CD3F94"/>
     <w:multiLevelType w:val="hybridMultilevel"/>
     <w:tmpl w:val="A044FDFA"/>
@@ -6230,7 +6468,7 @@
       </w:pPr>
     </w:lvl>
   </w:abstractNum>
-  <w:abstractNum w:abstractNumId="12">
+  <w:abstractNum w:abstractNumId="12" w15:restartNumberingAfterBreak="0">
     <w:nsid w:val="23536430"/>
     <w:multiLevelType w:val="hybridMultilevel"/>
     <w:tmpl w:val="88CCA070"/>
@@ -6343,7 +6581,7 @@
       </w:rPr>
     </w:lvl>
   </w:abstractNum>
-  <w:abstractNum w:abstractNumId="13">
+  <w:abstractNum w:abstractNumId="13" w15:restartNumberingAfterBreak="0">
     <w:nsid w:val="23C737F5"/>
     <w:multiLevelType w:val="hybridMultilevel"/>
     <w:tmpl w:val="13202166"/>
@@ -6432,7 +6670,7 @@
       </w:pPr>
     </w:lvl>
   </w:abstractNum>
-  <w:abstractNum w:abstractNumId="14">
+  <w:abstractNum w:abstractNumId="14" w15:restartNumberingAfterBreak="0">
     <w:nsid w:val="253348C0"/>
     <w:multiLevelType w:val="hybridMultilevel"/>
     <w:tmpl w:val="5CC6AF8A"/>
@@ -6520,7 +6758,7 @@
       </w:pPr>
     </w:lvl>
   </w:abstractNum>
-  <w:abstractNum w:abstractNumId="15">
+  <w:abstractNum w:abstractNumId="15" w15:restartNumberingAfterBreak="0">
     <w:nsid w:val="26413526"/>
     <w:multiLevelType w:val="hybridMultilevel"/>
     <w:tmpl w:val="A1B4F3F4"/>
@@ -6606,7 +6844,7 @@
       </w:pPr>
     </w:lvl>
   </w:abstractNum>
-  <w:abstractNum w:abstractNumId="16">
+  <w:abstractNum w:abstractNumId="16" w15:restartNumberingAfterBreak="0">
     <w:nsid w:val="264860D5"/>
     <w:multiLevelType w:val="hybridMultilevel"/>
     <w:tmpl w:val="1F1CB5CE"/>
@@ -6695,7 +6933,7 @@
       </w:pPr>
     </w:lvl>
   </w:abstractNum>
-  <w:abstractNum w:abstractNumId="17">
+  <w:abstractNum w:abstractNumId="17" w15:restartNumberingAfterBreak="0">
     <w:nsid w:val="268274C7"/>
     <w:multiLevelType w:val="hybridMultilevel"/>
     <w:tmpl w:val="0732809A"/>
@@ -6784,7 +7022,7 @@
       </w:pPr>
     </w:lvl>
   </w:abstractNum>
-  <w:abstractNum w:abstractNumId="18">
+  <w:abstractNum w:abstractNumId="18" w15:restartNumberingAfterBreak="0">
     <w:nsid w:val="2C5B53B7"/>
     <w:multiLevelType w:val="hybridMultilevel"/>
     <w:tmpl w:val="98BE5D62"/>
@@ -6879,7 +7117,7 @@
       </w:pPr>
     </w:lvl>
   </w:abstractNum>
-  <w:abstractNum w:abstractNumId="19">
+  <w:abstractNum w:abstractNumId="19" w15:restartNumberingAfterBreak="0">
     <w:nsid w:val="2EA7727F"/>
     <w:multiLevelType w:val="hybridMultilevel"/>
     <w:tmpl w:val="9A38EF54"/>
@@ -6992,7 +7230,7 @@
       </w:rPr>
     </w:lvl>
   </w:abstractNum>
-  <w:abstractNum w:abstractNumId="20">
+  <w:abstractNum w:abstractNumId="20" w15:restartNumberingAfterBreak="0">
     <w:nsid w:val="2FE40600"/>
     <w:multiLevelType w:val="hybridMultilevel"/>
     <w:tmpl w:val="D43A606C"/>
@@ -7105,7 +7343,7 @@
       </w:rPr>
     </w:lvl>
   </w:abstractNum>
-  <w:abstractNum w:abstractNumId="21">
+  <w:abstractNum w:abstractNumId="21" w15:restartNumberingAfterBreak="0">
     <w:nsid w:val="326B7ADF"/>
     <w:multiLevelType w:val="hybridMultilevel"/>
     <w:tmpl w:val="243464B4"/>
@@ -7200,7 +7438,7 @@
       </w:pPr>
     </w:lvl>
   </w:abstractNum>
-  <w:abstractNum w:abstractNumId="22">
+  <w:abstractNum w:abstractNumId="22" w15:restartNumberingAfterBreak="0">
     <w:nsid w:val="361468E6"/>
     <w:multiLevelType w:val="hybridMultilevel"/>
     <w:tmpl w:val="2676D848"/>
@@ -7313,7 +7551,7 @@
       </w:rPr>
     </w:lvl>
   </w:abstractNum>
-  <w:abstractNum w:abstractNumId="23">
+  <w:abstractNum w:abstractNumId="23" w15:restartNumberingAfterBreak="0">
     <w:nsid w:val="36F1759A"/>
     <w:multiLevelType w:val="hybridMultilevel"/>
     <w:tmpl w:val="AC4C80EA"/>
@@ -7426,7 +7664,7 @@
       </w:rPr>
     </w:lvl>
   </w:abstractNum>
-  <w:abstractNum w:abstractNumId="24">
+  <w:abstractNum w:abstractNumId="24" w15:restartNumberingAfterBreak="0">
     <w:nsid w:val="385C6CB3"/>
     <w:multiLevelType w:val="hybridMultilevel"/>
     <w:tmpl w:val="C1C67C5C"/>
@@ -7539,7 +7777,7 @@
       </w:rPr>
     </w:lvl>
   </w:abstractNum>
-  <w:abstractNum w:abstractNumId="25">
+  <w:abstractNum w:abstractNumId="25" w15:restartNumberingAfterBreak="0">
     <w:nsid w:val="3E6F7AF3"/>
     <w:multiLevelType w:val="hybridMultilevel"/>
     <w:tmpl w:val="11A2C8B4"/>
@@ -7652,7 +7890,7 @@
       </w:rPr>
     </w:lvl>
   </w:abstractNum>
-  <w:abstractNum w:abstractNumId="26">
+  <w:abstractNum w:abstractNumId="26" w15:restartNumberingAfterBreak="0">
     <w:nsid w:val="40B63A43"/>
     <w:multiLevelType w:val="hybridMultilevel"/>
     <w:tmpl w:val="4D9EFB84"/>
@@ -7747,7 +7985,7 @@
       </w:pPr>
     </w:lvl>
   </w:abstractNum>
-  <w:abstractNum w:abstractNumId="27">
+  <w:abstractNum w:abstractNumId="27" w15:restartNumberingAfterBreak="0">
     <w:nsid w:val="44BC2519"/>
     <w:multiLevelType w:val="hybridMultilevel"/>
     <w:tmpl w:val="EEB2B3B6"/>
@@ -7836,7 +8074,7 @@
       </w:pPr>
     </w:lvl>
   </w:abstractNum>
-  <w:abstractNum w:abstractNumId="28">
+  <w:abstractNum w:abstractNumId="28" w15:restartNumberingAfterBreak="0">
     <w:nsid w:val="4D796141"/>
     <w:multiLevelType w:val="hybridMultilevel"/>
     <w:tmpl w:val="91D04A66"/>
@@ -7949,7 +8187,7 @@
       </w:rPr>
     </w:lvl>
   </w:abstractNum>
-  <w:abstractNum w:abstractNumId="29">
+  <w:abstractNum w:abstractNumId="29" w15:restartNumberingAfterBreak="0">
     <w:nsid w:val="4F5B2890"/>
     <w:multiLevelType w:val="hybridMultilevel"/>
     <w:tmpl w:val="9FAE4850"/>
@@ -8062,7 +8300,7 @@
       </w:rPr>
     </w:lvl>
   </w:abstractNum>
-  <w:abstractNum w:abstractNumId="30">
+  <w:abstractNum w:abstractNumId="30" w15:restartNumberingAfterBreak="0">
     <w:nsid w:val="50F62E8C"/>
     <w:multiLevelType w:val="hybridMultilevel"/>
     <w:tmpl w:val="E78C85C0"/>
@@ -8175,7 +8413,7 @@
       </w:rPr>
     </w:lvl>
   </w:abstractNum>
-  <w:abstractNum w:abstractNumId="31">
+  <w:abstractNum w:abstractNumId="31" w15:restartNumberingAfterBreak="0">
     <w:nsid w:val="5507266E"/>
     <w:multiLevelType w:val="hybridMultilevel"/>
     <w:tmpl w:val="22522E3A"/>
@@ -8288,7 +8526,7 @@
       </w:rPr>
     </w:lvl>
   </w:abstractNum>
-  <w:abstractNum w:abstractNumId="32">
+  <w:abstractNum w:abstractNumId="32" w15:restartNumberingAfterBreak="0">
     <w:nsid w:val="55990837"/>
     <w:multiLevelType w:val="hybridMultilevel"/>
     <w:tmpl w:val="960254F8"/>
@@ -8401,7 +8639,7 @@
       </w:rPr>
     </w:lvl>
   </w:abstractNum>
-  <w:abstractNum w:abstractNumId="33">
+  <w:abstractNum w:abstractNumId="33" w15:restartNumberingAfterBreak="0">
     <w:nsid w:val="55BC60FF"/>
     <w:multiLevelType w:val="hybridMultilevel"/>
     <w:tmpl w:val="C1FC87D6"/>
@@ -8490,7 +8728,7 @@
       </w:pPr>
     </w:lvl>
   </w:abstractNum>
-  <w:abstractNum w:abstractNumId="34">
+  <w:abstractNum w:abstractNumId="34" w15:restartNumberingAfterBreak="0">
     <w:nsid w:val="57FD43D1"/>
     <w:multiLevelType w:val="hybridMultilevel"/>
     <w:tmpl w:val="A36A9E3E"/>
@@ -8578,7 +8816,7 @@
       </w:pPr>
     </w:lvl>
   </w:abstractNum>
-  <w:abstractNum w:abstractNumId="35">
+  <w:abstractNum w:abstractNumId="35" w15:restartNumberingAfterBreak="0">
     <w:nsid w:val="5E7757B2"/>
     <w:multiLevelType w:val="multilevel"/>
     <w:tmpl w:val="0E203B02"/>
@@ -8664,7 +8902,7 @@
       </w:pPr>
     </w:lvl>
   </w:abstractNum>
-  <w:abstractNum w:abstractNumId="36">
+  <w:abstractNum w:abstractNumId="36" w15:restartNumberingAfterBreak="0">
     <w:nsid w:val="5F9A715F"/>
     <w:multiLevelType w:val="hybridMultilevel"/>
     <w:tmpl w:val="4B26630C"/>
@@ -8777,7 +9015,7 @@
       </w:rPr>
     </w:lvl>
   </w:abstractNum>
-  <w:abstractNum w:abstractNumId="37">
+  <w:abstractNum w:abstractNumId="37" w15:restartNumberingAfterBreak="0">
     <w:nsid w:val="6092156B"/>
     <w:multiLevelType w:val="hybridMultilevel"/>
     <w:tmpl w:val="A4C82674"/>
@@ -8890,7 +9128,7 @@
       </w:rPr>
     </w:lvl>
   </w:abstractNum>
-  <w:abstractNum w:abstractNumId="38">
+  <w:abstractNum w:abstractNumId="38" w15:restartNumberingAfterBreak="0">
     <w:nsid w:val="609D235C"/>
     <w:multiLevelType w:val="hybridMultilevel"/>
     <w:tmpl w:val="848696AC"/>
@@ -9003,7 +9241,7 @@
       </w:rPr>
     </w:lvl>
   </w:abstractNum>
-  <w:abstractNum w:abstractNumId="39">
+  <w:abstractNum w:abstractNumId="39" w15:restartNumberingAfterBreak="0">
     <w:nsid w:val="60FC6BB4"/>
     <w:multiLevelType w:val="hybridMultilevel"/>
     <w:tmpl w:val="671E692E"/>
@@ -9116,7 +9354,7 @@
       </w:rPr>
     </w:lvl>
   </w:abstractNum>
-  <w:abstractNum w:abstractNumId="40">
+  <w:abstractNum w:abstractNumId="40" w15:restartNumberingAfterBreak="0">
     <w:nsid w:val="636274E2"/>
     <w:multiLevelType w:val="hybridMultilevel"/>
     <w:tmpl w:val="0732809A"/>
@@ -9205,7 +9443,7 @@
       </w:pPr>
     </w:lvl>
   </w:abstractNum>
-  <w:abstractNum w:abstractNumId="41">
+  <w:abstractNum w:abstractNumId="41" w15:restartNumberingAfterBreak="0">
     <w:nsid w:val="6B944EC9"/>
     <w:multiLevelType w:val="hybridMultilevel"/>
     <w:tmpl w:val="8076D1AC"/>
@@ -9318,7 +9556,7 @@
       </w:rPr>
     </w:lvl>
   </w:abstractNum>
-  <w:abstractNum w:abstractNumId="42">
+  <w:abstractNum w:abstractNumId="42" w15:restartNumberingAfterBreak="0">
     <w:nsid w:val="6EBD0C51"/>
     <w:multiLevelType w:val="hybridMultilevel"/>
     <w:tmpl w:val="5C28EE1A"/>
@@ -9431,7 +9669,7 @@
       </w:rPr>
     </w:lvl>
   </w:abstractNum>
-  <w:abstractNum w:abstractNumId="43">
+  <w:abstractNum w:abstractNumId="43" w15:restartNumberingAfterBreak="0">
     <w:nsid w:val="71B33C52"/>
     <w:multiLevelType w:val="hybridMultilevel"/>
     <w:tmpl w:val="580AEFD4"/>
@@ -9544,7 +9782,7 @@
       </w:rPr>
     </w:lvl>
   </w:abstractNum>
-  <w:abstractNum w:abstractNumId="44">
+  <w:abstractNum w:abstractNumId="44" w15:restartNumberingAfterBreak="0">
     <w:nsid w:val="75F22415"/>
     <w:multiLevelType w:val="hybridMultilevel"/>
     <w:tmpl w:val="DB2EF382"/>
@@ -9630,7 +9868,7 @@
       </w:pPr>
     </w:lvl>
   </w:abstractNum>
-  <w:abstractNum w:abstractNumId="45">
+  <w:abstractNum w:abstractNumId="45" w15:restartNumberingAfterBreak="0">
     <w:nsid w:val="766D73FB"/>
     <w:multiLevelType w:val="hybridMultilevel"/>
     <w:tmpl w:val="646AC9A6"/>
@@ -9719,7 +9957,7 @@
       </w:pPr>
     </w:lvl>
   </w:abstractNum>
-  <w:abstractNum w:abstractNumId="46">
+  <w:abstractNum w:abstractNumId="46" w15:restartNumberingAfterBreak="0">
     <w:nsid w:val="771A7929"/>
     <w:multiLevelType w:val="hybridMultilevel"/>
     <w:tmpl w:val="B5EA489E"/>
@@ -9832,7 +10070,7 @@
       </w:rPr>
     </w:lvl>
   </w:abstractNum>
-  <w:abstractNum w:abstractNumId="47">
+  <w:abstractNum w:abstractNumId="47" w15:restartNumberingAfterBreak="0">
     <w:nsid w:val="795C1CFC"/>
     <w:multiLevelType w:val="hybridMultilevel"/>
     <w:tmpl w:val="4760B8EA"/>
@@ -9945,7 +10183,7 @@
       </w:rPr>
     </w:lvl>
   </w:abstractNum>
-  <w:abstractNum w:abstractNumId="48">
+  <w:abstractNum w:abstractNumId="48" w15:restartNumberingAfterBreak="0">
     <w:nsid w:val="7A0155B4"/>
     <w:multiLevelType w:val="hybridMultilevel"/>
     <w:tmpl w:val="581A57DA"/>
@@ -10058,34 +10296,34 @@
       </w:rPr>
     </w:lvl>
   </w:abstractNum>
-  <w:num w:numId="1">
+  <w:num w:numId="1" w16cid:durableId="1272201092">
     <w:abstractNumId w:val="0"/>
   </w:num>
-  <w:num w:numId="2">
+  <w:num w:numId="2" w16cid:durableId="2111775166">
     <w:abstractNumId w:val="48"/>
   </w:num>
-  <w:num w:numId="3">
+  <w:num w:numId="3" w16cid:durableId="171654496">
     <w:abstractNumId w:val="11"/>
   </w:num>
-  <w:num w:numId="4">
+  <w:num w:numId="4" w16cid:durableId="131363922">
     <w:abstractNumId w:val="31"/>
   </w:num>
-  <w:num w:numId="5">
+  <w:num w:numId="5" w16cid:durableId="438987485">
     <w:abstractNumId w:val="32"/>
   </w:num>
-  <w:num w:numId="6">
+  <w:num w:numId="6" w16cid:durableId="1528447544">
     <w:abstractNumId w:val="36"/>
   </w:num>
-  <w:num w:numId="7">
+  <w:num w:numId="7" w16cid:durableId="1091853466">
     <w:abstractNumId w:val="4"/>
   </w:num>
-  <w:num w:numId="8">
+  <w:num w:numId="8" w16cid:durableId="889733768">
     <w:abstractNumId w:val="10"/>
   </w:num>
-  <w:num w:numId="9">
+  <w:num w:numId="9" w16cid:durableId="311716716">
     <w:abstractNumId w:val="29"/>
   </w:num>
-  <w:num w:numId="10">
+  <w:num w:numId="10" w16cid:durableId="927470246">
     <w:abstractNumId w:val="15"/>
     <w:lvlOverride w:ilvl="0">
       <w:startOverride w:val="1"/>
@@ -10115,128 +10353,128 @@
       <w:startOverride w:val="1"/>
     </w:lvlOverride>
   </w:num>
-  <w:num w:numId="11">
+  <w:num w:numId="11" w16cid:durableId="1618097206">
     <w:abstractNumId w:val="6"/>
   </w:num>
-  <w:num w:numId="12">
+  <w:num w:numId="12" w16cid:durableId="737897199">
     <w:abstractNumId w:val="24"/>
   </w:num>
-  <w:num w:numId="13">
+  <w:num w:numId="13" w16cid:durableId="1580362092">
     <w:abstractNumId w:val="2"/>
   </w:num>
-  <w:num w:numId="14">
+  <w:num w:numId="14" w16cid:durableId="2008750328">
     <w:abstractNumId w:val="35"/>
   </w:num>
-  <w:num w:numId="15">
+  <w:num w:numId="15" w16cid:durableId="1061102593">
     <w:abstractNumId w:val="12"/>
   </w:num>
-  <w:num w:numId="16">
+  <w:num w:numId="16" w16cid:durableId="2065715379">
     <w:abstractNumId w:val="41"/>
   </w:num>
-  <w:num w:numId="17">
+  <w:num w:numId="17" w16cid:durableId="1959026768">
     <w:abstractNumId w:val="30"/>
   </w:num>
-  <w:num w:numId="18">
+  <w:num w:numId="18" w16cid:durableId="331563949">
     <w:abstractNumId w:val="46"/>
   </w:num>
-  <w:num w:numId="19">
+  <w:num w:numId="19" w16cid:durableId="1366441569">
     <w:abstractNumId w:val="38"/>
   </w:num>
-  <w:num w:numId="20">
+  <w:num w:numId="20" w16cid:durableId="1265500438">
     <w:abstractNumId w:val="23"/>
   </w:num>
-  <w:num w:numId="21">
+  <w:num w:numId="21" w16cid:durableId="135297761">
     <w:abstractNumId w:val="34"/>
   </w:num>
-  <w:num w:numId="22">
+  <w:num w:numId="22" w16cid:durableId="1631011693">
     <w:abstractNumId w:val="14"/>
   </w:num>
-  <w:num w:numId="23">
+  <w:num w:numId="23" w16cid:durableId="1425568909">
     <w:abstractNumId w:val="17"/>
   </w:num>
-  <w:num w:numId="24">
+  <w:num w:numId="24" w16cid:durableId="189496511">
     <w:abstractNumId w:val="3"/>
   </w:num>
-  <w:num w:numId="25">
+  <w:num w:numId="25" w16cid:durableId="1538855524">
     <w:abstractNumId w:val="9"/>
   </w:num>
-  <w:num w:numId="26">
+  <w:num w:numId="26" w16cid:durableId="2076776807">
     <w:abstractNumId w:val="18"/>
   </w:num>
-  <w:num w:numId="27">
+  <w:num w:numId="27" w16cid:durableId="2049601165">
     <w:abstractNumId w:val="40"/>
   </w:num>
-  <w:num w:numId="28">
+  <w:num w:numId="28" w16cid:durableId="648171261">
     <w:abstractNumId w:val="21"/>
   </w:num>
-  <w:num w:numId="29">
+  <w:num w:numId="29" w16cid:durableId="1368946687">
     <w:abstractNumId w:val="45"/>
   </w:num>
-  <w:num w:numId="30">
+  <w:num w:numId="30" w16cid:durableId="230623631">
     <w:abstractNumId w:val="26"/>
   </w:num>
-  <w:num w:numId="31">
+  <w:num w:numId="31" w16cid:durableId="459343028">
     <w:abstractNumId w:val="13"/>
   </w:num>
-  <w:num w:numId="32">
+  <w:num w:numId="32" w16cid:durableId="428162265">
     <w:abstractNumId w:val="39"/>
   </w:num>
-  <w:num w:numId="33">
+  <w:num w:numId="33" w16cid:durableId="610673710">
     <w:abstractNumId w:val="42"/>
   </w:num>
-  <w:num w:numId="34">
+  <w:num w:numId="34" w16cid:durableId="499587815">
     <w:abstractNumId w:val="28"/>
   </w:num>
-  <w:num w:numId="35">
+  <w:num w:numId="35" w16cid:durableId="2072531757">
     <w:abstractNumId w:val="44"/>
   </w:num>
-  <w:num w:numId="36">
+  <w:num w:numId="36" w16cid:durableId="756906309">
     <w:abstractNumId w:val="7"/>
   </w:num>
-  <w:num w:numId="37">
+  <w:num w:numId="37" w16cid:durableId="194850570">
     <w:abstractNumId w:val="27"/>
   </w:num>
-  <w:num w:numId="38">
+  <w:num w:numId="38" w16cid:durableId="1666544105">
     <w:abstractNumId w:val="16"/>
   </w:num>
-  <w:num w:numId="39">
+  <w:num w:numId="39" w16cid:durableId="1667974253">
     <w:abstractNumId w:val="33"/>
   </w:num>
-  <w:num w:numId="40">
+  <w:num w:numId="40" w16cid:durableId="379941638">
     <w:abstractNumId w:val="22"/>
   </w:num>
-  <w:num w:numId="41">
+  <w:num w:numId="41" w16cid:durableId="1719236814">
     <w:abstractNumId w:val="20"/>
   </w:num>
-  <w:num w:numId="42">
+  <w:num w:numId="42" w16cid:durableId="45104410">
     <w:abstractNumId w:val="47"/>
   </w:num>
-  <w:num w:numId="43">
+  <w:num w:numId="43" w16cid:durableId="251090152">
     <w:abstractNumId w:val="43"/>
   </w:num>
-  <w:num w:numId="44">
+  <w:num w:numId="44" w16cid:durableId="2121027913">
     <w:abstractNumId w:val="25"/>
   </w:num>
-  <w:num w:numId="45">
+  <w:num w:numId="45" w16cid:durableId="962035603">
     <w:abstractNumId w:val="1"/>
   </w:num>
-  <w:num w:numId="46">
+  <w:num w:numId="46" w16cid:durableId="481238114">
     <w:abstractNumId w:val="5"/>
   </w:num>
-  <w:num w:numId="47">
+  <w:num w:numId="47" w16cid:durableId="2102673869">
     <w:abstractNumId w:val="19"/>
   </w:num>
-  <w:num w:numId="48">
+  <w:num w:numId="48" w16cid:durableId="1593902430">
     <w:abstractNumId w:val="37"/>
   </w:num>
-  <w:num w:numId="49">
+  <w:num w:numId="49" w16cid:durableId="211115973">
     <w:abstractNumId w:val="8"/>
   </w:num>
 </w:numbering>
 </file>
 
 <file path=word/styles.xml><?xml version="1.0" encoding="utf-8"?>
-<w:styles xmlns:r="http://schemas.openxmlformats.org/officeDocument/2006/relationships" xmlns:w="http://schemas.openxmlformats.org/wordprocessingml/2006/main">
+<w:styles xmlns:mc="http://schemas.openxmlformats.org/markup-compatibility/2006" xmlns:r="http://schemas.openxmlformats.org/officeDocument/2006/relationships" xmlns:w="http://schemas.openxmlformats.org/wordprocessingml/2006/main" xmlns:w14="http://schemas.microsoft.com/office/word/2010/wordml" xmlns:w15="http://schemas.microsoft.com/office/word/2012/wordml" xmlns:w16cex="http://schemas.microsoft.com/office/word/2018/wordml/cex" xmlns:w16cid="http://schemas.microsoft.com/office/word/2016/wordml/cid" xmlns:w16="http://schemas.microsoft.com/office/word/2018/wordml" xmlns:w16sdtdh="http://schemas.microsoft.com/office/word/2020/wordml/sdtdatahash" xmlns:w16se="http://schemas.microsoft.com/office/word/2015/wordml/symex" mc:Ignorable="w14 w15 w16se w16cid w16 w16cex w16sdtdh">
   <w:docDefaults>
     <w:rPrDefault>
       <w:rPr>
@@ -10252,144 +10490,383 @@
       </w:pPr>
     </w:pPrDefault>
   </w:docDefaults>
-  <w:latentStyles w:defLockedState="0" w:defUIPriority="99" w:defSemiHidden="1" w:defUnhideWhenUsed="1" w:defQFormat="0" w:count="267">
-    <w:lsdException w:name="Normal" w:semiHidden="0" w:uiPriority="0" w:unhideWhenUsed="0" w:qFormat="1"/>
-    <w:lsdException w:name="heading 1" w:semiHidden="0" w:uiPriority="9" w:unhideWhenUsed="0" w:qFormat="1"/>
-    <w:lsdException w:name="heading 2" w:uiPriority="9" w:qFormat="1"/>
-    <w:lsdException w:name="heading 3" w:uiPriority="9" w:qFormat="1"/>
-    <w:lsdException w:name="heading 4" w:uiPriority="9" w:qFormat="1"/>
-    <w:lsdException w:name="heading 5" w:uiPriority="9" w:qFormat="1"/>
-    <w:lsdException w:name="heading 6" w:uiPriority="9" w:qFormat="1"/>
-    <w:lsdException w:name="heading 7" w:uiPriority="9" w:qFormat="1"/>
-    <w:lsdException w:name="heading 8" w:uiPriority="9" w:qFormat="1"/>
-    <w:lsdException w:name="heading 9" w:uiPriority="9" w:qFormat="1"/>
-    <w:lsdException w:name="toc 1" w:uiPriority="39"/>
-    <w:lsdException w:name="toc 2" w:uiPriority="39"/>
-    <w:lsdException w:name="toc 3" w:uiPriority="39"/>
-    <w:lsdException w:name="toc 4" w:uiPriority="39"/>
-    <w:lsdException w:name="toc 5" w:uiPriority="39"/>
-    <w:lsdException w:name="toc 6" w:uiPriority="39"/>
-    <w:lsdException w:name="toc 7" w:uiPriority="39"/>
-    <w:lsdException w:name="toc 8" w:uiPriority="39"/>
-    <w:lsdException w:name="toc 9" w:uiPriority="39"/>
-    <w:lsdException w:name="caption" w:uiPriority="35" w:qFormat="1"/>
-    <w:lsdException w:name="Title" w:semiHidden="0" w:uiPriority="10" w:unhideWhenUsed="0"/>
-    <w:lsdException w:name="Default Paragraph Font" w:uiPriority="1"/>
-    <w:lsdException w:name="Subtitle" w:semiHidden="0" w:uiPriority="11" w:unhideWhenUsed="0"/>
-    <w:lsdException w:name="Strong" w:semiHidden="0" w:uiPriority="22" w:unhideWhenUsed="0" w:qFormat="1"/>
-    <w:lsdException w:name="Emphasis" w:semiHidden="0" w:uiPriority="20" w:unhideWhenUsed="0"/>
+  <w:latentStyles w:defLockedState="0" w:defUIPriority="99" w:defSemiHidden="0" w:defUnhideWhenUsed="0" w:defQFormat="0" w:count="376">
+    <w:lsdException w:name="Normal" w:uiPriority="0" w:qFormat="1"/>
+    <w:lsdException w:name="heading 1" w:uiPriority="9" w:qFormat="1"/>
+    <w:lsdException w:name="heading 2" w:semiHidden="1" w:uiPriority="9" w:unhideWhenUsed="1" w:qFormat="1"/>
+    <w:lsdException w:name="heading 3" w:semiHidden="1" w:uiPriority="9" w:unhideWhenUsed="1" w:qFormat="1"/>
+    <w:lsdException w:name="heading 4" w:semiHidden="1" w:uiPriority="9" w:unhideWhenUsed="1" w:qFormat="1"/>
+    <w:lsdException w:name="heading 5" w:semiHidden="1" w:uiPriority="9" w:unhideWhenUsed="1" w:qFormat="1"/>
+    <w:lsdException w:name="heading 6" w:semiHidden="1" w:uiPriority="9" w:unhideWhenUsed="1" w:qFormat="1"/>
+    <w:lsdException w:name="heading 7" w:semiHidden="1" w:uiPriority="9" w:unhideWhenUsed="1" w:qFormat="1"/>
+    <w:lsdException w:name="heading 8" w:semiHidden="1" w:uiPriority="9" w:unhideWhenUsed="1" w:qFormat="1"/>
+    <w:lsdException w:name="heading 9" w:semiHidden="1" w:uiPriority="9" w:unhideWhenUsed="1" w:qFormat="1"/>
+    <w:lsdException w:name="index 1" w:semiHidden="1" w:unhideWhenUsed="1"/>
+    <w:lsdException w:name="index 2" w:semiHidden="1" w:unhideWhenUsed="1"/>
+    <w:lsdException w:name="index 3" w:semiHidden="1" w:unhideWhenUsed="1"/>
+    <w:lsdException w:name="index 4" w:semiHidden="1" w:unhideWhenUsed="1"/>
+    <w:lsdException w:name="index 5" w:semiHidden="1" w:unhideWhenUsed="1"/>
+    <w:lsdException w:name="index 6" w:semiHidden="1" w:unhideWhenUsed="1"/>
+    <w:lsdException w:name="index 7" w:semiHidden="1" w:unhideWhenUsed="1"/>
+    <w:lsdException w:name="index 8" w:semiHidden="1" w:unhideWhenUsed="1"/>
+    <w:lsdException w:name="index 9" w:semiHidden="1" w:unhideWhenUsed="1"/>
+    <w:lsdException w:name="toc 1" w:semiHidden="1" w:uiPriority="39" w:unhideWhenUsed="1"/>
+    <w:lsdException w:name="toc 2" w:semiHidden="1" w:uiPriority="39" w:unhideWhenUsed="1"/>
+    <w:lsdException w:name="toc 3" w:semiHidden="1" w:uiPriority="39" w:unhideWhenUsed="1"/>
+    <w:lsdException w:name="toc 4" w:semiHidden="1" w:uiPriority="39" w:unhideWhenUsed="1"/>
+    <w:lsdException w:name="toc 5" w:semiHidden="1" w:uiPriority="39" w:unhideWhenUsed="1"/>
+    <w:lsdException w:name="toc 6" w:semiHidden="1" w:uiPriority="39" w:unhideWhenUsed="1"/>
+    <w:lsdException w:name="toc 7" w:semiHidden="1" w:uiPriority="39" w:unhideWhenUsed="1"/>
+    <w:lsdException w:name="toc 8" w:semiHidden="1" w:uiPriority="39" w:unhideWhenUsed="1"/>
+    <w:lsdException w:name="toc 9" w:semiHidden="1" w:uiPriority="39" w:unhideWhenUsed="1"/>
+    <w:lsdException w:name="Normal Indent" w:semiHidden="1" w:unhideWhenUsed="1"/>
+    <w:lsdException w:name="footnote text" w:semiHidden="1" w:unhideWhenUsed="1"/>
+    <w:lsdException w:name="annotation text" w:semiHidden="1" w:unhideWhenUsed="1"/>
+    <w:lsdException w:name="header" w:semiHidden="1" w:unhideWhenUsed="1"/>
+    <w:lsdException w:name="footer" w:semiHidden="1" w:unhideWhenUsed="1"/>
+    <w:lsdException w:name="index heading" w:semiHidden="1" w:unhideWhenUsed="1"/>
+    <w:lsdException w:name="caption" w:semiHidden="1" w:uiPriority="35" w:unhideWhenUsed="1" w:qFormat="1"/>
+    <w:lsdException w:name="table of figures" w:semiHidden="1" w:unhideWhenUsed="1"/>
+    <w:lsdException w:name="envelope address" w:semiHidden="1" w:unhideWhenUsed="1"/>
+    <w:lsdException w:name="envelope return" w:semiHidden="1" w:unhideWhenUsed="1"/>
+    <w:lsdException w:name="footnote reference" w:semiHidden="1" w:unhideWhenUsed="1"/>
+    <w:lsdException w:name="annotation reference" w:semiHidden="1" w:unhideWhenUsed="1"/>
+    <w:lsdException w:name="line number" w:semiHidden="1" w:unhideWhenUsed="1"/>
+    <w:lsdException w:name="page number" w:semiHidden="1" w:unhideWhenUsed="1"/>
+    <w:lsdException w:name="endnote reference" w:semiHidden="1" w:unhideWhenUsed="1"/>
+    <w:lsdException w:name="endnote text" w:semiHidden="1" w:unhideWhenUsed="1"/>
+    <w:lsdException w:name="table of authorities" w:semiHidden="1" w:unhideWhenUsed="1"/>
+    <w:lsdException w:name="macro" w:semiHidden="1" w:unhideWhenUsed="1"/>
+    <w:lsdException w:name="toa heading" w:semiHidden="1" w:unhideWhenUsed="1"/>
+    <w:lsdException w:name="List" w:semiHidden="1" w:unhideWhenUsed="1"/>
+    <w:lsdException w:name="List Bullet" w:semiHidden="1" w:unhideWhenUsed="1"/>
+    <w:lsdException w:name="List Number" w:semiHidden="1" w:unhideWhenUsed="1"/>
+    <w:lsdException w:name="List 2" w:semiHidden="1" w:unhideWhenUsed="1"/>
+    <w:lsdException w:name="List 3" w:semiHidden="1" w:unhideWhenUsed="1"/>
+    <w:lsdException w:name="List 4" w:semiHidden="1" w:unhideWhenUsed="1"/>
+    <w:lsdException w:name="List 5" w:semiHidden="1" w:unhideWhenUsed="1"/>
+    <w:lsdException w:name="List Bullet 2" w:semiHidden="1" w:unhideWhenUsed="1"/>
+    <w:lsdException w:name="List Bullet 3" w:semiHidden="1" w:unhideWhenUsed="1"/>
+    <w:lsdException w:name="List Bullet 4" w:semiHidden="1" w:unhideWhenUsed="1"/>
+    <w:lsdException w:name="List Bullet 5" w:semiHidden="1" w:unhideWhenUsed="1"/>
+    <w:lsdException w:name="List Number 2" w:semiHidden="1" w:unhideWhenUsed="1"/>
+    <w:lsdException w:name="List Number 3" w:semiHidden="1" w:unhideWhenUsed="1"/>
+    <w:lsdException w:name="List Number 4" w:semiHidden="1" w:unhideWhenUsed="1"/>
+    <w:lsdException w:name="List Number 5" w:semiHidden="1" w:unhideWhenUsed="1"/>
+    <w:lsdException w:name="Title" w:uiPriority="10"/>
+    <w:lsdException w:name="Closing" w:semiHidden="1" w:unhideWhenUsed="1"/>
+    <w:lsdException w:name="Signature" w:semiHidden="1" w:unhideWhenUsed="1"/>
+    <w:lsdException w:name="Default Paragraph Font" w:semiHidden="1" w:uiPriority="1" w:unhideWhenUsed="1"/>
+    <w:lsdException w:name="Body Text" w:semiHidden="1" w:unhideWhenUsed="1"/>
+    <w:lsdException w:name="Body Text Indent" w:semiHidden="1" w:unhideWhenUsed="1"/>
+    <w:lsdException w:name="List Continue" w:semiHidden="1" w:unhideWhenUsed="1"/>
+    <w:lsdException w:name="List Continue 2" w:semiHidden="1" w:unhideWhenUsed="1"/>
+    <w:lsdException w:name="List Continue 3" w:semiHidden="1" w:unhideWhenUsed="1"/>
+    <w:lsdException w:name="List Continue 4" w:semiHidden="1" w:unhideWhenUsed="1"/>
+    <w:lsdException w:name="List Continue 5" w:semiHidden="1" w:unhideWhenUsed="1"/>
+    <w:lsdException w:name="Message Header" w:semiHidden="1" w:unhideWhenUsed="1"/>
+    <w:lsdException w:name="Subtitle" w:uiPriority="11"/>
+    <w:lsdException w:name="Salutation" w:semiHidden="1" w:unhideWhenUsed="1"/>
+    <w:lsdException w:name="Date" w:semiHidden="1" w:unhideWhenUsed="1"/>
+    <w:lsdException w:name="Body Text First Indent" w:semiHidden="1" w:unhideWhenUsed="1"/>
+    <w:lsdException w:name="Body Text First Indent 2" w:semiHidden="1" w:unhideWhenUsed="1"/>
+    <w:lsdException w:name="Note Heading" w:semiHidden="1" w:unhideWhenUsed="1"/>
+    <w:lsdException w:name="Body Text 2" w:semiHidden="1" w:unhideWhenUsed="1"/>
+    <w:lsdException w:name="Body Text 3" w:semiHidden="1" w:unhideWhenUsed="1"/>
+    <w:lsdException w:name="Body Text Indent 2" w:semiHidden="1" w:unhideWhenUsed="1"/>
+    <w:lsdException w:name="Body Text Indent 3" w:semiHidden="1" w:unhideWhenUsed="1"/>
+    <w:lsdException w:name="Block Text" w:semiHidden="1" w:unhideWhenUsed="1"/>
+    <w:lsdException w:name="Hyperlink" w:semiHidden="1" w:unhideWhenUsed="1"/>
+    <w:lsdException w:name="FollowedHyperlink" w:semiHidden="1" w:unhideWhenUsed="1"/>
+    <w:lsdException w:name="Strong" w:uiPriority="22" w:qFormat="1"/>
+    <w:lsdException w:name="Emphasis" w:uiPriority="20"/>
+    <w:lsdException w:name="Document Map" w:semiHidden="1" w:unhideWhenUsed="1"/>
+    <w:lsdException w:name="Plain Text" w:semiHidden="1" w:unhideWhenUsed="1"/>
+    <w:lsdException w:name="E-mail Signature" w:semiHidden="1" w:unhideWhenUsed="1"/>
+    <w:lsdException w:name="HTML Top of Form" w:semiHidden="1" w:unhideWhenUsed="1"/>
+    <w:lsdException w:name="HTML Bottom of Form" w:semiHidden="1" w:unhideWhenUsed="1"/>
+    <w:lsdException w:name="Normal (Web)" w:semiHidden="1" w:unhideWhenUsed="1"/>
+    <w:lsdException w:name="HTML Acronym" w:semiHidden="1" w:unhideWhenUsed="1"/>
+    <w:lsdException w:name="HTML Address" w:semiHidden="1" w:unhideWhenUsed="1"/>
+    <w:lsdException w:name="HTML Cite" w:semiHidden="1" w:unhideWhenUsed="1"/>
+    <w:lsdException w:name="HTML Code" w:semiHidden="1" w:unhideWhenUsed="1"/>
+    <w:lsdException w:name="HTML Definition" w:semiHidden="1" w:unhideWhenUsed="1"/>
+    <w:lsdException w:name="HTML Keyboard" w:semiHidden="1" w:unhideWhenUsed="1"/>
+    <w:lsdException w:name="HTML Preformatted" w:semiHidden="1" w:unhideWhenUsed="1"/>
+    <w:lsdException w:name="HTML Sample" w:semiHidden="1" w:unhideWhenUsed="1"/>
+    <w:lsdException w:name="HTML Typewriter" w:semiHidden="1" w:unhideWhenUsed="1"/>
+    <w:lsdException w:name="HTML Variable" w:semiHidden="1" w:unhideWhenUsed="1"/>
+    <w:lsdException w:name="Normal Table" w:semiHidden="1" w:unhideWhenUsed="1"/>
+    <w:lsdException w:name="annotation subject" w:semiHidden="1" w:unhideWhenUsed="1"/>
+    <w:lsdException w:name="No List" w:semiHidden="1" w:unhideWhenUsed="1"/>
+    <w:lsdException w:name="Outline List 1" w:semiHidden="1" w:unhideWhenUsed="1"/>
+    <w:lsdException w:name="Outline List 2" w:semiHidden="1" w:unhideWhenUsed="1"/>
+    <w:lsdException w:name="Outline List 3" w:semiHidden="1" w:unhideWhenUsed="1"/>
+    <w:lsdException w:name="Table Simple 1" w:semiHidden="1" w:unhideWhenUsed="1"/>
+    <w:lsdException w:name="Table Simple 2" w:semiHidden="1" w:unhideWhenUsed="1"/>
+    <w:lsdException w:name="Table Simple 3" w:semiHidden="1" w:unhideWhenUsed="1"/>
+    <w:lsdException w:name="Table Classic 1" w:semiHidden="1" w:unhideWhenUsed="1"/>
+    <w:lsdException w:name="Table Classic 2" w:semiHidden="1" w:unhideWhenUsed="1"/>
+    <w:lsdException w:name="Table Classic 3" w:semiHidden="1" w:unhideWhenUsed="1"/>
+    <w:lsdException w:name="Table Classic 4" w:semiHidden="1" w:unhideWhenUsed="1"/>
+    <w:lsdException w:name="Table Colorful 1" w:semiHidden="1" w:unhideWhenUsed="1"/>
+    <w:lsdException w:name="Table Colorful 2" w:semiHidden="1" w:unhideWhenUsed="1"/>
+    <w:lsdException w:name="Table Colorful 3" w:semiHidden="1" w:unhideWhenUsed="1"/>
+    <w:lsdException w:name="Table Columns 1" w:semiHidden="1" w:unhideWhenUsed="1"/>
+    <w:lsdException w:name="Table Columns 2" w:semiHidden="1" w:unhideWhenUsed="1"/>
+    <w:lsdException w:name="Table Columns 3" w:semiHidden="1" w:unhideWhenUsed="1"/>
+    <w:lsdException w:name="Table Columns 4" w:semiHidden="1" w:unhideWhenUsed="1"/>
+    <w:lsdException w:name="Table Columns 5" w:semiHidden="1" w:unhideWhenUsed="1"/>
+    <w:lsdException w:name="Table Grid 1" w:semiHidden="1" w:unhideWhenUsed="1"/>
+    <w:lsdException w:name="Table Grid 2" w:semiHidden="1" w:unhideWhenUsed="1"/>
+    <w:lsdException w:name="Table Grid 3" w:semiHidden="1" w:unhideWhenUsed="1"/>
+    <w:lsdException w:name="Table Grid 4" w:semiHidden="1" w:unhideWhenUsed="1"/>
+    <w:lsdException w:name="Table Grid 5" w:semiHidden="1" w:unhideWhenUsed="1"/>
+    <w:lsdException w:name="Table Grid 6" w:semiHidden="1" w:unhideWhenUsed="1"/>
+    <w:lsdException w:name="Table Grid 7" w:semiHidden="1" w:unhideWhenUsed="1"/>
+    <w:lsdException w:name="Table Grid 8" w:semiHidden="1" w:unhideWhenUsed="1"/>
+    <w:lsdException w:name="Table List 1" w:semiHidden="1" w:unhideWhenUsed="1"/>
+    <w:lsdException w:name="Table List 2" w:semiHidden="1" w:unhideWhenUsed="1"/>
+    <w:lsdException w:name="Table List 3" w:semiHidden="1" w:unhideWhenUsed="1"/>
+    <w:lsdException w:name="Table List 4" w:semiHidden="1" w:unhideWhenUsed="1"/>
+    <w:lsdException w:name="Table List 5" w:semiHidden="1" w:unhideWhenUsed="1"/>
+    <w:lsdException w:name="Table List 6" w:semiHidden="1" w:unhideWhenUsed="1"/>
+    <w:lsdException w:name="Table List 7" w:semiHidden="1" w:unhideWhenUsed="1"/>
+    <w:lsdException w:name="Table List 8" w:semiHidden="1" w:unhideWhenUsed="1"/>
+    <w:lsdException w:name="Table 3D effects 1" w:semiHidden="1" w:unhideWhenUsed="1"/>
+    <w:lsdException w:name="Table 3D effects 2" w:semiHidden="1" w:unhideWhenUsed="1"/>
+    <w:lsdException w:name="Table 3D effects 3" w:semiHidden="1" w:unhideWhenUsed="1"/>
+    <w:lsdException w:name="Table Contemporary" w:semiHidden="1" w:unhideWhenUsed="1"/>
+    <w:lsdException w:name="Table Elegant" w:semiHidden="1" w:unhideWhenUsed="1"/>
+    <w:lsdException w:name="Table Professional" w:semiHidden="1" w:unhideWhenUsed="1"/>
+    <w:lsdException w:name="Table Subtle 1" w:semiHidden="1" w:unhideWhenUsed="1"/>
+    <w:lsdException w:name="Table Subtle 2" w:semiHidden="1" w:unhideWhenUsed="1"/>
+    <w:lsdException w:name="Table Web 1" w:semiHidden="1" w:unhideWhenUsed="1"/>
+    <w:lsdException w:name="Table Web 2" w:semiHidden="1" w:unhideWhenUsed="1"/>
+    <w:lsdException w:name="Table Web 3" w:semiHidden="1" w:unhideWhenUsed="1"/>
+    <w:lsdException w:name="Balloon Text" w:semiHidden="1" w:unhideWhenUsed="1"/>
     <w:lsdException w:name="Table Grid" w:uiPriority="59"/>
-    <w:lsdException w:name="Placeholder Text" w:unhideWhenUsed="0"/>
-    <w:lsdException w:name="No Spacing" w:semiHidden="0" w:uiPriority="1" w:unhideWhenUsed="0"/>
-    <w:lsdException w:name="Light Shading" w:semiHidden="0" w:uiPriority="60" w:unhideWhenUsed="0"/>
-    <w:lsdException w:name="Light List" w:semiHidden="0" w:uiPriority="61" w:unhideWhenUsed="0"/>
-    <w:lsdException w:name="Light Grid" w:semiHidden="0" w:uiPriority="62" w:unhideWhenUsed="0"/>
-    <w:lsdException w:name="Medium Shading 1" w:semiHidden="0" w:uiPriority="63" w:unhideWhenUsed="0"/>
-    <w:lsdException w:name="Medium Shading 2" w:semiHidden="0" w:uiPriority="64" w:unhideWhenUsed="0"/>
-    <w:lsdException w:name="Medium List 1" w:semiHidden="0" w:uiPriority="65" w:unhideWhenUsed="0"/>
-    <w:lsdException w:name="Medium List 2" w:semiHidden="0" w:uiPriority="66" w:unhideWhenUsed="0"/>
-    <w:lsdException w:name="Medium Grid 1" w:semiHidden="0" w:uiPriority="67" w:unhideWhenUsed="0"/>
-    <w:lsdException w:name="Medium Grid 2" w:semiHidden="0" w:uiPriority="68" w:unhideWhenUsed="0"/>
-    <w:lsdException w:name="Medium Grid 3" w:semiHidden="0" w:uiPriority="69" w:unhideWhenUsed="0"/>
-    <w:lsdException w:name="Dark List" w:semiHidden="0" w:uiPriority="70" w:unhideWhenUsed="0"/>
-    <w:lsdException w:name="Colorful Shading" w:semiHidden="0" w:uiPriority="71" w:unhideWhenUsed="0"/>
-    <w:lsdException w:name="Colorful List" w:semiHidden="0" w:uiPriority="72" w:unhideWhenUsed="0"/>
-    <w:lsdException w:name="Colorful Grid" w:semiHidden="0" w:uiPriority="73" w:unhideWhenUsed="0"/>
-    <w:lsdException w:name="Light Shading Accent 1" w:semiHidden="0" w:uiPriority="60" w:unhideWhenUsed="0"/>
-    <w:lsdException w:name="Light List Accent 1" w:semiHidden="0" w:uiPriority="61" w:unhideWhenUsed="0"/>
-    <w:lsdException w:name="Light Grid Accent 1" w:semiHidden="0" w:uiPriority="62" w:unhideWhenUsed="0"/>
-    <w:lsdException w:name="Medium Shading 1 Accent 1" w:semiHidden="0" w:uiPriority="63" w:unhideWhenUsed="0"/>
-    <w:lsdException w:name="Medium Shading 2 Accent 1" w:semiHidden="0" w:uiPriority="64" w:unhideWhenUsed="0"/>
-    <w:lsdException w:name="Medium List 1 Accent 1" w:semiHidden="0" w:uiPriority="65" w:unhideWhenUsed="0"/>
-    <w:lsdException w:name="Revision" w:unhideWhenUsed="0"/>
-    <w:lsdException w:name="List Paragraph" w:semiHidden="0" w:uiPriority="34" w:unhideWhenUsed="0" w:qFormat="1"/>
-    <w:lsdException w:name="Quote" w:semiHidden="0" w:uiPriority="29" w:unhideWhenUsed="0"/>
-    <w:lsdException w:name="Intense Quote" w:semiHidden="0" w:uiPriority="30" w:unhideWhenUsed="0"/>
-    <w:lsdException w:name="Medium List 2 Accent 1" w:semiHidden="0" w:uiPriority="66" w:unhideWhenUsed="0"/>
-    <w:lsdException w:name="Medium Grid 1 Accent 1" w:semiHidden="0" w:uiPriority="67" w:unhideWhenUsed="0"/>
-    <w:lsdException w:name="Medium Grid 2 Accent 1" w:semiHidden="0" w:uiPriority="68" w:unhideWhenUsed="0"/>
-    <w:lsdException w:name="Medium Grid 3 Accent 1" w:semiHidden="0" w:uiPriority="69" w:unhideWhenUsed="0"/>
-    <w:lsdException w:name="Dark List Accent 1" w:semiHidden="0" w:uiPriority="70" w:unhideWhenUsed="0"/>
-    <w:lsdException w:name="Colorful Shading Accent 1" w:semiHidden="0" w:uiPriority="71" w:unhideWhenUsed="0"/>
-    <w:lsdException w:name="Colorful List Accent 1" w:semiHidden="0" w:uiPriority="72" w:unhideWhenUsed="0"/>
-    <w:lsdException w:name="Colorful Grid Accent 1" w:semiHidden="0" w:uiPriority="73" w:unhideWhenUsed="0"/>
-    <w:lsdException w:name="Light Shading Accent 2" w:semiHidden="0" w:uiPriority="60" w:unhideWhenUsed="0"/>
-    <w:lsdException w:name="Light List Accent 2" w:semiHidden="0" w:uiPriority="61" w:unhideWhenUsed="0"/>
-    <w:lsdException w:name="Light Grid Accent 2" w:semiHidden="0" w:uiPriority="62" w:unhideWhenUsed="0"/>
-    <w:lsdException w:name="Medium Shading 1 Accent 2" w:semiHidden="0" w:uiPriority="63" w:unhideWhenUsed="0"/>
-    <w:lsdException w:name="Medium Shading 2 Accent 2" w:semiHidden="0" w:uiPriority="64" w:unhideWhenUsed="0"/>
-    <w:lsdException w:name="Medium List 1 Accent 2" w:semiHidden="0" w:uiPriority="65" w:unhideWhenUsed="0"/>
-    <w:lsdException w:name="Medium List 2 Accent 2" w:semiHidden="0" w:uiPriority="66" w:unhideWhenUsed="0"/>
-    <w:lsdException w:name="Medium Grid 1 Accent 2" w:semiHidden="0" w:uiPriority="67" w:unhideWhenUsed="0"/>
-    <w:lsdException w:name="Medium Grid 2 Accent 2" w:semiHidden="0" w:uiPriority="68" w:unhideWhenUsed="0"/>
-    <w:lsdException w:name="Medium Grid 3 Accent 2" w:semiHidden="0" w:uiPriority="69" w:unhideWhenUsed="0"/>
-    <w:lsdException w:name="Dark List Accent 2" w:semiHidden="0" w:uiPriority="70" w:unhideWhenUsed="0"/>
-    <w:lsdException w:name="Colorful Shading Accent 2" w:semiHidden="0" w:uiPriority="71" w:unhideWhenUsed="0"/>
-    <w:lsdException w:name="Colorful List Accent 2" w:semiHidden="0" w:uiPriority="72" w:unhideWhenUsed="0"/>
-    <w:lsdException w:name="Colorful Grid Accent 2" w:semiHidden="0" w:uiPriority="73" w:unhideWhenUsed="0"/>
-    <w:lsdException w:name="Light Shading Accent 3" w:semiHidden="0" w:uiPriority="60" w:unhideWhenUsed="0"/>
-    <w:lsdException w:name="Light List Accent 3" w:semiHidden="0" w:uiPriority="61" w:unhideWhenUsed="0"/>
-    <w:lsdException w:name="Light Grid Accent 3" w:semiHidden="0" w:uiPriority="62" w:unhideWhenUsed="0"/>
-    <w:lsdException w:name="Medium Shading 1 Accent 3" w:semiHidden="0" w:uiPriority="63" w:unhideWhenUsed="0"/>
-    <w:lsdException w:name="Medium Shading 2 Accent 3" w:semiHidden="0" w:uiPriority="64" w:unhideWhenUsed="0"/>
-    <w:lsdException w:name="Medium List 1 Accent 3" w:semiHidden="0" w:uiPriority="65" w:unhideWhenUsed="0"/>
-    <w:lsdException w:name="Medium List 2 Accent 3" w:semiHidden="0" w:uiPriority="66" w:unhideWhenUsed="0"/>
-    <w:lsdException w:name="Medium Grid 1 Accent 3" w:semiHidden="0" w:uiPriority="67" w:unhideWhenUsed="0"/>
-    <w:lsdException w:name="Medium Grid 2 Accent 3" w:semiHidden="0" w:uiPriority="68" w:unhideWhenUsed="0"/>
-    <w:lsdException w:name="Medium Grid 3 Accent 3" w:semiHidden="0" w:uiPriority="69" w:unhideWhenUsed="0"/>
-    <w:lsdException w:name="Dark List Accent 3" w:semiHidden="0" w:uiPriority="70" w:unhideWhenUsed="0"/>
-    <w:lsdException w:name="Colorful Shading Accent 3" w:semiHidden="0" w:uiPriority="71" w:unhideWhenUsed="0"/>
-    <w:lsdException w:name="Colorful List Accent 3" w:semiHidden="0" w:uiPriority="72" w:unhideWhenUsed="0"/>
-    <w:lsdException w:name="Colorful Grid Accent 3" w:semiHidden="0" w:uiPriority="73" w:unhideWhenUsed="0"/>
-    <w:lsdException w:name="Light Shading Accent 4" w:semiHidden="0" w:uiPriority="60" w:unhideWhenUsed="0"/>
-    <w:lsdException w:name="Light List Accent 4" w:semiHidden="0" w:uiPriority="61" w:unhideWhenUsed="0"/>
-    <w:lsdException w:name="Light Grid Accent 4" w:semiHidden="0" w:uiPriority="62" w:unhideWhenUsed="0"/>
-    <w:lsdException w:name="Medium Shading 1 Accent 4" w:semiHidden="0" w:uiPriority="63" w:unhideWhenUsed="0"/>
-    <w:lsdException w:name="Medium Shading 2 Accent 4" w:semiHidden="0" w:uiPriority="64" w:unhideWhenUsed="0"/>
-    <w:lsdException w:name="Medium List 1 Accent 4" w:semiHidden="0" w:uiPriority="65" w:unhideWhenUsed="0"/>
-    <w:lsdException w:name="Medium List 2 Accent 4" w:semiHidden="0" w:uiPriority="66" w:unhideWhenUsed="0"/>
-    <w:lsdException w:name="Medium Grid 1 Accent 4" w:semiHidden="0" w:uiPriority="67" w:unhideWhenUsed="0"/>
-    <w:lsdException w:name="Medium Grid 2 Accent 4" w:semiHidden="0" w:uiPriority="68" w:unhideWhenUsed="0"/>
-    <w:lsdException w:name="Medium Grid 3 Accent 4" w:semiHidden="0" w:uiPriority="69" w:unhideWhenUsed="0"/>
-    <w:lsdException w:name="Dark List Accent 4" w:semiHidden="0" w:uiPriority="70" w:unhideWhenUsed="0"/>
-    <w:lsdException w:name="Colorful Shading Accent 4" w:semiHidden="0" w:uiPriority="71" w:unhideWhenUsed="0"/>
-    <w:lsdException w:name="Colorful List Accent 4" w:semiHidden="0" w:uiPriority="72" w:unhideWhenUsed="0"/>
-    <w:lsdException w:name="Colorful Grid Accent 4" w:semiHidden="0" w:uiPriority="73" w:unhideWhenUsed="0"/>
-    <w:lsdException w:name="Light Shading Accent 5" w:semiHidden="0" w:uiPriority="60" w:unhideWhenUsed="0"/>
-    <w:lsdException w:name="Light List Accent 5" w:semiHidden="0" w:uiPriority="61" w:unhideWhenUsed="0"/>
-    <w:lsdException w:name="Light Grid Accent 5" w:semiHidden="0" w:uiPriority="62" w:unhideWhenUsed="0"/>
-    <w:lsdException w:name="Medium Shading 1 Accent 5" w:semiHidden="0" w:uiPriority="63" w:unhideWhenUsed="0"/>
-    <w:lsdException w:name="Medium Shading 2 Accent 5" w:semiHidden="0" w:uiPriority="64" w:unhideWhenUsed="0"/>
-    <w:lsdException w:name="Medium List 1 Accent 5" w:semiHidden="0" w:uiPriority="65" w:unhideWhenUsed="0"/>
-    <w:lsdException w:name="Medium List 2 Accent 5" w:semiHidden="0" w:uiPriority="66" w:unhideWhenUsed="0"/>
-    <w:lsdException w:name="Medium Grid 1 Accent 5" w:semiHidden="0" w:uiPriority="67" w:unhideWhenUsed="0"/>
-    <w:lsdException w:name="Medium Grid 2 Accent 5" w:semiHidden="0" w:uiPriority="68" w:unhideWhenUsed="0"/>
-    <w:lsdException w:name="Medium Grid 3 Accent 5" w:semiHidden="0" w:uiPriority="69" w:unhideWhenUsed="0"/>
-    <w:lsdException w:name="Dark List Accent 5" w:semiHidden="0" w:uiPriority="70" w:unhideWhenUsed="0"/>
-    <w:lsdException w:name="Colorful Shading Accent 5" w:semiHidden="0" w:uiPriority="71" w:unhideWhenUsed="0"/>
-    <w:lsdException w:name="Colorful List Accent 5" w:semiHidden="0" w:uiPriority="72" w:unhideWhenUsed="0"/>
-    <w:lsdException w:name="Colorful Grid Accent 5" w:semiHidden="0" w:uiPriority="73" w:unhideWhenUsed="0"/>
-    <w:lsdException w:name="Light Shading Accent 6" w:semiHidden="0" w:uiPriority="60" w:unhideWhenUsed="0"/>
-    <w:lsdException w:name="Light List Accent 6" w:semiHidden="0" w:uiPriority="61" w:unhideWhenUsed="0"/>
-    <w:lsdException w:name="Light Grid Accent 6" w:semiHidden="0" w:uiPriority="62" w:unhideWhenUsed="0"/>
-    <w:lsdException w:name="Medium Shading 1 Accent 6" w:semiHidden="0" w:uiPriority="63" w:unhideWhenUsed="0"/>
-    <w:lsdException w:name="Medium Shading 2 Accent 6" w:semiHidden="0" w:uiPriority="64" w:unhideWhenUsed="0"/>
-    <w:lsdException w:name="Medium List 1 Accent 6" w:semiHidden="0" w:uiPriority="65" w:unhideWhenUsed="0"/>
-    <w:lsdException w:name="Medium List 2 Accent 6" w:semiHidden="0" w:uiPriority="66" w:unhideWhenUsed="0"/>
-    <w:lsdException w:name="Medium Grid 1 Accent 6" w:semiHidden="0" w:uiPriority="67" w:unhideWhenUsed="0"/>
-    <w:lsdException w:name="Medium Grid 2 Accent 6" w:semiHidden="0" w:uiPriority="68" w:unhideWhenUsed="0"/>
-    <w:lsdException w:name="Medium Grid 3 Accent 6" w:semiHidden="0" w:uiPriority="69" w:unhideWhenUsed="0"/>
-    <w:lsdException w:name="Dark List Accent 6" w:semiHidden="0" w:uiPriority="70" w:unhideWhenUsed="0"/>
-    <w:lsdException w:name="Colorful Shading Accent 6" w:semiHidden="0" w:uiPriority="71" w:unhideWhenUsed="0"/>
-    <w:lsdException w:name="Colorful List Accent 6" w:semiHidden="0" w:uiPriority="72" w:unhideWhenUsed="0"/>
-    <w:lsdException w:name="Colorful Grid Accent 6" w:semiHidden="0" w:uiPriority="73" w:unhideWhenUsed="0"/>
-    <w:lsdException w:name="Subtle Emphasis" w:semiHidden="0" w:uiPriority="19" w:unhideWhenUsed="0"/>
-    <w:lsdException w:name="Intense Emphasis" w:semiHidden="0" w:uiPriority="21" w:unhideWhenUsed="0"/>
-    <w:lsdException w:name="Subtle Reference" w:semiHidden="0" w:uiPriority="31" w:unhideWhenUsed="0"/>
-    <w:lsdException w:name="Intense Reference" w:semiHidden="0" w:uiPriority="32" w:unhideWhenUsed="0"/>
-    <w:lsdException w:name="Book Title" w:semiHidden="0" w:uiPriority="33" w:unhideWhenUsed="0"/>
-    <w:lsdException w:name="Bibliography" w:uiPriority="37"/>
-    <w:lsdException w:name="TOC Heading" w:uiPriority="39" w:qFormat="1"/>
+    <w:lsdException w:name="Table Theme" w:semiHidden="1" w:unhideWhenUsed="1"/>
+    <w:lsdException w:name="Placeholder Text" w:semiHidden="1"/>
+    <w:lsdException w:name="No Spacing" w:uiPriority="1"/>
+    <w:lsdException w:name="Light Shading" w:uiPriority="60"/>
+    <w:lsdException w:name="Light List" w:uiPriority="61"/>
+    <w:lsdException w:name="Light Grid" w:uiPriority="62"/>
+    <w:lsdException w:name="Medium Shading 1" w:uiPriority="63"/>
+    <w:lsdException w:name="Medium Shading 2" w:uiPriority="64"/>
+    <w:lsdException w:name="Medium List 1" w:uiPriority="65"/>
+    <w:lsdException w:name="Medium List 2" w:uiPriority="66"/>
+    <w:lsdException w:name="Medium Grid 1" w:uiPriority="67"/>
+    <w:lsdException w:name="Medium Grid 2" w:uiPriority="68"/>
+    <w:lsdException w:name="Medium Grid 3" w:uiPriority="69"/>
+    <w:lsdException w:name="Dark List" w:uiPriority="70"/>
+    <w:lsdException w:name="Colorful Shading" w:uiPriority="71"/>
+    <w:lsdException w:name="Colorful List" w:uiPriority="72"/>
+    <w:lsdException w:name="Colorful Grid" w:uiPriority="73"/>
+    <w:lsdException w:name="Light Shading Accent 1" w:uiPriority="60"/>
+    <w:lsdException w:name="Light List Accent 1" w:uiPriority="61"/>
+    <w:lsdException w:name="Light Grid Accent 1" w:uiPriority="62"/>
+    <w:lsdException w:name="Medium Shading 1 Accent 1" w:uiPriority="63"/>
+    <w:lsdException w:name="Medium Shading 2 Accent 1" w:uiPriority="64"/>
+    <w:lsdException w:name="Medium List 1 Accent 1" w:uiPriority="65"/>
+    <w:lsdException w:name="Revision" w:semiHidden="1"/>
+    <w:lsdException w:name="List Paragraph" w:uiPriority="34" w:qFormat="1"/>
+    <w:lsdException w:name="Quote" w:uiPriority="29"/>
+    <w:lsdException w:name="Intense Quote" w:uiPriority="30"/>
+    <w:lsdException w:name="Medium List 2 Accent 1" w:uiPriority="66"/>
+    <w:lsdException w:name="Medium Grid 1 Accent 1" w:uiPriority="67"/>
+    <w:lsdException w:name="Medium Grid 2 Accent 1" w:uiPriority="68"/>
+    <w:lsdException w:name="Medium Grid 3 Accent 1" w:uiPriority="69"/>
+    <w:lsdException w:name="Dark List Accent 1" w:uiPriority="70"/>
+    <w:lsdException w:name="Colorful Shading Accent 1" w:uiPriority="71"/>
+    <w:lsdException w:name="Colorful List Accent 1" w:uiPriority="72"/>
+    <w:lsdException w:name="Colorful Grid Accent 1" w:uiPriority="73"/>
+    <w:lsdException w:name="Light Shading Accent 2" w:uiPriority="60"/>
+    <w:lsdException w:name="Light List Accent 2" w:uiPriority="61"/>
+    <w:lsdException w:name="Light Grid Accent 2" w:uiPriority="62"/>
+    <w:lsdException w:name="Medium Shading 1 Accent 2" w:uiPriority="63"/>
+    <w:lsdException w:name="Medium Shading 2 Accent 2" w:uiPriority="64"/>
+    <w:lsdException w:name="Medium List 1 Accent 2" w:uiPriority="65"/>
+    <w:lsdException w:name="Medium List 2 Accent 2" w:uiPriority="66"/>
+    <w:lsdException w:name="Medium Grid 1 Accent 2" w:uiPriority="67"/>
+    <w:lsdException w:name="Medium Grid 2 Accent 2" w:uiPriority="68"/>
+    <w:lsdException w:name="Medium Grid 3 Accent 2" w:uiPriority="69"/>
+    <w:lsdException w:name="Dark List Accent 2" w:uiPriority="70"/>
+    <w:lsdException w:name="Colorful Shading Accent 2" w:uiPriority="71"/>
+    <w:lsdException w:name="Colorful List Accent 2" w:uiPriority="72"/>
+    <w:lsdException w:name="Colorful Grid Accent 2" w:uiPriority="73"/>
+    <w:lsdException w:name="Light Shading Accent 3" w:uiPriority="60"/>
+    <w:lsdException w:name="Light List Accent 3" w:uiPriority="61"/>
+    <w:lsdException w:name="Light Grid Accent 3" w:uiPriority="62"/>
+    <w:lsdException w:name="Medium Shading 1 Accent 3" w:uiPriority="63"/>
+    <w:lsdException w:name="Medium Shading 2 Accent 3" w:uiPriority="64"/>
+    <w:lsdException w:name="Medium List 1 Accent 3" w:uiPriority="65"/>
+    <w:lsdException w:name="Medium List 2 Accent 3" w:uiPriority="66"/>
+    <w:lsdException w:name="Medium Grid 1 Accent 3" w:uiPriority="67"/>
+    <w:lsdException w:name="Medium Grid 2 Accent 3" w:uiPriority="68"/>
+    <w:lsdException w:name="Medium Grid 3 Accent 3" w:uiPriority="69"/>
+    <w:lsdException w:name="Dark List Accent 3" w:uiPriority="70"/>
+    <w:lsdException w:name="Colorful Shading Accent 3" w:uiPriority="71"/>
+    <w:lsdException w:name="Colorful List Accent 3" w:uiPriority="72"/>
+    <w:lsdException w:name="Colorful Grid Accent 3" w:uiPriority="73"/>
+    <w:lsdException w:name="Light Shading Accent 4" w:uiPriority="60"/>
+    <w:lsdException w:name="Light List Accent 4" w:uiPriority="61"/>
+    <w:lsdException w:name="Light Grid Accent 4" w:uiPriority="62"/>
+    <w:lsdException w:name="Medium Shading 1 Accent 4" w:uiPriority="63"/>
+    <w:lsdException w:name="Medium Shading 2 Accent 4" w:uiPriority="64"/>
+    <w:lsdException w:name="Medium List 1 Accent 4" w:uiPriority="65"/>
+    <w:lsdException w:name="Medium List 2 Accent 4" w:uiPriority="66"/>
+    <w:lsdException w:name="Medium Grid 1 Accent 4" w:uiPriority="67"/>
+    <w:lsdException w:name="Medium Grid 2 Accent 4" w:uiPriority="68"/>
+    <w:lsdException w:name="Medium Grid 3 Accent 4" w:uiPriority="69"/>
+    <w:lsdException w:name="Dark List Accent 4" w:uiPriority="70"/>
+    <w:lsdException w:name="Colorful Shading Accent 4" w:uiPriority="71"/>
+    <w:lsdException w:name="Colorful List Accent 4" w:uiPriority="72"/>
+    <w:lsdException w:name="Colorful Grid Accent 4" w:uiPriority="73"/>
+    <w:lsdException w:name="Light Shading Accent 5" w:uiPriority="60"/>
+    <w:lsdException w:name="Light List Accent 5" w:uiPriority="61"/>
+    <w:lsdException w:name="Light Grid Accent 5" w:uiPriority="62"/>
+    <w:lsdException w:name="Medium Shading 1 Accent 5" w:uiPriority="63"/>
+    <w:lsdException w:name="Medium Shading 2 Accent 5" w:uiPriority="64"/>
+    <w:lsdException w:name="Medium List 1 Accent 5" w:uiPriority="65"/>
+    <w:lsdException w:name="Medium List 2 Accent 5" w:uiPriority="66"/>
+    <w:lsdException w:name="Medium Grid 1 Accent 5" w:uiPriority="67"/>
+    <w:lsdException w:name="Medium Grid 2 Accent 5" w:uiPriority="68"/>
+    <w:lsdException w:name="Medium Grid 3 Accent 5" w:uiPriority="69"/>
+    <w:lsdException w:name="Dark List Accent 5" w:uiPriority="70"/>
+    <w:lsdException w:name="Colorful Shading Accent 5" w:uiPriority="71"/>
+    <w:lsdException w:name="Colorful List Accent 5" w:uiPriority="72"/>
+    <w:lsdException w:name="Colorful Grid Accent 5" w:uiPriority="73"/>
+    <w:lsdException w:name="Light Shading Accent 6" w:uiPriority="60"/>
+    <w:lsdException w:name="Light List Accent 6" w:uiPriority="61"/>
+    <w:lsdException w:name="Light Grid Accent 6" w:uiPriority="62"/>
+    <w:lsdException w:name="Medium Shading 1 Accent 6" w:uiPriority="63"/>
+    <w:lsdException w:name="Medium Shading 2 Accent 6" w:uiPriority="64"/>
+    <w:lsdException w:name="Medium List 1 Accent 6" w:uiPriority="65"/>
+    <w:lsdException w:name="Medium List 2 Accent 6" w:uiPriority="66"/>
+    <w:lsdException w:name="Medium Grid 1 Accent 6" w:uiPriority="67"/>
+    <w:lsdException w:name="Medium Grid 2 Accent 6" w:uiPriority="68"/>
+    <w:lsdException w:name="Medium Grid 3 Accent 6" w:uiPriority="69"/>
+    <w:lsdException w:name="Dark List Accent 6" w:uiPriority="70"/>
+    <w:lsdException w:name="Colorful Shading Accent 6" w:uiPriority="71"/>
+    <w:lsdException w:name="Colorful List Accent 6" w:uiPriority="72"/>
+    <w:lsdException w:name="Colorful Grid Accent 6" w:uiPriority="73"/>
+    <w:lsdException w:name="Subtle Emphasis" w:uiPriority="19"/>
+    <w:lsdException w:name="Intense Emphasis" w:uiPriority="21"/>
+    <w:lsdException w:name="Subtle Reference" w:uiPriority="31"/>
+    <w:lsdException w:name="Intense Reference" w:uiPriority="32"/>
+    <w:lsdException w:name="Book Title" w:uiPriority="33"/>
+    <w:lsdException w:name="Bibliography" w:semiHidden="1" w:uiPriority="37" w:unhideWhenUsed="1"/>
+    <w:lsdException w:name="TOC Heading" w:semiHidden="1" w:uiPriority="39" w:unhideWhenUsed="1" w:qFormat="1"/>
+    <w:lsdException w:name="Plain Table 1" w:uiPriority="41"/>
+    <w:lsdException w:name="Plain Table 2" w:uiPriority="42"/>
+    <w:lsdException w:name="Plain Table 3" w:uiPriority="43"/>
+    <w:lsdException w:name="Plain Table 4" w:uiPriority="44"/>
+    <w:lsdException w:name="Plain Table 5" w:uiPriority="45"/>
+    <w:lsdException w:name="Grid Table Light" w:uiPriority="40"/>
+    <w:lsdException w:name="Grid Table 1 Light" w:uiPriority="46"/>
+    <w:lsdException w:name="Grid Table 2" w:uiPriority="47"/>
+    <w:lsdException w:name="Grid Table 3" w:uiPriority="48"/>
+    <w:lsdException w:name="Grid Table 4" w:uiPriority="49"/>
+    <w:lsdException w:name="Grid Table 5 Dark" w:uiPriority="50"/>
+    <w:lsdException w:name="Grid Table 6 Colorful" w:uiPriority="51"/>
+    <w:lsdException w:name="Grid Table 7 Colorful" w:uiPriority="52"/>
+    <w:lsdException w:name="Grid Table 1 Light Accent 1" w:uiPriority="46"/>
+    <w:lsdException w:name="Grid Table 2 Accent 1" w:uiPriority="47"/>
+    <w:lsdException w:name="Grid Table 3 Accent 1" w:uiPriority="48"/>
+    <w:lsdException w:name="Grid Table 4 Accent 1" w:uiPriority="49"/>
+    <w:lsdException w:name="Grid Table 5 Dark Accent 1" w:uiPriority="50"/>
+    <w:lsdException w:name="Grid Table 6 Colorful Accent 1" w:uiPriority="51"/>
+    <w:lsdException w:name="Grid Table 7 Colorful Accent 1" w:uiPriority="52"/>
+    <w:lsdException w:name="Grid Table 1 Light Accent 2" w:uiPriority="46"/>
+    <w:lsdException w:name="Grid Table 2 Accent 2" w:uiPriority="47"/>
+    <w:lsdException w:name="Grid Table 3 Accent 2" w:uiPriority="48"/>
+    <w:lsdException w:name="Grid Table 4 Accent 2" w:uiPriority="49"/>
+    <w:lsdException w:name="Grid Table 5 Dark Accent 2" w:uiPriority="50"/>
+    <w:lsdException w:name="Grid Table 6 Colorful Accent 2" w:uiPriority="51"/>
+    <w:lsdException w:name="Grid Table 7 Colorful Accent 2" w:uiPriority="52"/>
+    <w:lsdException w:name="Grid Table 1 Light Accent 3" w:uiPriority="46"/>
+    <w:lsdException w:name="Grid Table 2 Accent 3" w:uiPriority="47"/>
+    <w:lsdException w:name="Grid Table 3 Accent 3" w:uiPriority="48"/>
+    <w:lsdException w:name="Grid Table 4 Accent 3" w:uiPriority="49"/>
+    <w:lsdException w:name="Grid Table 5 Dark Accent 3" w:uiPriority="50"/>
+    <w:lsdException w:name="Grid Table 6 Colorful Accent 3" w:uiPriority="51"/>
+    <w:lsdException w:name="Grid Table 7 Colorful Accent 3" w:uiPriority="52"/>
+    <w:lsdException w:name="Grid Table 1 Light Accent 4" w:uiPriority="46"/>
+    <w:lsdException w:name="Grid Table 2 Accent 4" w:uiPriority="47"/>
+    <w:lsdException w:name="Grid Table 3 Accent 4" w:uiPriority="48"/>
+    <w:lsdException w:name="Grid Table 4 Accent 4" w:uiPriority="49"/>
+    <w:lsdException w:name="Grid Table 5 Dark Accent 4" w:uiPriority="50"/>
+    <w:lsdException w:name="Grid Table 6 Colorful Accent 4" w:uiPriority="51"/>
+    <w:lsdException w:name="Grid Table 7 Colorful Accent 4" w:uiPriority="52"/>
+    <w:lsdException w:name="Grid Table 1 Light Accent 5" w:uiPriority="46"/>
+    <w:lsdException w:name="Grid Table 2 Accent 5" w:uiPriority="47"/>
+    <w:lsdException w:name="Grid Table 3 Accent 5" w:uiPriority="48"/>
+    <w:lsdException w:name="Grid Table 4 Accent 5" w:uiPriority="49"/>
+    <w:lsdException w:name="Grid Table 5 Dark Accent 5" w:uiPriority="50"/>
+    <w:lsdException w:name="Grid Table 6 Colorful Accent 5" w:uiPriority="51"/>
+    <w:lsdException w:name="Grid Table 7 Colorful Accent 5" w:uiPriority="52"/>
+    <w:lsdException w:name="Grid Table 1 Light Accent 6" w:uiPriority="46"/>
+    <w:lsdException w:name="Grid Table 2 Accent 6" w:uiPriority="47"/>
+    <w:lsdException w:name="Grid Table 3 Accent 6" w:uiPriority="48"/>
+    <w:lsdException w:name="Grid Table 4 Accent 6" w:uiPriority="49"/>
+    <w:lsdException w:name="Grid Table 5 Dark Accent 6" w:uiPriority="50"/>
+    <w:lsdException w:name="Grid Table 6 Colorful Accent 6" w:uiPriority="51"/>
+    <w:lsdException w:name="Grid Table 7 Colorful Accent 6" w:uiPriority="52"/>
+    <w:lsdException w:name="List Table 1 Light" w:uiPriority="46"/>
+    <w:lsdException w:name="List Table 2" w:uiPriority="47"/>
+    <w:lsdException w:name="List Table 3" w:uiPriority="48"/>
+    <w:lsdException w:name="List Table 4" w:uiPriority="49"/>
+    <w:lsdException w:name="List Table 5 Dark" w:uiPriority="50"/>
+    <w:lsdException w:name="List Table 6 Colorful" w:uiPriority="51"/>
+    <w:lsdException w:name="List Table 7 Colorful" w:uiPriority="52"/>
+    <w:lsdException w:name="List Table 1 Light Accent 1" w:uiPriority="46"/>
+    <w:lsdException w:name="List Table 2 Accent 1" w:uiPriority="47"/>
+    <w:lsdException w:name="List Table 3 Accent 1" w:uiPriority="48"/>
+    <w:lsdException w:name="List Table 4 Accent 1" w:uiPriority="49"/>
+    <w:lsdException w:name="List Table 5 Dark Accent 1" w:uiPriority="50"/>
+    <w:lsdException w:name="List Table 6 Colorful Accent 1" w:uiPriority="51"/>
+    <w:lsdException w:name="List Table 7 Colorful Accent 1" w:uiPriority="52"/>
+    <w:lsdException w:name="List Table 1 Light Accent 2" w:uiPriority="46"/>
+    <w:lsdException w:name="List Table 2 Accent 2" w:uiPriority="47"/>
+    <w:lsdException w:name="List Table 3 Accent 2" w:uiPriority="48"/>
+    <w:lsdException w:name="List Table 4 Accent 2" w:uiPriority="49"/>
+    <w:lsdException w:name="List Table 5 Dark Accent 2" w:uiPriority="50"/>
+    <w:lsdException w:name="List Table 6 Colorful Accent 2" w:uiPriority="51"/>
+    <w:lsdException w:name="List Table 7 Colorful Accent 2" w:uiPriority="52"/>
+    <w:lsdException w:name="List Table 1 Light Accent 3" w:uiPriority="46"/>
+    <w:lsdException w:name="List Table 2 Accent 3" w:uiPriority="47"/>
+    <w:lsdException w:name="List Table 3 Accent 3" w:uiPriority="48"/>
+    <w:lsdException w:name="List Table 4 Accent 3" w:uiPriority="49"/>
+    <w:lsdException w:name="List Table 5 Dark Accent 3" w:uiPriority="50"/>
+    <w:lsdException w:name="List Table 6 Colorful Accent 3" w:uiPriority="51"/>
+    <w:lsdException w:name="List Table 7 Colorful Accent 3" w:uiPriority="52"/>
+    <w:lsdException w:name="List Table 1 Light Accent 4" w:uiPriority="46"/>
+    <w:lsdException w:name="List Table 2 Accent 4" w:uiPriority="47"/>
+    <w:lsdException w:name="List Table 3 Accent 4" w:uiPriority="48"/>
+    <w:lsdException w:name="List Table 4 Accent 4" w:uiPriority="49"/>
+    <w:lsdException w:name="List Table 5 Dark Accent 4" w:uiPriority="50"/>
+    <w:lsdException w:name="List Table 6 Colorful Accent 4" w:uiPriority="51"/>
+    <w:lsdException w:name="List Table 7 Colorful Accent 4" w:uiPriority="52"/>
+    <w:lsdException w:name="List Table 1 Light Accent 5" w:uiPriority="46"/>
+    <w:lsdException w:name="List Table 2 Accent 5" w:uiPriority="47"/>
+    <w:lsdException w:name="List Table 3 Accent 5" w:uiPriority="48"/>
+    <w:lsdException w:name="List Table 4 Accent 5" w:uiPriority="49"/>
+    <w:lsdException w:name="List Table 5 Dark Accent 5" w:uiPriority="50"/>
+    <w:lsdException w:name="List Table 6 Colorful Accent 5" w:uiPriority="51"/>
+    <w:lsdException w:name="List Table 7 Colorful Accent 5" w:uiPriority="52"/>
+    <w:lsdException w:name="List Table 1 Light Accent 6" w:uiPriority="46"/>
+    <w:lsdException w:name="List Table 2 Accent 6" w:uiPriority="47"/>
+    <w:lsdException w:name="List Table 3 Accent 6" w:uiPriority="48"/>
+    <w:lsdException w:name="List Table 4 Accent 6" w:uiPriority="49"/>
+    <w:lsdException w:name="List Table 5 Dark Accent 6" w:uiPriority="50"/>
+    <w:lsdException w:name="List Table 6 Colorful Accent 6" w:uiPriority="51"/>
+    <w:lsdException w:name="List Table 7 Colorful Accent 6" w:uiPriority="52"/>
+    <w:lsdException w:name="Mention" w:semiHidden="1" w:unhideWhenUsed="1"/>
+    <w:lsdException w:name="Smart Hyperlink" w:semiHidden="1" w:unhideWhenUsed="1"/>
+    <w:lsdException w:name="Hashtag" w:semiHidden="1" w:unhideWhenUsed="1"/>
+    <w:lsdException w:name="Unresolved Mention" w:semiHidden="1" w:unhideWhenUsed="1"/>
+    <w:lsdException w:name="Smart Link" w:semiHidden="1" w:unhideWhenUsed="1"/>
   </w:latentStyles>
   <w:style w:type="paragraph" w:default="1" w:styleId="a">
     <w:name w:val="Normal"/>
@@ -10526,7 +11003,6 @@
     <w:uiPriority w:val="99"/>
     <w:semiHidden/>
     <w:unhideWhenUsed/>
-    <w:qFormat/>
     <w:tblPr>
       <w:tblInd w:w="0" w:type="dxa"/>
       <w:tblCellMar>
@@ -10781,7 +11257,6 @@
       <w:spacing w:after="0" w:line="240" w:lineRule="auto"/>
     </w:pPr>
     <w:tblPr>
-      <w:tblInd w:w="0" w:type="dxa"/>
       <w:tblBorders>
         <w:top w:val="single" w:sz="4" w:space="0" w:color="auto"/>
         <w:left w:val="single" w:sz="4" w:space="0" w:color="auto"/>
@@ -10790,12 +11265,6 @@
         <w:insideH w:val="single" w:sz="4" w:space="0" w:color="auto"/>
         <w:insideV w:val="single" w:sz="4" w:space="0" w:color="auto"/>
       </w:tblBorders>
-      <w:tblCellMar>
-        <w:top w:w="0" w:type="dxa"/>
-        <w:left w:w="108" w:type="dxa"/>
-        <w:bottom w:w="0" w:type="dxa"/>
-        <w:right w:w="108" w:type="dxa"/>
-      </w:tblCellMar>
     </w:tblPr>
   </w:style>
   <w:style w:type="character" w:customStyle="1" w:styleId="tgc">

</xml_diff>